<commit_message>
my sID & Name
</commit_message>
<xml_diff>
--- a/Project Plan.docx
+++ b/Project Plan.docx
@@ -1,6 +1,6 @@
 
 <file path=word/document.xml><?xml version="1.0" encoding="utf-8"?>
-<w:document xmlns:wpc="http://schemas.microsoft.com/office/word/2010/wordprocessingCanvas" xmlns:cx="http://schemas.microsoft.com/office/drawing/2014/chartex" xmlns:cx1="http://schemas.microsoft.com/office/drawing/2015/9/8/chartex" xmlns:mc="http://schemas.openxmlformats.org/markup-compatibility/2006" xmlns:o="urn:schemas-microsoft-com:office:office" xmlns:r="http://schemas.openxmlformats.org/officeDocument/2006/relationships" xmlns:m="http://schemas.openxmlformats.org/officeDocument/2006/math" xmlns:v="urn:schemas-microsoft-com:vml" xmlns:wp14="http://schemas.microsoft.com/office/word/2010/wordprocessingDrawing" xmlns:wp="http://schemas.openxmlformats.org/drawingml/2006/wordprocessingDrawing" xmlns:w10="urn:schemas-microsoft-com:office:word" xmlns:w="http://schemas.openxmlformats.org/wordprocessingml/2006/main" xmlns:w14="http://schemas.microsoft.com/office/word/2010/wordml" xmlns:w15="http://schemas.microsoft.com/office/word/2012/wordml" xmlns:w16se="http://schemas.microsoft.com/office/word/2015/wordml/symex" xmlns:wpg="http://schemas.microsoft.com/office/word/2010/wordprocessingGroup" xmlns:wpi="http://schemas.microsoft.com/office/word/2010/wordprocessingInk" xmlns:wne="http://schemas.microsoft.com/office/word/2006/wordml" xmlns:wps="http://schemas.microsoft.com/office/word/2010/wordprocessingShape" mc:Ignorable="w14 w15 w16se wp14">
+<w:document xmlns:wpc="http://schemas.microsoft.com/office/word/2010/wordprocessingCanvas" xmlns:cx="http://schemas.microsoft.com/office/drawing/2014/chartex" xmlns:cx1="http://schemas.microsoft.com/office/drawing/2015/9/8/chartex" xmlns:cx2="http://schemas.microsoft.com/office/drawing/2015/10/21/chartex" xmlns:cx3="http://schemas.microsoft.com/office/drawing/2016/5/9/chartex" xmlns:cx4="http://schemas.microsoft.com/office/drawing/2016/5/10/chartex" xmlns:cx5="http://schemas.microsoft.com/office/drawing/2016/5/11/chartex" xmlns:cx6="http://schemas.microsoft.com/office/drawing/2016/5/12/chartex" xmlns:cx7="http://schemas.microsoft.com/office/drawing/2016/5/13/chartex" xmlns:cx8="http://schemas.microsoft.com/office/drawing/2016/5/14/chartex" xmlns:mc="http://schemas.openxmlformats.org/markup-compatibility/2006" xmlns:aink="http://schemas.microsoft.com/office/drawing/2016/ink" xmlns:am3d="http://schemas.microsoft.com/office/drawing/2017/model3d" xmlns:o="urn:schemas-microsoft-com:office:office" xmlns:oel="http://schemas.microsoft.com/office/2019/extlst" xmlns:r="http://schemas.openxmlformats.org/officeDocument/2006/relationships" xmlns:m="http://schemas.openxmlformats.org/officeDocument/2006/math" xmlns:v="urn:schemas-microsoft-com:vml" xmlns:wp14="http://schemas.microsoft.com/office/word/2010/wordprocessingDrawing" xmlns:wp="http://schemas.openxmlformats.org/drawingml/2006/wordprocessingDrawing" xmlns:w10="urn:schemas-microsoft-com:office:word" xmlns:w="http://schemas.openxmlformats.org/wordprocessingml/2006/main" xmlns:w14="http://schemas.microsoft.com/office/word/2010/wordml" xmlns:w15="http://schemas.microsoft.com/office/word/2012/wordml" xmlns:w16cex="http://schemas.microsoft.com/office/word/2018/wordml/cex" xmlns:w16cid="http://schemas.microsoft.com/office/word/2016/wordml/cid" xmlns:w16="http://schemas.microsoft.com/office/word/2018/wordml" xmlns:w16sdtdh="http://schemas.microsoft.com/office/word/2020/wordml/sdtdatahash" xmlns:w16se="http://schemas.microsoft.com/office/word/2015/wordml/symex" xmlns:wpg="http://schemas.microsoft.com/office/word/2010/wordprocessingGroup" xmlns:wpi="http://schemas.microsoft.com/office/word/2010/wordprocessingInk" xmlns:wne="http://schemas.microsoft.com/office/word/2006/wordml" xmlns:wps="http://schemas.microsoft.com/office/word/2010/wordprocessingShape" mc:Ignorable="w14 w15 w16se w16cid w16 w16cex w16sdtdh wp14">
   <w:body>
     <w:p>
       <w:pPr>
@@ -23,12 +23,15 @@
     </w:p>
     <w:p>
       <w:r>
-        <w:t>Student Name</w:t>
-      </w:r>
-      <w:r>
-        <w:t>s</w:t>
-      </w:r>
+        <w:t xml:space="preserve">‘s5291506 – Jamil </w:t>
+      </w:r>
+      <w:proofErr w:type="spellStart"/>
+      <w:r>
+        <w:t>Deris</w:t>
+      </w:r>
+      <w:proofErr w:type="spellEnd"/>
     </w:p>
+    <w:p/>
     <w:p>
       <w:r>
         <w:br w:type="page"/>
@@ -846,8 +849,17 @@
           <w:i/>
           <w:color w:val="FF0000"/>
         </w:rPr>
-        <w:t>. Remember to consider ALL project activities – anything you do or will need to do should be included in the WBS</w:t>
-      </w:r>
+        <w:t xml:space="preserve">. Remember to consider ALL project activities – anything you do or will need to do should be included in the </w:t>
+      </w:r>
+      <w:proofErr w:type="gramStart"/>
+      <w:r>
+        <w:rPr>
+          <w:i/>
+          <w:color w:val="FF0000"/>
+        </w:rPr>
+        <w:t>WBS</w:t>
+      </w:r>
+      <w:proofErr w:type="gramEnd"/>
     </w:p>
     <w:p>
       <w:pPr>
@@ -929,8 +941,6 @@
         </w:rPr>
         <w:t>Activity Definition</w:t>
       </w:r>
-      <w:bookmarkStart w:id="4" w:name="_GoBack"/>
-      <w:bookmarkEnd w:id="4"/>
     </w:p>
     <w:p>
       <w:pPr>
@@ -968,7 +978,7 @@
           <w:numId w:val="2"/>
         </w:numPr>
       </w:pPr>
-      <w:bookmarkStart w:id="5" w:name="_Toc46748292"/>
+      <w:bookmarkStart w:id="4" w:name="_Toc46748292"/>
       <w:r>
         <w:lastRenderedPageBreak/>
         <w:t>Activity Definition</w:t>
@@ -976,7 +986,7 @@
       <w:r>
         <w:t xml:space="preserve"> &amp; Estimation</w:t>
       </w:r>
-      <w:bookmarkEnd w:id="5"/>
+      <w:bookmarkEnd w:id="4"/>
     </w:p>
     <w:p>
       <w:pPr>
@@ -1033,12 +1043,12 @@
           <w:numId w:val="2"/>
         </w:numPr>
       </w:pPr>
-      <w:bookmarkStart w:id="6" w:name="_Toc46748293"/>
+      <w:bookmarkStart w:id="5" w:name="_Toc46748293"/>
       <w:r>
         <w:lastRenderedPageBreak/>
         <w:t>Gantt Chart</w:t>
       </w:r>
-      <w:bookmarkEnd w:id="6"/>
+      <w:bookmarkEnd w:id="5"/>
     </w:p>
     <w:p>
       <w:pPr>
@@ -1080,7 +1090,7 @@
 </file>
 
 <file path=word/numbering.xml><?xml version="1.0" encoding="utf-8"?>
-<w:numbering xmlns:wpc="http://schemas.microsoft.com/office/word/2010/wordprocessingCanvas" xmlns:cx="http://schemas.microsoft.com/office/drawing/2014/chartex" xmlns:cx1="http://schemas.microsoft.com/office/drawing/2015/9/8/chartex" xmlns:mc="http://schemas.openxmlformats.org/markup-compatibility/2006" xmlns:o="urn:schemas-microsoft-com:office:office" xmlns:r="http://schemas.openxmlformats.org/officeDocument/2006/relationships" xmlns:m="http://schemas.openxmlformats.org/officeDocument/2006/math" xmlns:v="urn:schemas-microsoft-com:vml" xmlns:wp14="http://schemas.microsoft.com/office/word/2010/wordprocessingDrawing" xmlns:wp="http://schemas.openxmlformats.org/drawingml/2006/wordprocessingDrawing" xmlns:w10="urn:schemas-microsoft-com:office:word" xmlns:w="http://schemas.openxmlformats.org/wordprocessingml/2006/main" xmlns:w14="http://schemas.microsoft.com/office/word/2010/wordml" xmlns:w15="http://schemas.microsoft.com/office/word/2012/wordml" xmlns:w16se="http://schemas.microsoft.com/office/word/2015/wordml/symex" xmlns:wpg="http://schemas.microsoft.com/office/word/2010/wordprocessingGroup" xmlns:wpi="http://schemas.microsoft.com/office/word/2010/wordprocessingInk" xmlns:wne="http://schemas.microsoft.com/office/word/2006/wordml" xmlns:wps="http://schemas.microsoft.com/office/word/2010/wordprocessingShape" mc:Ignorable="w14 w15 w16se wp14">
+<w:numbering xmlns:wpc="http://schemas.microsoft.com/office/word/2010/wordprocessingCanvas" xmlns:cx="http://schemas.microsoft.com/office/drawing/2014/chartex" xmlns:cx1="http://schemas.microsoft.com/office/drawing/2015/9/8/chartex" xmlns:cx2="http://schemas.microsoft.com/office/drawing/2015/10/21/chartex" xmlns:cx3="http://schemas.microsoft.com/office/drawing/2016/5/9/chartex" xmlns:cx4="http://schemas.microsoft.com/office/drawing/2016/5/10/chartex" xmlns:cx5="http://schemas.microsoft.com/office/drawing/2016/5/11/chartex" xmlns:cx6="http://schemas.microsoft.com/office/drawing/2016/5/12/chartex" xmlns:cx7="http://schemas.microsoft.com/office/drawing/2016/5/13/chartex" xmlns:cx8="http://schemas.microsoft.com/office/drawing/2016/5/14/chartex" xmlns:mc="http://schemas.openxmlformats.org/markup-compatibility/2006" xmlns:aink="http://schemas.microsoft.com/office/drawing/2016/ink" xmlns:am3d="http://schemas.microsoft.com/office/drawing/2017/model3d" xmlns:o="urn:schemas-microsoft-com:office:office" xmlns:oel="http://schemas.microsoft.com/office/2019/extlst" xmlns:r="http://schemas.openxmlformats.org/officeDocument/2006/relationships" xmlns:m="http://schemas.openxmlformats.org/officeDocument/2006/math" xmlns:v="urn:schemas-microsoft-com:vml" xmlns:wp14="http://schemas.microsoft.com/office/word/2010/wordprocessingDrawing" xmlns:wp="http://schemas.openxmlformats.org/drawingml/2006/wordprocessingDrawing" xmlns:w10="urn:schemas-microsoft-com:office:word" xmlns:w="http://schemas.openxmlformats.org/wordprocessingml/2006/main" xmlns:w14="http://schemas.microsoft.com/office/word/2010/wordml" xmlns:w15="http://schemas.microsoft.com/office/word/2012/wordml" xmlns:w16cex="http://schemas.microsoft.com/office/word/2018/wordml/cex" xmlns:w16cid="http://schemas.microsoft.com/office/word/2016/wordml/cid" xmlns:w16="http://schemas.microsoft.com/office/word/2018/wordml" xmlns:w16sdtdh="http://schemas.microsoft.com/office/word/2020/wordml/sdtdatahash" xmlns:w16se="http://schemas.microsoft.com/office/word/2015/wordml/symex" xmlns:wpg="http://schemas.microsoft.com/office/word/2010/wordprocessingGroup" xmlns:wpi="http://schemas.microsoft.com/office/word/2010/wordprocessingInk" xmlns:wne="http://schemas.microsoft.com/office/word/2006/wordml" xmlns:wps="http://schemas.microsoft.com/office/word/2010/wordprocessingShape" mc:Ignorable="w14 w15 w16se w16cid w16 w16cex w16sdtdh wp14">
   <w:abstractNum w:abstractNumId="0" w15:restartNumberingAfterBreak="0">
     <w:nsid w:val="375D36C8"/>
     <w:multiLevelType w:val="multilevel"/>
@@ -1307,17 +1317,17 @@
       </w:rPr>
     </w:lvl>
   </w:abstractNum>
-  <w:num w:numId="1">
+  <w:num w:numId="1" w16cid:durableId="496120897">
     <w:abstractNumId w:val="0"/>
   </w:num>
-  <w:num w:numId="2">
+  <w:num w:numId="2" w16cid:durableId="202139693">
     <w:abstractNumId w:val="1"/>
   </w:num>
 </w:numbering>
 </file>
 
 <file path=word/styles.xml><?xml version="1.0" encoding="utf-8"?>
-<w:styles xmlns:mc="http://schemas.openxmlformats.org/markup-compatibility/2006" xmlns:r="http://schemas.openxmlformats.org/officeDocument/2006/relationships" xmlns:w="http://schemas.openxmlformats.org/wordprocessingml/2006/main" xmlns:w14="http://schemas.microsoft.com/office/word/2010/wordml" xmlns:w15="http://schemas.microsoft.com/office/word/2012/wordml" xmlns:w16se="http://schemas.microsoft.com/office/word/2015/wordml/symex" mc:Ignorable="w14 w15 w16se">
+<w:styles xmlns:mc="http://schemas.openxmlformats.org/markup-compatibility/2006" xmlns:r="http://schemas.openxmlformats.org/officeDocument/2006/relationships" xmlns:w="http://schemas.openxmlformats.org/wordprocessingml/2006/main" xmlns:w14="http://schemas.microsoft.com/office/word/2010/wordml" xmlns:w15="http://schemas.microsoft.com/office/word/2012/wordml" xmlns:w16cex="http://schemas.microsoft.com/office/word/2018/wordml/cex" xmlns:w16cid="http://schemas.microsoft.com/office/word/2016/wordml/cid" xmlns:w16="http://schemas.microsoft.com/office/word/2018/wordml" xmlns:w16sdtdh="http://schemas.microsoft.com/office/word/2020/wordml/sdtdatahash" xmlns:w16se="http://schemas.microsoft.com/office/word/2015/wordml/symex" mc:Ignorable="w14 w15 w16se w16cid w16 w16cex w16sdtdh">
   <w:docDefaults>
     <w:rPrDefault>
       <w:rPr>
@@ -1333,7 +1343,7 @@
       </w:pPr>
     </w:pPrDefault>
   </w:docDefaults>
-  <w:latentStyles w:defLockedState="0" w:defUIPriority="99" w:defSemiHidden="0" w:defUnhideWhenUsed="0" w:defQFormat="0" w:count="371">
+  <w:latentStyles w:defLockedState="0" w:defUIPriority="99" w:defSemiHidden="0" w:defUnhideWhenUsed="0" w:defQFormat="0" w:count="376">
     <w:lsdException w:name="Normal" w:uiPriority="0" w:qFormat="1"/>
     <w:lsdException w:name="heading 1" w:uiPriority="9" w:qFormat="1"/>
     <w:lsdException w:name="heading 2" w:semiHidden="1" w:uiPriority="9" w:unhideWhenUsed="1" w:qFormat="1"/>
@@ -1705,6 +1715,11 @@
     <w:lsdException w:name="List Table 5 Dark Accent 6" w:uiPriority="50"/>
     <w:lsdException w:name="List Table 6 Colorful Accent 6" w:uiPriority="51"/>
     <w:lsdException w:name="List Table 7 Colorful Accent 6" w:uiPriority="52"/>
+    <w:lsdException w:name="Mention" w:semiHidden="1" w:unhideWhenUsed="1"/>
+    <w:lsdException w:name="Smart Hyperlink" w:semiHidden="1" w:unhideWhenUsed="1"/>
+    <w:lsdException w:name="Hashtag" w:semiHidden="1" w:unhideWhenUsed="1"/>
+    <w:lsdException w:name="Unresolved Mention" w:semiHidden="1" w:unhideWhenUsed="1"/>
+    <w:lsdException w:name="Smart Link" w:semiHidden="1" w:unhideWhenUsed="1"/>
   </w:latentStyles>
   <w:style w:type="paragraph" w:default="1" w:styleId="Normal">
     <w:name w:val="Normal"/>
@@ -2682,4 +2697,10 @@
     <ds:schemaRef ds:uri="http://schemas.openxmlformats.org/officeDocument/2006/bibliography"/>
   </ds:schemaRefs>
 </ds:datastoreItem>
+</file>
+
+<file path=docMetadata/LabelInfo.xml><?xml version="1.0" encoding="utf-8"?>
+<clbl:labelList xmlns:clbl="http://schemas.microsoft.com/office/2020/mipLabelMetadata">
+  <clbl:label id="{c9f92db8-2851-4df9-9d12-fab52f5b1415}" enabled="1" method="Standard" siteId="{5a7cc8ab-a4dc-4f9b-bf60-66714049ad62}" contentBits="0" removed="0"/>
+</clbl:labelList>
 </file>
</xml_diff>

<commit_message>
update for Proj Plan Doc
</commit_message>
<xml_diff>
--- a/Project Plan.docx
+++ b/Project Plan.docx
@@ -23,11 +23,77 @@
     </w:p>
     <w:p>
       <w:r>
-        <w:t xml:space="preserve">‘s5291506 – Jamil </w:t>
+        <w:rPr>
+          <w:sz w:val="32"/>
+          <w:szCs w:val="32"/>
+        </w:rPr>
+        <w:t xml:space="preserve">s5291506 – Jamil </w:t>
       </w:r>
       <w:proofErr w:type="spellStart"/>
       <w:r>
+        <w:rPr>
+          <w:sz w:val="32"/>
+          <w:szCs w:val="32"/>
+        </w:rPr>
         <w:t>Deris</w:t>
+      </w:r>
+      <w:proofErr w:type="spellEnd"/>
+      <w:r>
+        <w:br/>
+      </w:r>
+      <w:r>
+        <w:rPr>
+          <w:sz w:val="32"/>
+          <w:szCs w:val="32"/>
+        </w:rPr>
+        <w:t xml:space="preserve">s5287914 – </w:t>
+      </w:r>
+      <w:proofErr w:type="spellStart"/>
+      <w:r>
+        <w:rPr>
+          <w:sz w:val="32"/>
+          <w:szCs w:val="32"/>
+        </w:rPr>
+        <w:t>Tanish</w:t>
+      </w:r>
+      <w:proofErr w:type="spellEnd"/>
+      <w:r>
+        <w:rPr>
+          <w:sz w:val="32"/>
+          <w:szCs w:val="32"/>
+        </w:rPr>
+        <w:t xml:space="preserve"> </w:t>
+      </w:r>
+      <w:proofErr w:type="spellStart"/>
+      <w:r>
+        <w:rPr>
+          <w:sz w:val="32"/>
+          <w:szCs w:val="32"/>
+        </w:rPr>
+        <w:t>Dhir</w:t>
+      </w:r>
+      <w:proofErr w:type="spellEnd"/>
+      <w:r>
+        <w:rPr>
+          <w:sz w:val="32"/>
+          <w:szCs w:val="32"/>
+        </w:rPr>
+        <w:br/>
+      </w:r>
+      <w:r>
+        <w:rPr>
+          <w:sz w:val="32"/>
+          <w:szCs w:val="32"/>
+        </w:rPr>
+        <w:t xml:space="preserve">s5295636 – Arjan </w:t>
+      </w:r>
+      <w:proofErr w:type="spellStart"/>
+      <w:r>
+        <w:rPr>
+          <w:sz w:val="32"/>
+          <w:szCs w:val="32"/>
+        </w:rPr>
+        <w:t>Dangol</w:t>
       </w:r>
       <w:proofErr w:type="spellEnd"/>
     </w:p>
@@ -990,8 +1056,995 @@
     </w:p>
     <w:p>
       <w:pPr>
-        <w:pStyle w:val="ListParagraph"/>
-      </w:pPr>
+        <w:jc w:val="center"/>
+        <w:rPr>
+          <w:b/>
+          <w:bCs/>
+          <w:sz w:val="32"/>
+          <w:szCs w:val="32"/>
+        </w:rPr>
+      </w:pPr>
+      <w:r>
+        <w:br/>
+      </w:r>
+      <w:r>
+        <w:rPr>
+          <w:b/>
+          <w:bCs/>
+          <w:sz w:val="32"/>
+          <w:szCs w:val="32"/>
+        </w:rPr>
+        <w:t>Data Analysis Tool Project</w:t>
+      </w:r>
+    </w:p>
+    <w:p>
+      <w:pPr>
+        <w:jc w:val="both"/>
+        <w:rPr>
+          <w:b/>
+          <w:bCs/>
+          <w:sz w:val="28"/>
+          <w:szCs w:val="28"/>
+        </w:rPr>
+      </w:pPr>
+      <w:r>
+        <w:rPr>
+          <w:b/>
+          <w:bCs/>
+          <w:sz w:val="28"/>
+          <w:szCs w:val="28"/>
+        </w:rPr>
+        <w:t>Step 1 – Gathering Requirements:</w:t>
+      </w:r>
+    </w:p>
+    <w:p>
+      <w:pPr>
+        <w:pStyle w:val="ListParagraph"/>
+        <w:numPr>
+          <w:ilvl w:val="0"/>
+          <w:numId w:val="3"/>
+        </w:numPr>
+        <w:jc w:val="both"/>
+        <w:rPr>
+          <w:b/>
+          <w:bCs/>
+        </w:rPr>
+      </w:pPr>
+      <w:r>
+        <w:t>Conduct interviews and surveys, with stakeholders for a duration of two weeks.</w:t>
+      </w:r>
+    </w:p>
+    <w:p>
+      <w:pPr>
+        <w:pStyle w:val="ListParagraph"/>
+        <w:numPr>
+          <w:ilvl w:val="0"/>
+          <w:numId w:val="3"/>
+        </w:numPr>
+        <w:jc w:val="both"/>
+        <w:rPr>
+          <w:b/>
+          <w:bCs/>
+        </w:rPr>
+      </w:pPr>
+      <w:r>
+        <w:t>Document and review the gathered requirements within two weeks.</w:t>
+      </w:r>
+    </w:p>
+    <w:p>
+      <w:pPr>
+        <w:pStyle w:val="ListParagraph"/>
+        <w:numPr>
+          <w:ilvl w:val="0"/>
+          <w:numId w:val="3"/>
+        </w:numPr>
+        <w:jc w:val="both"/>
+        <w:rPr>
+          <w:b/>
+          <w:bCs/>
+        </w:rPr>
+      </w:pPr>
+      <w:r>
+        <w:t>Validate the requirements by seeking feedback from stakeholders, which should take one week.</w:t>
+      </w:r>
+    </w:p>
+    <w:p>
+      <w:pPr>
+        <w:pStyle w:val="ListParagraph"/>
+        <w:jc w:val="both"/>
+        <w:rPr>
+          <w:b/>
+          <w:bCs/>
+        </w:rPr>
+      </w:pPr>
+    </w:p>
+    <w:p>
+      <w:pPr>
+        <w:pStyle w:val="ListParagraph"/>
+        <w:numPr>
+          <w:ilvl w:val="0"/>
+          <w:numId w:val="5"/>
+        </w:numPr>
+        <w:jc w:val="both"/>
+        <w:rPr>
+          <w:b/>
+          <w:bCs/>
+        </w:rPr>
+      </w:pPr>
+      <w:r>
+        <w:rPr>
+          <w:b/>
+          <w:bCs/>
+        </w:rPr>
+        <w:t>Defining Objectives of the Tool:</w:t>
+      </w:r>
+    </w:p>
+    <w:p>
+      <w:pPr>
+        <w:pStyle w:val="ListParagraph"/>
+        <w:numPr>
+          <w:ilvl w:val="0"/>
+          <w:numId w:val="4"/>
+        </w:numPr>
+        <w:jc w:val="both"/>
+      </w:pPr>
+      <w:r>
+        <w:t>Spend one week defining the goals and objectives of the project.</w:t>
+      </w:r>
+    </w:p>
+    <w:p>
+      <w:pPr>
+        <w:pStyle w:val="ListParagraph"/>
+        <w:numPr>
+          <w:ilvl w:val="0"/>
+          <w:numId w:val="4"/>
+        </w:numPr>
+        <w:jc w:val="both"/>
+      </w:pPr>
+      <w:r>
+        <w:t>Align these objectives with the needs expressed by stakeholders within (1 week)</w:t>
+      </w:r>
+    </w:p>
+    <w:p>
+      <w:pPr>
+        <w:pStyle w:val="ListParagraph"/>
+        <w:jc w:val="both"/>
+      </w:pPr>
+    </w:p>
+    <w:p>
+      <w:pPr>
+        <w:pStyle w:val="ListParagraph"/>
+        <w:numPr>
+          <w:ilvl w:val="0"/>
+          <w:numId w:val="5"/>
+        </w:numPr>
+        <w:jc w:val="both"/>
+        <w:rPr>
+          <w:b/>
+          <w:bCs/>
+        </w:rPr>
+      </w:pPr>
+      <w:r>
+        <w:rPr>
+          <w:b/>
+          <w:bCs/>
+        </w:rPr>
+        <w:t>Creating a Project Plan</w:t>
+      </w:r>
+      <w:r>
+        <w:rPr>
+          <w:b/>
+          <w:bCs/>
+        </w:rPr>
+        <w:t>:</w:t>
+      </w:r>
+    </w:p>
+    <w:p>
+      <w:pPr>
+        <w:pStyle w:val="ListParagraph"/>
+        <w:numPr>
+          <w:ilvl w:val="0"/>
+          <w:numId w:val="6"/>
+        </w:numPr>
+        <w:jc w:val="both"/>
+      </w:pPr>
+      <w:r>
+        <w:t>Develop a project plan over a span of three weeks.</w:t>
+      </w:r>
+    </w:p>
+    <w:p>
+      <w:pPr>
+        <w:pStyle w:val="ListParagraph"/>
+        <w:numPr>
+          <w:ilvl w:val="0"/>
+          <w:numId w:val="6"/>
+        </w:numPr>
+        <w:jc w:val="both"/>
+      </w:pPr>
+      <w:r>
+        <w:t>Refine this plan in collaboration with the team (1 week)</w:t>
+      </w:r>
+    </w:p>
+    <w:p>
+      <w:pPr>
+        <w:pStyle w:val="ListParagraph"/>
+        <w:ind w:left="1440"/>
+        <w:jc w:val="both"/>
+      </w:pPr>
+    </w:p>
+    <w:p>
+      <w:pPr>
+        <w:pStyle w:val="ListParagraph"/>
+        <w:numPr>
+          <w:ilvl w:val="0"/>
+          <w:numId w:val="5"/>
+        </w:numPr>
+        <w:jc w:val="both"/>
+        <w:rPr>
+          <w:b/>
+          <w:bCs/>
+        </w:rPr>
+      </w:pPr>
+      <w:r>
+        <w:rPr>
+          <w:b/>
+          <w:bCs/>
+        </w:rPr>
+        <w:t>Allocating Resources</w:t>
+      </w:r>
+      <w:r>
+        <w:rPr>
+          <w:b/>
+          <w:bCs/>
+        </w:rPr>
+        <w:t>:</w:t>
+      </w:r>
+    </w:p>
+    <w:p>
+      <w:pPr>
+        <w:pStyle w:val="ListParagraph"/>
+        <w:numPr>
+          <w:ilvl w:val="0"/>
+          <w:numId w:val="7"/>
+        </w:numPr>
+        <w:jc w:val="both"/>
+      </w:pPr>
+      <w:r>
+        <w:t>Identify and allocate resources required for the project (2 weeks)</w:t>
+      </w:r>
+    </w:p>
+    <w:p>
+      <w:pPr>
+        <w:pStyle w:val="ListParagraph"/>
+        <w:numPr>
+          <w:ilvl w:val="0"/>
+          <w:numId w:val="7"/>
+        </w:numPr>
+        <w:jc w:val="both"/>
+      </w:pPr>
+      <w:r>
+        <w:t>Ensure that these resources are readily available and prepared to be utilized (1 week)</w:t>
+      </w:r>
+    </w:p>
+    <w:p>
+      <w:pPr>
+        <w:pStyle w:val="ListParagraph"/>
+        <w:ind w:left="1440"/>
+        <w:jc w:val="both"/>
+      </w:pPr>
+    </w:p>
+    <w:p>
+      <w:pPr>
+        <w:pStyle w:val="ListParagraph"/>
+        <w:numPr>
+          <w:ilvl w:val="0"/>
+          <w:numId w:val="5"/>
+        </w:numPr>
+        <w:jc w:val="both"/>
+        <w:rPr>
+          <w:b/>
+          <w:bCs/>
+        </w:rPr>
+      </w:pPr>
+      <w:r>
+        <w:rPr>
+          <w:b/>
+          <w:bCs/>
+        </w:rPr>
+        <w:t>Setting Deadlines and Milestones</w:t>
+      </w:r>
+      <w:r>
+        <w:rPr>
+          <w:b/>
+          <w:bCs/>
+        </w:rPr>
+        <w:t>:</w:t>
+      </w:r>
+    </w:p>
+    <w:p>
+      <w:pPr>
+        <w:pStyle w:val="ListParagraph"/>
+        <w:numPr>
+          <w:ilvl w:val="0"/>
+          <w:numId w:val="8"/>
+        </w:numPr>
+        <w:jc w:val="both"/>
+      </w:pPr>
+      <w:r>
+        <w:t>Define project milestones and deadlines (2 weeks)</w:t>
+      </w:r>
+    </w:p>
+    <w:p>
+      <w:pPr>
+        <w:pStyle w:val="ListParagraph"/>
+        <w:numPr>
+          <w:ilvl w:val="0"/>
+          <w:numId w:val="8"/>
+        </w:numPr>
+        <w:jc w:val="both"/>
+      </w:pPr>
+      <w:r>
+        <w:t>Establish a timeline, for the project taking around one week to complete.</w:t>
+      </w:r>
+    </w:p>
+    <w:p>
+      <w:pPr>
+        <w:jc w:val="both"/>
+      </w:pPr>
+    </w:p>
+    <w:p>
+      <w:pPr>
+        <w:jc w:val="both"/>
+        <w:rPr>
+          <w:b/>
+          <w:bCs/>
+          <w:sz w:val="28"/>
+          <w:szCs w:val="28"/>
+        </w:rPr>
+      </w:pPr>
+      <w:r>
+        <w:rPr>
+          <w:b/>
+          <w:bCs/>
+          <w:sz w:val="28"/>
+          <w:szCs w:val="28"/>
+        </w:rPr>
+        <w:t>Step 2 – Design and Development:</w:t>
+      </w:r>
+    </w:p>
+    <w:p>
+      <w:pPr>
+        <w:pStyle w:val="ListParagraph"/>
+        <w:numPr>
+          <w:ilvl w:val="0"/>
+          <w:numId w:val="5"/>
+        </w:numPr>
+        <w:jc w:val="both"/>
+        <w:rPr>
+          <w:b/>
+          <w:bCs/>
+        </w:rPr>
+      </w:pPr>
+      <w:r>
+        <w:rPr>
+          <w:b/>
+          <w:bCs/>
+        </w:rPr>
+        <w:t>Designing a Sample User Interface:</w:t>
+      </w:r>
+    </w:p>
+    <w:p>
+      <w:pPr>
+        <w:pStyle w:val="ListParagraph"/>
+        <w:numPr>
+          <w:ilvl w:val="0"/>
+          <w:numId w:val="9"/>
+        </w:numPr>
+        <w:jc w:val="both"/>
+      </w:pPr>
+      <w:r>
+        <w:t>Creating wireframes and mock-ups (2 weeks)</w:t>
+      </w:r>
+    </w:p>
+    <w:p>
+      <w:pPr>
+        <w:pStyle w:val="ListParagraph"/>
+        <w:numPr>
+          <w:ilvl w:val="0"/>
+          <w:numId w:val="9"/>
+        </w:numPr>
+        <w:jc w:val="both"/>
+      </w:pPr>
+      <w:r>
+        <w:t>Reviewing and finalizing the UI design (1 week)</w:t>
+      </w:r>
+    </w:p>
+    <w:p>
+      <w:pPr>
+        <w:jc w:val="both"/>
+      </w:pPr>
+    </w:p>
+    <w:p>
+      <w:pPr>
+        <w:jc w:val="both"/>
+      </w:pPr>
+    </w:p>
+    <w:p>
+      <w:pPr>
+        <w:pStyle w:val="ListParagraph"/>
+        <w:numPr>
+          <w:ilvl w:val="0"/>
+          <w:numId w:val="5"/>
+        </w:numPr>
+        <w:jc w:val="both"/>
+        <w:rPr>
+          <w:b/>
+          <w:bCs/>
+        </w:rPr>
+      </w:pPr>
+      <w:r>
+        <w:rPr>
+          <w:b/>
+          <w:bCs/>
+        </w:rPr>
+        <w:t>Developers Write Source Code, for the Program:</w:t>
+      </w:r>
+    </w:p>
+    <w:p>
+      <w:pPr>
+        <w:pStyle w:val="ListParagraph"/>
+        <w:numPr>
+          <w:ilvl w:val="0"/>
+          <w:numId w:val="10"/>
+        </w:numPr>
+        <w:jc w:val="both"/>
+      </w:pPr>
+      <w:r>
+        <w:t>Writing code for the core functionality (4 weeks)</w:t>
+      </w:r>
+    </w:p>
+    <w:p>
+      <w:pPr>
+        <w:pStyle w:val="ListParagraph"/>
+        <w:numPr>
+          <w:ilvl w:val="0"/>
+          <w:numId w:val="10"/>
+        </w:numPr>
+        <w:jc w:val="both"/>
+      </w:pPr>
+      <w:r>
+        <w:t>Conducting code review and optimization (2 weeks)</w:t>
+      </w:r>
+    </w:p>
+    <w:p>
+      <w:pPr>
+        <w:pStyle w:val="ListParagraph"/>
+        <w:jc w:val="both"/>
+      </w:pPr>
+    </w:p>
+    <w:p>
+      <w:pPr>
+        <w:pStyle w:val="ListParagraph"/>
+        <w:numPr>
+          <w:ilvl w:val="0"/>
+          <w:numId w:val="5"/>
+        </w:numPr>
+        <w:jc w:val="both"/>
+        <w:rPr>
+          <w:b/>
+          <w:bCs/>
+        </w:rPr>
+      </w:pPr>
+      <w:r>
+        <w:rPr>
+          <w:b/>
+          <w:bCs/>
+        </w:rPr>
+        <w:t xml:space="preserve">Adding Modules to the </w:t>
+      </w:r>
+      <w:proofErr w:type="gramStart"/>
+      <w:r>
+        <w:rPr>
+          <w:b/>
+          <w:bCs/>
+        </w:rPr>
+        <w:t>Code;</w:t>
+      </w:r>
+      <w:proofErr w:type="gramEnd"/>
+    </w:p>
+    <w:p>
+      <w:pPr>
+        <w:pStyle w:val="ListParagraph"/>
+        <w:numPr>
+          <w:ilvl w:val="0"/>
+          <w:numId w:val="11"/>
+        </w:numPr>
+        <w:jc w:val="both"/>
+      </w:pPr>
+      <w:r>
+        <w:t>Developing and integrating modules (3 weeks)</w:t>
+      </w:r>
+    </w:p>
+    <w:p>
+      <w:pPr>
+        <w:pStyle w:val="ListParagraph"/>
+        <w:numPr>
+          <w:ilvl w:val="0"/>
+          <w:numId w:val="11"/>
+        </w:numPr>
+        <w:jc w:val="both"/>
+      </w:pPr>
+      <w:r>
+        <w:t>Testing module integrations (2 weeks)</w:t>
+      </w:r>
+    </w:p>
+    <w:p>
+      <w:pPr>
+        <w:pStyle w:val="ListParagraph"/>
+        <w:jc w:val="both"/>
+      </w:pPr>
+    </w:p>
+    <w:p>
+      <w:pPr>
+        <w:pStyle w:val="ListParagraph"/>
+        <w:numPr>
+          <w:ilvl w:val="0"/>
+          <w:numId w:val="5"/>
+        </w:numPr>
+        <w:jc w:val="both"/>
+        <w:rPr>
+          <w:b/>
+          <w:bCs/>
+        </w:rPr>
+      </w:pPr>
+      <w:r>
+        <w:rPr>
+          <w:b/>
+          <w:bCs/>
+        </w:rPr>
+        <w:t>Integration Testing</w:t>
+      </w:r>
+      <w:r>
+        <w:rPr>
+          <w:b/>
+          <w:bCs/>
+        </w:rPr>
+        <w:t>:</w:t>
+      </w:r>
+    </w:p>
+    <w:p>
+      <w:pPr>
+        <w:pStyle w:val="ListParagraph"/>
+        <w:numPr>
+          <w:ilvl w:val="0"/>
+          <w:numId w:val="12"/>
+        </w:numPr>
+        <w:jc w:val="both"/>
+      </w:pPr>
+      <w:r>
+        <w:t>Planning integration testing strategy (1 week)</w:t>
+      </w:r>
+    </w:p>
+    <w:p>
+      <w:pPr>
+        <w:pStyle w:val="ListParagraph"/>
+        <w:numPr>
+          <w:ilvl w:val="0"/>
+          <w:numId w:val="12"/>
+        </w:numPr>
+        <w:jc w:val="both"/>
+      </w:pPr>
+      <w:r>
+        <w:t>Executing integration tests (2 weeks)</w:t>
+      </w:r>
+    </w:p>
+    <w:p>
+      <w:pPr>
+        <w:pStyle w:val="ListParagraph"/>
+        <w:numPr>
+          <w:ilvl w:val="0"/>
+          <w:numId w:val="12"/>
+        </w:numPr>
+        <w:jc w:val="both"/>
+      </w:pPr>
+      <w:r>
+        <w:t>Addressing and resolving integration issues (1 week)</w:t>
+      </w:r>
+    </w:p>
+    <w:p>
+      <w:pPr>
+        <w:jc w:val="both"/>
+      </w:pPr>
+    </w:p>
+    <w:p>
+      <w:pPr>
+        <w:jc w:val="both"/>
+        <w:rPr>
+          <w:b/>
+          <w:bCs/>
+          <w:sz w:val="28"/>
+          <w:szCs w:val="28"/>
+        </w:rPr>
+      </w:pPr>
+      <w:r>
+        <w:rPr>
+          <w:b/>
+          <w:bCs/>
+          <w:sz w:val="28"/>
+          <w:szCs w:val="28"/>
+        </w:rPr>
+        <w:t>Step 3 – Testing:</w:t>
+      </w:r>
+    </w:p>
+    <w:p>
+      <w:pPr>
+        <w:pStyle w:val="ListParagraph"/>
+        <w:numPr>
+          <w:ilvl w:val="0"/>
+          <w:numId w:val="5"/>
+        </w:numPr>
+        <w:jc w:val="both"/>
+        <w:rPr>
+          <w:b/>
+          <w:bCs/>
+        </w:rPr>
+      </w:pPr>
+      <w:r>
+        <w:rPr>
+          <w:b/>
+          <w:bCs/>
+        </w:rPr>
+        <w:t>Test Planning:</w:t>
+      </w:r>
+    </w:p>
+    <w:p>
+      <w:pPr>
+        <w:pStyle w:val="ListParagraph"/>
+        <w:numPr>
+          <w:ilvl w:val="0"/>
+          <w:numId w:val="13"/>
+        </w:numPr>
+        <w:jc w:val="both"/>
+      </w:pPr>
+      <w:r>
+        <w:t>Developing a test plan (2 weeks)</w:t>
+      </w:r>
+    </w:p>
+    <w:p>
+      <w:pPr>
+        <w:pStyle w:val="ListParagraph"/>
+        <w:numPr>
+          <w:ilvl w:val="0"/>
+          <w:numId w:val="13"/>
+        </w:numPr>
+        <w:jc w:val="both"/>
+      </w:pPr>
+      <w:r>
+        <w:t>Reviewing and approving the test plan (1 week)</w:t>
+      </w:r>
+    </w:p>
+    <w:p>
+      <w:pPr>
+        <w:pStyle w:val="ListParagraph"/>
+        <w:jc w:val="both"/>
+      </w:pPr>
+    </w:p>
+    <w:p>
+      <w:pPr>
+        <w:pStyle w:val="ListParagraph"/>
+        <w:numPr>
+          <w:ilvl w:val="0"/>
+          <w:numId w:val="5"/>
+        </w:numPr>
+        <w:jc w:val="both"/>
+        <w:rPr>
+          <w:b/>
+          <w:bCs/>
+        </w:rPr>
+      </w:pPr>
+      <w:r>
+        <w:rPr>
+          <w:b/>
+          <w:bCs/>
+        </w:rPr>
+        <w:t>Test Execution:</w:t>
+      </w:r>
+    </w:p>
+    <w:p>
+      <w:pPr>
+        <w:pStyle w:val="ListParagraph"/>
+        <w:numPr>
+          <w:ilvl w:val="0"/>
+          <w:numId w:val="14"/>
+        </w:numPr>
+        <w:jc w:val="both"/>
+      </w:pPr>
+      <w:r>
+        <w:t>Performing test cases execution (4 weeks)</w:t>
+      </w:r>
+    </w:p>
+    <w:p>
+      <w:pPr>
+        <w:pStyle w:val="ListParagraph"/>
+        <w:numPr>
+          <w:ilvl w:val="0"/>
+          <w:numId w:val="14"/>
+        </w:numPr>
+        <w:jc w:val="both"/>
+      </w:pPr>
+      <w:r>
+        <w:t>Recording and reporting test results (2 weeks)</w:t>
+      </w:r>
+    </w:p>
+    <w:p>
+      <w:pPr>
+        <w:pStyle w:val="ListParagraph"/>
+        <w:jc w:val="both"/>
+      </w:pPr>
+    </w:p>
+    <w:p>
+      <w:pPr>
+        <w:pStyle w:val="ListParagraph"/>
+        <w:numPr>
+          <w:ilvl w:val="0"/>
+          <w:numId w:val="5"/>
+        </w:numPr>
+        <w:jc w:val="both"/>
+        <w:rPr>
+          <w:b/>
+          <w:bCs/>
+        </w:rPr>
+      </w:pPr>
+      <w:r>
+        <w:rPr>
+          <w:b/>
+          <w:bCs/>
+        </w:rPr>
+        <w:t>Test Reporting and Defect Management:</w:t>
+      </w:r>
+    </w:p>
+    <w:p>
+      <w:pPr>
+        <w:pStyle w:val="ListParagraph"/>
+        <w:numPr>
+          <w:ilvl w:val="0"/>
+          <w:numId w:val="15"/>
+        </w:numPr>
+        <w:jc w:val="both"/>
+      </w:pPr>
+      <w:r>
+        <w:t>Documenting and prioritizing defects (2 weeks)</w:t>
+      </w:r>
+    </w:p>
+    <w:p>
+      <w:pPr>
+        <w:pStyle w:val="ListParagraph"/>
+        <w:numPr>
+          <w:ilvl w:val="0"/>
+          <w:numId w:val="15"/>
+        </w:numPr>
+        <w:jc w:val="both"/>
+      </w:pPr>
+      <w:r>
+        <w:t>Coordinating with developers to resolve defects (2weeks)</w:t>
+      </w:r>
+    </w:p>
+    <w:p>
+      <w:pPr>
+        <w:pStyle w:val="ListParagraph"/>
+        <w:jc w:val="both"/>
+      </w:pPr>
+    </w:p>
+    <w:p>
+      <w:pPr>
+        <w:pStyle w:val="ListParagraph"/>
+        <w:numPr>
+          <w:ilvl w:val="0"/>
+          <w:numId w:val="5"/>
+        </w:numPr>
+        <w:jc w:val="both"/>
+        <w:rPr>
+          <w:b/>
+          <w:bCs/>
+        </w:rPr>
+      </w:pPr>
+      <w:r>
+        <w:rPr>
+          <w:b/>
+          <w:bCs/>
+        </w:rPr>
+        <w:t>Test Closure:</w:t>
+      </w:r>
+    </w:p>
+    <w:p>
+      <w:pPr>
+        <w:pStyle w:val="ListParagraph"/>
+        <w:numPr>
+          <w:ilvl w:val="0"/>
+          <w:numId w:val="16"/>
+        </w:numPr>
+        <w:jc w:val="both"/>
+      </w:pPr>
+      <w:r>
+        <w:t xml:space="preserve">Verifying the execution of all test cases (1 week) </w:t>
+      </w:r>
+    </w:p>
+    <w:p>
+      <w:pPr>
+        <w:pStyle w:val="ListParagraph"/>
+        <w:numPr>
+          <w:ilvl w:val="0"/>
+          <w:numId w:val="16"/>
+        </w:numPr>
+        <w:jc w:val="both"/>
+      </w:pPr>
+      <w:r>
+        <w:t xml:space="preserve">Preparing a test closure report (1week) </w:t>
+      </w:r>
+    </w:p>
+    <w:p>
+      <w:pPr>
+        <w:jc w:val="both"/>
+      </w:pPr>
+    </w:p>
+    <w:p>
+      <w:pPr>
+        <w:jc w:val="both"/>
+        <w:rPr>
+          <w:b/>
+          <w:bCs/>
+          <w:sz w:val="28"/>
+          <w:szCs w:val="28"/>
+        </w:rPr>
+      </w:pPr>
+      <w:r>
+        <w:rPr>
+          <w:b/>
+          <w:bCs/>
+          <w:sz w:val="28"/>
+          <w:szCs w:val="28"/>
+        </w:rPr>
+        <w:t>Step 4 – Deployment and Maintenance:</w:t>
+      </w:r>
+    </w:p>
+    <w:p>
+      <w:pPr>
+        <w:pStyle w:val="ListParagraph"/>
+        <w:numPr>
+          <w:ilvl w:val="0"/>
+          <w:numId w:val="5"/>
+        </w:numPr>
+        <w:jc w:val="both"/>
+        <w:rPr>
+          <w:b/>
+          <w:bCs/>
+        </w:rPr>
+      </w:pPr>
+      <w:r>
+        <w:rPr>
+          <w:b/>
+          <w:bCs/>
+        </w:rPr>
+        <w:t>Software Release Process:</w:t>
+      </w:r>
+    </w:p>
+    <w:p>
+      <w:pPr>
+        <w:pStyle w:val="ListParagraph"/>
+        <w:numPr>
+          <w:ilvl w:val="0"/>
+          <w:numId w:val="17"/>
+        </w:numPr>
+        <w:jc w:val="both"/>
+      </w:pPr>
+      <w:r>
+        <w:t>Get the software ready, for release (2 weeks)</w:t>
+      </w:r>
+    </w:p>
+    <w:p>
+      <w:pPr>
+        <w:pStyle w:val="ListParagraph"/>
+        <w:numPr>
+          <w:ilvl w:val="0"/>
+          <w:numId w:val="17"/>
+        </w:numPr>
+        <w:jc w:val="both"/>
+      </w:pPr>
+      <w:r>
+        <w:t>Perform a review (1 week)</w:t>
+      </w:r>
+    </w:p>
+    <w:p>
+      <w:pPr>
+        <w:pStyle w:val="ListParagraph"/>
+        <w:jc w:val="both"/>
+      </w:pPr>
+    </w:p>
+    <w:p>
+      <w:pPr>
+        <w:pStyle w:val="ListParagraph"/>
+        <w:numPr>
+          <w:ilvl w:val="0"/>
+          <w:numId w:val="5"/>
+        </w:numPr>
+        <w:jc w:val="both"/>
+        <w:rPr>
+          <w:b/>
+          <w:bCs/>
+        </w:rPr>
+      </w:pPr>
+      <w:r>
+        <w:rPr>
+          <w:b/>
+          <w:bCs/>
+        </w:rPr>
+        <w:t>Software Deployment:</w:t>
+      </w:r>
+    </w:p>
+    <w:p>
+      <w:pPr>
+        <w:pStyle w:val="ListParagraph"/>
+        <w:numPr>
+          <w:ilvl w:val="0"/>
+          <w:numId w:val="18"/>
+        </w:numPr>
+        <w:jc w:val="both"/>
+      </w:pPr>
+      <w:r>
+        <w:t>Implement the software in production (2 weeks)</w:t>
+      </w:r>
+    </w:p>
+    <w:p>
+      <w:pPr>
+        <w:pStyle w:val="ListParagraph"/>
+        <w:numPr>
+          <w:ilvl w:val="0"/>
+          <w:numId w:val="18"/>
+        </w:numPr>
+        <w:jc w:val="both"/>
+      </w:pPr>
+      <w:r>
+        <w:t>Monitor its performance (1 week)</w:t>
+      </w:r>
+    </w:p>
+    <w:p>
+      <w:pPr>
+        <w:jc w:val="both"/>
+      </w:pPr>
+    </w:p>
+    <w:p>
+      <w:pPr>
+        <w:pStyle w:val="ListParagraph"/>
+        <w:numPr>
+          <w:ilvl w:val="0"/>
+          <w:numId w:val="5"/>
+        </w:numPr>
+        <w:jc w:val="both"/>
+        <w:rPr>
+          <w:b/>
+          <w:bCs/>
+        </w:rPr>
+      </w:pPr>
+      <w:r>
+        <w:rPr>
+          <w:b/>
+          <w:bCs/>
+        </w:rPr>
+        <w:t>Software Maintenance:</w:t>
+      </w:r>
+    </w:p>
+    <w:p>
+      <w:pPr>
+        <w:pStyle w:val="ListParagraph"/>
+        <w:numPr>
+          <w:ilvl w:val="0"/>
+          <w:numId w:val="19"/>
+        </w:numPr>
+        <w:jc w:val="both"/>
+      </w:pPr>
+      <w:r>
+        <w:t>Develop a plan, for ongoing maintenance (3 weeks)</w:t>
+      </w:r>
     </w:p>
     <w:p>
       <w:pPr>
@@ -1002,34 +2055,18 @@
         </w:rPr>
       </w:pPr>
       <w:r>
-        <w:rPr>
-          <w:i/>
-          <w:color w:val="FF0000"/>
-        </w:rPr>
-        <w:t>From your WBS, define the activities required for your project. You will revise this document and add more detail for part</w:t>
-      </w:r>
-      <w:r>
-        <w:rPr>
-          <w:i/>
-          <w:color w:val="FF0000"/>
-        </w:rPr>
-        <w:t xml:space="preserve"> B as you discover more about the project.</w:t>
-      </w:r>
-    </w:p>
-    <w:p>
-      <w:pPr>
-        <w:jc w:val="both"/>
-        <w:rPr>
-          <w:i/>
-          <w:color w:val="FF0000"/>
-        </w:rPr>
-      </w:pPr>
-      <w:r>
-        <w:rPr>
-          <w:i/>
-          <w:color w:val="FF0000"/>
-        </w:rPr>
-        <w:t>Each activity should be clearly identified by a number and should match up to your Gantt chart. You should provide some estimations for the time you think each activity will take. This should make it easy to prepare your Gantt chart.</w:t>
+        <w:t xml:space="preserve">Continuously monitor, </w:t>
+      </w:r>
+      <w:proofErr w:type="gramStart"/>
+      <w:r>
+        <w:t>update</w:t>
+      </w:r>
+      <w:proofErr w:type="gramEnd"/>
+      <w:r>
+        <w:t xml:space="preserve"> </w:t>
+      </w:r>
+      <w:r>
+        <w:t>and provide support as needed.</w:t>
       </w:r>
       <w:r>
         <w:br w:type="page"/>
@@ -1051,34 +2088,11 @@
       <w:bookmarkEnd w:id="5"/>
     </w:p>
     <w:p>
-      <w:pPr>
-        <w:pStyle w:val="ListParagraph"/>
-        <w:ind w:left="432"/>
-      </w:pPr>
-    </w:p>
-    <w:p>
-      <w:pPr>
-        <w:rPr>
-          <w:i/>
-          <w:color w:val="FF0000"/>
-        </w:rPr>
-      </w:pPr>
-      <w:r>
-        <w:rPr>
-          <w:i/>
-          <w:color w:val="FF0000"/>
-        </w:rPr>
-        <w:t>This section should contain your Gantt chart. The items in the Gantt chart should match the activity definition from section 3.</w:t>
-      </w:r>
-      <w:r>
-        <w:rPr>
-          <w:i/>
-          <w:color w:val="FF0000"/>
-        </w:rPr>
-        <w:t xml:space="preserve"> You should also submit your Gantt chart file separately.</w:t>
-      </w:r>
-    </w:p>
-    <w:p/>
+      <w:r>
+        <w:br/>
+        <w:t>Gantt chart is separately created and submitted.</w:t>
+      </w:r>
+    </w:p>
     <w:sectPr>
       <w:pgSz w:w="11906" w:h="16838"/>
       <w:pgMar w:top="1440" w:right="1440" w:bottom="1440" w:left="1440" w:header="708" w:footer="708" w:gutter="0"/>
@@ -1092,6 +2106,684 @@
 <file path=word/numbering.xml><?xml version="1.0" encoding="utf-8"?>
 <w:numbering xmlns:wpc="http://schemas.microsoft.com/office/word/2010/wordprocessingCanvas" xmlns:cx="http://schemas.microsoft.com/office/drawing/2014/chartex" xmlns:cx1="http://schemas.microsoft.com/office/drawing/2015/9/8/chartex" xmlns:cx2="http://schemas.microsoft.com/office/drawing/2015/10/21/chartex" xmlns:cx3="http://schemas.microsoft.com/office/drawing/2016/5/9/chartex" xmlns:cx4="http://schemas.microsoft.com/office/drawing/2016/5/10/chartex" xmlns:cx5="http://schemas.microsoft.com/office/drawing/2016/5/11/chartex" xmlns:cx6="http://schemas.microsoft.com/office/drawing/2016/5/12/chartex" xmlns:cx7="http://schemas.microsoft.com/office/drawing/2016/5/13/chartex" xmlns:cx8="http://schemas.microsoft.com/office/drawing/2016/5/14/chartex" xmlns:mc="http://schemas.openxmlformats.org/markup-compatibility/2006" xmlns:aink="http://schemas.microsoft.com/office/drawing/2016/ink" xmlns:am3d="http://schemas.microsoft.com/office/drawing/2017/model3d" xmlns:o="urn:schemas-microsoft-com:office:office" xmlns:oel="http://schemas.microsoft.com/office/2019/extlst" xmlns:r="http://schemas.openxmlformats.org/officeDocument/2006/relationships" xmlns:m="http://schemas.openxmlformats.org/officeDocument/2006/math" xmlns:v="urn:schemas-microsoft-com:vml" xmlns:wp14="http://schemas.microsoft.com/office/word/2010/wordprocessingDrawing" xmlns:wp="http://schemas.openxmlformats.org/drawingml/2006/wordprocessingDrawing" xmlns:w10="urn:schemas-microsoft-com:office:word" xmlns:w="http://schemas.openxmlformats.org/wordprocessingml/2006/main" xmlns:w14="http://schemas.microsoft.com/office/word/2010/wordml" xmlns:w15="http://schemas.microsoft.com/office/word/2012/wordml" xmlns:w16cex="http://schemas.microsoft.com/office/word/2018/wordml/cex" xmlns:w16cid="http://schemas.microsoft.com/office/word/2016/wordml/cid" xmlns:w16="http://schemas.microsoft.com/office/word/2018/wordml" xmlns:w16sdtdh="http://schemas.microsoft.com/office/word/2020/wordml/sdtdatahash" xmlns:w16se="http://schemas.microsoft.com/office/word/2015/wordml/symex" xmlns:wpg="http://schemas.microsoft.com/office/word/2010/wordprocessingGroup" xmlns:wpi="http://schemas.microsoft.com/office/word/2010/wordprocessingInk" xmlns:wne="http://schemas.microsoft.com/office/word/2006/wordml" xmlns:wps="http://schemas.microsoft.com/office/word/2010/wordprocessingShape" mc:Ignorable="w14 w15 w16se w16cid w16 w16cex w16sdtdh wp14">
   <w:abstractNum w:abstractNumId="0" w15:restartNumberingAfterBreak="0">
+    <w:nsid w:val="080D03AC"/>
+    <w:multiLevelType w:val="hybridMultilevel"/>
+    <w:tmpl w:val="351A8BCE"/>
+    <w:lvl w:ilvl="0" w:tplc="0C090001">
+      <w:start w:val="1"/>
+      <w:numFmt w:val="bullet"/>
+      <w:lvlText w:val=""/>
+      <w:lvlJc w:val="left"/>
+      <w:pPr>
+        <w:ind w:left="720" w:hanging="360"/>
+      </w:pPr>
+      <w:rPr>
+        <w:rFonts w:ascii="Symbol" w:hAnsi="Symbol" w:hint="default"/>
+      </w:rPr>
+    </w:lvl>
+    <w:lvl w:ilvl="1" w:tplc="0C090003" w:tentative="1">
+      <w:start w:val="1"/>
+      <w:numFmt w:val="bullet"/>
+      <w:lvlText w:val="o"/>
+      <w:lvlJc w:val="left"/>
+      <w:pPr>
+        <w:ind w:left="1440" w:hanging="360"/>
+      </w:pPr>
+      <w:rPr>
+        <w:rFonts w:ascii="Courier New" w:hAnsi="Courier New" w:cs="Courier New" w:hint="default"/>
+      </w:rPr>
+    </w:lvl>
+    <w:lvl w:ilvl="2" w:tplc="0C090005" w:tentative="1">
+      <w:start w:val="1"/>
+      <w:numFmt w:val="bullet"/>
+      <w:lvlText w:val=""/>
+      <w:lvlJc w:val="left"/>
+      <w:pPr>
+        <w:ind w:left="2160" w:hanging="360"/>
+      </w:pPr>
+      <w:rPr>
+        <w:rFonts w:ascii="Wingdings" w:hAnsi="Wingdings" w:hint="default"/>
+      </w:rPr>
+    </w:lvl>
+    <w:lvl w:ilvl="3" w:tplc="0C090001" w:tentative="1">
+      <w:start w:val="1"/>
+      <w:numFmt w:val="bullet"/>
+      <w:lvlText w:val=""/>
+      <w:lvlJc w:val="left"/>
+      <w:pPr>
+        <w:ind w:left="2880" w:hanging="360"/>
+      </w:pPr>
+      <w:rPr>
+        <w:rFonts w:ascii="Symbol" w:hAnsi="Symbol" w:hint="default"/>
+      </w:rPr>
+    </w:lvl>
+    <w:lvl w:ilvl="4" w:tplc="0C090003" w:tentative="1">
+      <w:start w:val="1"/>
+      <w:numFmt w:val="bullet"/>
+      <w:lvlText w:val="o"/>
+      <w:lvlJc w:val="left"/>
+      <w:pPr>
+        <w:ind w:left="3600" w:hanging="360"/>
+      </w:pPr>
+      <w:rPr>
+        <w:rFonts w:ascii="Courier New" w:hAnsi="Courier New" w:cs="Courier New" w:hint="default"/>
+      </w:rPr>
+    </w:lvl>
+    <w:lvl w:ilvl="5" w:tplc="0C090005" w:tentative="1">
+      <w:start w:val="1"/>
+      <w:numFmt w:val="bullet"/>
+      <w:lvlText w:val=""/>
+      <w:lvlJc w:val="left"/>
+      <w:pPr>
+        <w:ind w:left="4320" w:hanging="360"/>
+      </w:pPr>
+      <w:rPr>
+        <w:rFonts w:ascii="Wingdings" w:hAnsi="Wingdings" w:hint="default"/>
+      </w:rPr>
+    </w:lvl>
+    <w:lvl w:ilvl="6" w:tplc="0C090001" w:tentative="1">
+      <w:start w:val="1"/>
+      <w:numFmt w:val="bullet"/>
+      <w:lvlText w:val=""/>
+      <w:lvlJc w:val="left"/>
+      <w:pPr>
+        <w:ind w:left="5040" w:hanging="360"/>
+      </w:pPr>
+      <w:rPr>
+        <w:rFonts w:ascii="Symbol" w:hAnsi="Symbol" w:hint="default"/>
+      </w:rPr>
+    </w:lvl>
+    <w:lvl w:ilvl="7" w:tplc="0C090003" w:tentative="1">
+      <w:start w:val="1"/>
+      <w:numFmt w:val="bullet"/>
+      <w:lvlText w:val="o"/>
+      <w:lvlJc w:val="left"/>
+      <w:pPr>
+        <w:ind w:left="5760" w:hanging="360"/>
+      </w:pPr>
+      <w:rPr>
+        <w:rFonts w:ascii="Courier New" w:hAnsi="Courier New" w:cs="Courier New" w:hint="default"/>
+      </w:rPr>
+    </w:lvl>
+    <w:lvl w:ilvl="8" w:tplc="0C090005" w:tentative="1">
+      <w:start w:val="1"/>
+      <w:numFmt w:val="bullet"/>
+      <w:lvlText w:val=""/>
+      <w:lvlJc w:val="left"/>
+      <w:pPr>
+        <w:ind w:left="6480" w:hanging="360"/>
+      </w:pPr>
+      <w:rPr>
+        <w:rFonts w:ascii="Wingdings" w:hAnsi="Wingdings" w:hint="default"/>
+      </w:rPr>
+    </w:lvl>
+  </w:abstractNum>
+  <w:abstractNum w:abstractNumId="1" w15:restartNumberingAfterBreak="0">
+    <w:nsid w:val="102B69A9"/>
+    <w:multiLevelType w:val="hybridMultilevel"/>
+    <w:tmpl w:val="70A4DB0E"/>
+    <w:lvl w:ilvl="0" w:tplc="0C090001">
+      <w:start w:val="1"/>
+      <w:numFmt w:val="bullet"/>
+      <w:lvlText w:val=""/>
+      <w:lvlJc w:val="left"/>
+      <w:pPr>
+        <w:ind w:left="720" w:hanging="360"/>
+      </w:pPr>
+      <w:rPr>
+        <w:rFonts w:ascii="Symbol" w:hAnsi="Symbol" w:hint="default"/>
+      </w:rPr>
+    </w:lvl>
+    <w:lvl w:ilvl="1" w:tplc="0C090003" w:tentative="1">
+      <w:start w:val="1"/>
+      <w:numFmt w:val="bullet"/>
+      <w:lvlText w:val="o"/>
+      <w:lvlJc w:val="left"/>
+      <w:pPr>
+        <w:ind w:left="1440" w:hanging="360"/>
+      </w:pPr>
+      <w:rPr>
+        <w:rFonts w:ascii="Courier New" w:hAnsi="Courier New" w:cs="Courier New" w:hint="default"/>
+      </w:rPr>
+    </w:lvl>
+    <w:lvl w:ilvl="2" w:tplc="0C090005" w:tentative="1">
+      <w:start w:val="1"/>
+      <w:numFmt w:val="bullet"/>
+      <w:lvlText w:val=""/>
+      <w:lvlJc w:val="left"/>
+      <w:pPr>
+        <w:ind w:left="2160" w:hanging="360"/>
+      </w:pPr>
+      <w:rPr>
+        <w:rFonts w:ascii="Wingdings" w:hAnsi="Wingdings" w:hint="default"/>
+      </w:rPr>
+    </w:lvl>
+    <w:lvl w:ilvl="3" w:tplc="0C090001" w:tentative="1">
+      <w:start w:val="1"/>
+      <w:numFmt w:val="bullet"/>
+      <w:lvlText w:val=""/>
+      <w:lvlJc w:val="left"/>
+      <w:pPr>
+        <w:ind w:left="2880" w:hanging="360"/>
+      </w:pPr>
+      <w:rPr>
+        <w:rFonts w:ascii="Symbol" w:hAnsi="Symbol" w:hint="default"/>
+      </w:rPr>
+    </w:lvl>
+    <w:lvl w:ilvl="4" w:tplc="0C090003" w:tentative="1">
+      <w:start w:val="1"/>
+      <w:numFmt w:val="bullet"/>
+      <w:lvlText w:val="o"/>
+      <w:lvlJc w:val="left"/>
+      <w:pPr>
+        <w:ind w:left="3600" w:hanging="360"/>
+      </w:pPr>
+      <w:rPr>
+        <w:rFonts w:ascii="Courier New" w:hAnsi="Courier New" w:cs="Courier New" w:hint="default"/>
+      </w:rPr>
+    </w:lvl>
+    <w:lvl w:ilvl="5" w:tplc="0C090005" w:tentative="1">
+      <w:start w:val="1"/>
+      <w:numFmt w:val="bullet"/>
+      <w:lvlText w:val=""/>
+      <w:lvlJc w:val="left"/>
+      <w:pPr>
+        <w:ind w:left="4320" w:hanging="360"/>
+      </w:pPr>
+      <w:rPr>
+        <w:rFonts w:ascii="Wingdings" w:hAnsi="Wingdings" w:hint="default"/>
+      </w:rPr>
+    </w:lvl>
+    <w:lvl w:ilvl="6" w:tplc="0C090001" w:tentative="1">
+      <w:start w:val="1"/>
+      <w:numFmt w:val="bullet"/>
+      <w:lvlText w:val=""/>
+      <w:lvlJc w:val="left"/>
+      <w:pPr>
+        <w:ind w:left="5040" w:hanging="360"/>
+      </w:pPr>
+      <w:rPr>
+        <w:rFonts w:ascii="Symbol" w:hAnsi="Symbol" w:hint="default"/>
+      </w:rPr>
+    </w:lvl>
+    <w:lvl w:ilvl="7" w:tplc="0C090003" w:tentative="1">
+      <w:start w:val="1"/>
+      <w:numFmt w:val="bullet"/>
+      <w:lvlText w:val="o"/>
+      <w:lvlJc w:val="left"/>
+      <w:pPr>
+        <w:ind w:left="5760" w:hanging="360"/>
+      </w:pPr>
+      <w:rPr>
+        <w:rFonts w:ascii="Courier New" w:hAnsi="Courier New" w:cs="Courier New" w:hint="default"/>
+      </w:rPr>
+    </w:lvl>
+    <w:lvl w:ilvl="8" w:tplc="0C090005" w:tentative="1">
+      <w:start w:val="1"/>
+      <w:numFmt w:val="bullet"/>
+      <w:lvlText w:val=""/>
+      <w:lvlJc w:val="left"/>
+      <w:pPr>
+        <w:ind w:left="6480" w:hanging="360"/>
+      </w:pPr>
+      <w:rPr>
+        <w:rFonts w:ascii="Wingdings" w:hAnsi="Wingdings" w:hint="default"/>
+      </w:rPr>
+    </w:lvl>
+  </w:abstractNum>
+  <w:abstractNum w:abstractNumId="2" w15:restartNumberingAfterBreak="0">
+    <w:nsid w:val="19770DD0"/>
+    <w:multiLevelType w:val="hybridMultilevel"/>
+    <w:tmpl w:val="CE24F28C"/>
+    <w:lvl w:ilvl="0" w:tplc="0C090001">
+      <w:start w:val="1"/>
+      <w:numFmt w:val="bullet"/>
+      <w:lvlText w:val=""/>
+      <w:lvlJc w:val="left"/>
+      <w:pPr>
+        <w:ind w:left="720" w:hanging="360"/>
+      </w:pPr>
+      <w:rPr>
+        <w:rFonts w:ascii="Symbol" w:hAnsi="Symbol" w:hint="default"/>
+      </w:rPr>
+    </w:lvl>
+    <w:lvl w:ilvl="1" w:tplc="0C090003" w:tentative="1">
+      <w:start w:val="1"/>
+      <w:numFmt w:val="bullet"/>
+      <w:lvlText w:val="o"/>
+      <w:lvlJc w:val="left"/>
+      <w:pPr>
+        <w:ind w:left="1440" w:hanging="360"/>
+      </w:pPr>
+      <w:rPr>
+        <w:rFonts w:ascii="Courier New" w:hAnsi="Courier New" w:cs="Courier New" w:hint="default"/>
+      </w:rPr>
+    </w:lvl>
+    <w:lvl w:ilvl="2" w:tplc="0C090005" w:tentative="1">
+      <w:start w:val="1"/>
+      <w:numFmt w:val="bullet"/>
+      <w:lvlText w:val=""/>
+      <w:lvlJc w:val="left"/>
+      <w:pPr>
+        <w:ind w:left="2160" w:hanging="360"/>
+      </w:pPr>
+      <w:rPr>
+        <w:rFonts w:ascii="Wingdings" w:hAnsi="Wingdings" w:hint="default"/>
+      </w:rPr>
+    </w:lvl>
+    <w:lvl w:ilvl="3" w:tplc="0C090001" w:tentative="1">
+      <w:start w:val="1"/>
+      <w:numFmt w:val="bullet"/>
+      <w:lvlText w:val=""/>
+      <w:lvlJc w:val="left"/>
+      <w:pPr>
+        <w:ind w:left="2880" w:hanging="360"/>
+      </w:pPr>
+      <w:rPr>
+        <w:rFonts w:ascii="Symbol" w:hAnsi="Symbol" w:hint="default"/>
+      </w:rPr>
+    </w:lvl>
+    <w:lvl w:ilvl="4" w:tplc="0C090003" w:tentative="1">
+      <w:start w:val="1"/>
+      <w:numFmt w:val="bullet"/>
+      <w:lvlText w:val="o"/>
+      <w:lvlJc w:val="left"/>
+      <w:pPr>
+        <w:ind w:left="3600" w:hanging="360"/>
+      </w:pPr>
+      <w:rPr>
+        <w:rFonts w:ascii="Courier New" w:hAnsi="Courier New" w:cs="Courier New" w:hint="default"/>
+      </w:rPr>
+    </w:lvl>
+    <w:lvl w:ilvl="5" w:tplc="0C090005" w:tentative="1">
+      <w:start w:val="1"/>
+      <w:numFmt w:val="bullet"/>
+      <w:lvlText w:val=""/>
+      <w:lvlJc w:val="left"/>
+      <w:pPr>
+        <w:ind w:left="4320" w:hanging="360"/>
+      </w:pPr>
+      <w:rPr>
+        <w:rFonts w:ascii="Wingdings" w:hAnsi="Wingdings" w:hint="default"/>
+      </w:rPr>
+    </w:lvl>
+    <w:lvl w:ilvl="6" w:tplc="0C090001" w:tentative="1">
+      <w:start w:val="1"/>
+      <w:numFmt w:val="bullet"/>
+      <w:lvlText w:val=""/>
+      <w:lvlJc w:val="left"/>
+      <w:pPr>
+        <w:ind w:left="5040" w:hanging="360"/>
+      </w:pPr>
+      <w:rPr>
+        <w:rFonts w:ascii="Symbol" w:hAnsi="Symbol" w:hint="default"/>
+      </w:rPr>
+    </w:lvl>
+    <w:lvl w:ilvl="7" w:tplc="0C090003" w:tentative="1">
+      <w:start w:val="1"/>
+      <w:numFmt w:val="bullet"/>
+      <w:lvlText w:val="o"/>
+      <w:lvlJc w:val="left"/>
+      <w:pPr>
+        <w:ind w:left="5760" w:hanging="360"/>
+      </w:pPr>
+      <w:rPr>
+        <w:rFonts w:ascii="Courier New" w:hAnsi="Courier New" w:cs="Courier New" w:hint="default"/>
+      </w:rPr>
+    </w:lvl>
+    <w:lvl w:ilvl="8" w:tplc="0C090005" w:tentative="1">
+      <w:start w:val="1"/>
+      <w:numFmt w:val="bullet"/>
+      <w:lvlText w:val=""/>
+      <w:lvlJc w:val="left"/>
+      <w:pPr>
+        <w:ind w:left="6480" w:hanging="360"/>
+      </w:pPr>
+      <w:rPr>
+        <w:rFonts w:ascii="Wingdings" w:hAnsi="Wingdings" w:hint="default"/>
+      </w:rPr>
+    </w:lvl>
+  </w:abstractNum>
+  <w:abstractNum w:abstractNumId="3" w15:restartNumberingAfterBreak="0">
+    <w:nsid w:val="27E11ACF"/>
+    <w:multiLevelType w:val="hybridMultilevel"/>
+    <w:tmpl w:val="50C0416A"/>
+    <w:lvl w:ilvl="0" w:tplc="0C090001">
+      <w:start w:val="1"/>
+      <w:numFmt w:val="bullet"/>
+      <w:lvlText w:val=""/>
+      <w:lvlJc w:val="left"/>
+      <w:pPr>
+        <w:ind w:left="720" w:hanging="360"/>
+      </w:pPr>
+      <w:rPr>
+        <w:rFonts w:ascii="Symbol" w:hAnsi="Symbol" w:hint="default"/>
+      </w:rPr>
+    </w:lvl>
+    <w:lvl w:ilvl="1" w:tplc="0C090003" w:tentative="1">
+      <w:start w:val="1"/>
+      <w:numFmt w:val="bullet"/>
+      <w:lvlText w:val="o"/>
+      <w:lvlJc w:val="left"/>
+      <w:pPr>
+        <w:ind w:left="1440" w:hanging="360"/>
+      </w:pPr>
+      <w:rPr>
+        <w:rFonts w:ascii="Courier New" w:hAnsi="Courier New" w:cs="Courier New" w:hint="default"/>
+      </w:rPr>
+    </w:lvl>
+    <w:lvl w:ilvl="2" w:tplc="0C090005" w:tentative="1">
+      <w:start w:val="1"/>
+      <w:numFmt w:val="bullet"/>
+      <w:lvlText w:val=""/>
+      <w:lvlJc w:val="left"/>
+      <w:pPr>
+        <w:ind w:left="2160" w:hanging="360"/>
+      </w:pPr>
+      <w:rPr>
+        <w:rFonts w:ascii="Wingdings" w:hAnsi="Wingdings" w:hint="default"/>
+      </w:rPr>
+    </w:lvl>
+    <w:lvl w:ilvl="3" w:tplc="0C090001" w:tentative="1">
+      <w:start w:val="1"/>
+      <w:numFmt w:val="bullet"/>
+      <w:lvlText w:val=""/>
+      <w:lvlJc w:val="left"/>
+      <w:pPr>
+        <w:ind w:left="2880" w:hanging="360"/>
+      </w:pPr>
+      <w:rPr>
+        <w:rFonts w:ascii="Symbol" w:hAnsi="Symbol" w:hint="default"/>
+      </w:rPr>
+    </w:lvl>
+    <w:lvl w:ilvl="4" w:tplc="0C090003" w:tentative="1">
+      <w:start w:val="1"/>
+      <w:numFmt w:val="bullet"/>
+      <w:lvlText w:val="o"/>
+      <w:lvlJc w:val="left"/>
+      <w:pPr>
+        <w:ind w:left="3600" w:hanging="360"/>
+      </w:pPr>
+      <w:rPr>
+        <w:rFonts w:ascii="Courier New" w:hAnsi="Courier New" w:cs="Courier New" w:hint="default"/>
+      </w:rPr>
+    </w:lvl>
+    <w:lvl w:ilvl="5" w:tplc="0C090005" w:tentative="1">
+      <w:start w:val="1"/>
+      <w:numFmt w:val="bullet"/>
+      <w:lvlText w:val=""/>
+      <w:lvlJc w:val="left"/>
+      <w:pPr>
+        <w:ind w:left="4320" w:hanging="360"/>
+      </w:pPr>
+      <w:rPr>
+        <w:rFonts w:ascii="Wingdings" w:hAnsi="Wingdings" w:hint="default"/>
+      </w:rPr>
+    </w:lvl>
+    <w:lvl w:ilvl="6" w:tplc="0C090001" w:tentative="1">
+      <w:start w:val="1"/>
+      <w:numFmt w:val="bullet"/>
+      <w:lvlText w:val=""/>
+      <w:lvlJc w:val="left"/>
+      <w:pPr>
+        <w:ind w:left="5040" w:hanging="360"/>
+      </w:pPr>
+      <w:rPr>
+        <w:rFonts w:ascii="Symbol" w:hAnsi="Symbol" w:hint="default"/>
+      </w:rPr>
+    </w:lvl>
+    <w:lvl w:ilvl="7" w:tplc="0C090003" w:tentative="1">
+      <w:start w:val="1"/>
+      <w:numFmt w:val="bullet"/>
+      <w:lvlText w:val="o"/>
+      <w:lvlJc w:val="left"/>
+      <w:pPr>
+        <w:ind w:left="5760" w:hanging="360"/>
+      </w:pPr>
+      <w:rPr>
+        <w:rFonts w:ascii="Courier New" w:hAnsi="Courier New" w:cs="Courier New" w:hint="default"/>
+      </w:rPr>
+    </w:lvl>
+    <w:lvl w:ilvl="8" w:tplc="0C090005" w:tentative="1">
+      <w:start w:val="1"/>
+      <w:numFmt w:val="bullet"/>
+      <w:lvlText w:val=""/>
+      <w:lvlJc w:val="left"/>
+      <w:pPr>
+        <w:ind w:left="6480" w:hanging="360"/>
+      </w:pPr>
+      <w:rPr>
+        <w:rFonts w:ascii="Wingdings" w:hAnsi="Wingdings" w:hint="default"/>
+      </w:rPr>
+    </w:lvl>
+  </w:abstractNum>
+  <w:abstractNum w:abstractNumId="4" w15:restartNumberingAfterBreak="0">
+    <w:nsid w:val="2A0372FF"/>
+    <w:multiLevelType w:val="hybridMultilevel"/>
+    <w:tmpl w:val="E1C28530"/>
+    <w:lvl w:ilvl="0" w:tplc="0C090001">
+      <w:start w:val="1"/>
+      <w:numFmt w:val="bullet"/>
+      <w:lvlText w:val=""/>
+      <w:lvlJc w:val="left"/>
+      <w:pPr>
+        <w:ind w:left="720" w:hanging="360"/>
+      </w:pPr>
+      <w:rPr>
+        <w:rFonts w:ascii="Symbol" w:hAnsi="Symbol" w:hint="default"/>
+      </w:rPr>
+    </w:lvl>
+    <w:lvl w:ilvl="1" w:tplc="0C090003" w:tentative="1">
+      <w:start w:val="1"/>
+      <w:numFmt w:val="bullet"/>
+      <w:lvlText w:val="o"/>
+      <w:lvlJc w:val="left"/>
+      <w:pPr>
+        <w:ind w:left="1440" w:hanging="360"/>
+      </w:pPr>
+      <w:rPr>
+        <w:rFonts w:ascii="Courier New" w:hAnsi="Courier New" w:cs="Courier New" w:hint="default"/>
+      </w:rPr>
+    </w:lvl>
+    <w:lvl w:ilvl="2" w:tplc="0C090005" w:tentative="1">
+      <w:start w:val="1"/>
+      <w:numFmt w:val="bullet"/>
+      <w:lvlText w:val=""/>
+      <w:lvlJc w:val="left"/>
+      <w:pPr>
+        <w:ind w:left="2160" w:hanging="360"/>
+      </w:pPr>
+      <w:rPr>
+        <w:rFonts w:ascii="Wingdings" w:hAnsi="Wingdings" w:hint="default"/>
+      </w:rPr>
+    </w:lvl>
+    <w:lvl w:ilvl="3" w:tplc="0C090001" w:tentative="1">
+      <w:start w:val="1"/>
+      <w:numFmt w:val="bullet"/>
+      <w:lvlText w:val=""/>
+      <w:lvlJc w:val="left"/>
+      <w:pPr>
+        <w:ind w:left="2880" w:hanging="360"/>
+      </w:pPr>
+      <w:rPr>
+        <w:rFonts w:ascii="Symbol" w:hAnsi="Symbol" w:hint="default"/>
+      </w:rPr>
+    </w:lvl>
+    <w:lvl w:ilvl="4" w:tplc="0C090003" w:tentative="1">
+      <w:start w:val="1"/>
+      <w:numFmt w:val="bullet"/>
+      <w:lvlText w:val="o"/>
+      <w:lvlJc w:val="left"/>
+      <w:pPr>
+        <w:ind w:left="3600" w:hanging="360"/>
+      </w:pPr>
+      <w:rPr>
+        <w:rFonts w:ascii="Courier New" w:hAnsi="Courier New" w:cs="Courier New" w:hint="default"/>
+      </w:rPr>
+    </w:lvl>
+    <w:lvl w:ilvl="5" w:tplc="0C090005" w:tentative="1">
+      <w:start w:val="1"/>
+      <w:numFmt w:val="bullet"/>
+      <w:lvlText w:val=""/>
+      <w:lvlJc w:val="left"/>
+      <w:pPr>
+        <w:ind w:left="4320" w:hanging="360"/>
+      </w:pPr>
+      <w:rPr>
+        <w:rFonts w:ascii="Wingdings" w:hAnsi="Wingdings" w:hint="default"/>
+      </w:rPr>
+    </w:lvl>
+    <w:lvl w:ilvl="6" w:tplc="0C090001" w:tentative="1">
+      <w:start w:val="1"/>
+      <w:numFmt w:val="bullet"/>
+      <w:lvlText w:val=""/>
+      <w:lvlJc w:val="left"/>
+      <w:pPr>
+        <w:ind w:left="5040" w:hanging="360"/>
+      </w:pPr>
+      <w:rPr>
+        <w:rFonts w:ascii="Symbol" w:hAnsi="Symbol" w:hint="default"/>
+      </w:rPr>
+    </w:lvl>
+    <w:lvl w:ilvl="7" w:tplc="0C090003" w:tentative="1">
+      <w:start w:val="1"/>
+      <w:numFmt w:val="bullet"/>
+      <w:lvlText w:val="o"/>
+      <w:lvlJc w:val="left"/>
+      <w:pPr>
+        <w:ind w:left="5760" w:hanging="360"/>
+      </w:pPr>
+      <w:rPr>
+        <w:rFonts w:ascii="Courier New" w:hAnsi="Courier New" w:cs="Courier New" w:hint="default"/>
+      </w:rPr>
+    </w:lvl>
+    <w:lvl w:ilvl="8" w:tplc="0C090005" w:tentative="1">
+      <w:start w:val="1"/>
+      <w:numFmt w:val="bullet"/>
+      <w:lvlText w:val=""/>
+      <w:lvlJc w:val="left"/>
+      <w:pPr>
+        <w:ind w:left="6480" w:hanging="360"/>
+      </w:pPr>
+      <w:rPr>
+        <w:rFonts w:ascii="Wingdings" w:hAnsi="Wingdings" w:hint="default"/>
+      </w:rPr>
+    </w:lvl>
+  </w:abstractNum>
+  <w:abstractNum w:abstractNumId="5" w15:restartNumberingAfterBreak="0">
+    <w:nsid w:val="36E95153"/>
+    <w:multiLevelType w:val="hybridMultilevel"/>
+    <w:tmpl w:val="5AD89C44"/>
+    <w:lvl w:ilvl="0" w:tplc="0C090001">
+      <w:start w:val="1"/>
+      <w:numFmt w:val="bullet"/>
+      <w:lvlText w:val=""/>
+      <w:lvlJc w:val="left"/>
+      <w:pPr>
+        <w:ind w:left="720" w:hanging="360"/>
+      </w:pPr>
+      <w:rPr>
+        <w:rFonts w:ascii="Symbol" w:hAnsi="Symbol" w:hint="default"/>
+      </w:rPr>
+    </w:lvl>
+    <w:lvl w:ilvl="1" w:tplc="0C090003" w:tentative="1">
+      <w:start w:val="1"/>
+      <w:numFmt w:val="bullet"/>
+      <w:lvlText w:val="o"/>
+      <w:lvlJc w:val="left"/>
+      <w:pPr>
+        <w:ind w:left="1440" w:hanging="360"/>
+      </w:pPr>
+      <w:rPr>
+        <w:rFonts w:ascii="Courier New" w:hAnsi="Courier New" w:cs="Courier New" w:hint="default"/>
+      </w:rPr>
+    </w:lvl>
+    <w:lvl w:ilvl="2" w:tplc="0C090005" w:tentative="1">
+      <w:start w:val="1"/>
+      <w:numFmt w:val="bullet"/>
+      <w:lvlText w:val=""/>
+      <w:lvlJc w:val="left"/>
+      <w:pPr>
+        <w:ind w:left="2160" w:hanging="360"/>
+      </w:pPr>
+      <w:rPr>
+        <w:rFonts w:ascii="Wingdings" w:hAnsi="Wingdings" w:hint="default"/>
+      </w:rPr>
+    </w:lvl>
+    <w:lvl w:ilvl="3" w:tplc="0C090001" w:tentative="1">
+      <w:start w:val="1"/>
+      <w:numFmt w:val="bullet"/>
+      <w:lvlText w:val=""/>
+      <w:lvlJc w:val="left"/>
+      <w:pPr>
+        <w:ind w:left="2880" w:hanging="360"/>
+      </w:pPr>
+      <w:rPr>
+        <w:rFonts w:ascii="Symbol" w:hAnsi="Symbol" w:hint="default"/>
+      </w:rPr>
+    </w:lvl>
+    <w:lvl w:ilvl="4" w:tplc="0C090003" w:tentative="1">
+      <w:start w:val="1"/>
+      <w:numFmt w:val="bullet"/>
+      <w:lvlText w:val="o"/>
+      <w:lvlJc w:val="left"/>
+      <w:pPr>
+        <w:ind w:left="3600" w:hanging="360"/>
+      </w:pPr>
+      <w:rPr>
+        <w:rFonts w:ascii="Courier New" w:hAnsi="Courier New" w:cs="Courier New" w:hint="default"/>
+      </w:rPr>
+    </w:lvl>
+    <w:lvl w:ilvl="5" w:tplc="0C090005" w:tentative="1">
+      <w:start w:val="1"/>
+      <w:numFmt w:val="bullet"/>
+      <w:lvlText w:val=""/>
+      <w:lvlJc w:val="left"/>
+      <w:pPr>
+        <w:ind w:left="4320" w:hanging="360"/>
+      </w:pPr>
+      <w:rPr>
+        <w:rFonts w:ascii="Wingdings" w:hAnsi="Wingdings" w:hint="default"/>
+      </w:rPr>
+    </w:lvl>
+    <w:lvl w:ilvl="6" w:tplc="0C090001" w:tentative="1">
+      <w:start w:val="1"/>
+      <w:numFmt w:val="bullet"/>
+      <w:lvlText w:val=""/>
+      <w:lvlJc w:val="left"/>
+      <w:pPr>
+        <w:ind w:left="5040" w:hanging="360"/>
+      </w:pPr>
+      <w:rPr>
+        <w:rFonts w:ascii="Symbol" w:hAnsi="Symbol" w:hint="default"/>
+      </w:rPr>
+    </w:lvl>
+    <w:lvl w:ilvl="7" w:tplc="0C090003" w:tentative="1">
+      <w:start w:val="1"/>
+      <w:numFmt w:val="bullet"/>
+      <w:lvlText w:val="o"/>
+      <w:lvlJc w:val="left"/>
+      <w:pPr>
+        <w:ind w:left="5760" w:hanging="360"/>
+      </w:pPr>
+      <w:rPr>
+        <w:rFonts w:ascii="Courier New" w:hAnsi="Courier New" w:cs="Courier New" w:hint="default"/>
+      </w:rPr>
+    </w:lvl>
+    <w:lvl w:ilvl="8" w:tplc="0C090005" w:tentative="1">
+      <w:start w:val="1"/>
+      <w:numFmt w:val="bullet"/>
+      <w:lvlText w:val=""/>
+      <w:lvlJc w:val="left"/>
+      <w:pPr>
+        <w:ind w:left="6480" w:hanging="360"/>
+      </w:pPr>
+      <w:rPr>
+        <w:rFonts w:ascii="Wingdings" w:hAnsi="Wingdings" w:hint="default"/>
+      </w:rPr>
+    </w:lvl>
+  </w:abstractNum>
+  <w:abstractNum w:abstractNumId="6" w15:restartNumberingAfterBreak="0">
     <w:nsid w:val="375D36C8"/>
     <w:multiLevelType w:val="multilevel"/>
     <w:tmpl w:val="CF405D9C"/>
@@ -1204,7 +2896,1251 @@
       </w:rPr>
     </w:lvl>
   </w:abstractNum>
-  <w:abstractNum w:abstractNumId="1" w15:restartNumberingAfterBreak="0">
+  <w:abstractNum w:abstractNumId="7" w15:restartNumberingAfterBreak="0">
+    <w:nsid w:val="3A854AE3"/>
+    <w:multiLevelType w:val="hybridMultilevel"/>
+    <w:tmpl w:val="70C24816"/>
+    <w:lvl w:ilvl="0" w:tplc="0C090001">
+      <w:start w:val="1"/>
+      <w:numFmt w:val="bullet"/>
+      <w:lvlText w:val=""/>
+      <w:lvlJc w:val="left"/>
+      <w:pPr>
+        <w:ind w:left="720" w:hanging="360"/>
+      </w:pPr>
+      <w:rPr>
+        <w:rFonts w:ascii="Symbol" w:hAnsi="Symbol" w:hint="default"/>
+      </w:rPr>
+    </w:lvl>
+    <w:lvl w:ilvl="1" w:tplc="0C090003" w:tentative="1">
+      <w:start w:val="1"/>
+      <w:numFmt w:val="bullet"/>
+      <w:lvlText w:val="o"/>
+      <w:lvlJc w:val="left"/>
+      <w:pPr>
+        <w:ind w:left="1440" w:hanging="360"/>
+      </w:pPr>
+      <w:rPr>
+        <w:rFonts w:ascii="Courier New" w:hAnsi="Courier New" w:cs="Courier New" w:hint="default"/>
+      </w:rPr>
+    </w:lvl>
+    <w:lvl w:ilvl="2" w:tplc="0C090005" w:tentative="1">
+      <w:start w:val="1"/>
+      <w:numFmt w:val="bullet"/>
+      <w:lvlText w:val=""/>
+      <w:lvlJc w:val="left"/>
+      <w:pPr>
+        <w:ind w:left="2160" w:hanging="360"/>
+      </w:pPr>
+      <w:rPr>
+        <w:rFonts w:ascii="Wingdings" w:hAnsi="Wingdings" w:hint="default"/>
+      </w:rPr>
+    </w:lvl>
+    <w:lvl w:ilvl="3" w:tplc="0C090001" w:tentative="1">
+      <w:start w:val="1"/>
+      <w:numFmt w:val="bullet"/>
+      <w:lvlText w:val=""/>
+      <w:lvlJc w:val="left"/>
+      <w:pPr>
+        <w:ind w:left="2880" w:hanging="360"/>
+      </w:pPr>
+      <w:rPr>
+        <w:rFonts w:ascii="Symbol" w:hAnsi="Symbol" w:hint="default"/>
+      </w:rPr>
+    </w:lvl>
+    <w:lvl w:ilvl="4" w:tplc="0C090003" w:tentative="1">
+      <w:start w:val="1"/>
+      <w:numFmt w:val="bullet"/>
+      <w:lvlText w:val="o"/>
+      <w:lvlJc w:val="left"/>
+      <w:pPr>
+        <w:ind w:left="3600" w:hanging="360"/>
+      </w:pPr>
+      <w:rPr>
+        <w:rFonts w:ascii="Courier New" w:hAnsi="Courier New" w:cs="Courier New" w:hint="default"/>
+      </w:rPr>
+    </w:lvl>
+    <w:lvl w:ilvl="5" w:tplc="0C090005" w:tentative="1">
+      <w:start w:val="1"/>
+      <w:numFmt w:val="bullet"/>
+      <w:lvlText w:val=""/>
+      <w:lvlJc w:val="left"/>
+      <w:pPr>
+        <w:ind w:left="4320" w:hanging="360"/>
+      </w:pPr>
+      <w:rPr>
+        <w:rFonts w:ascii="Wingdings" w:hAnsi="Wingdings" w:hint="default"/>
+      </w:rPr>
+    </w:lvl>
+    <w:lvl w:ilvl="6" w:tplc="0C090001" w:tentative="1">
+      <w:start w:val="1"/>
+      <w:numFmt w:val="bullet"/>
+      <w:lvlText w:val=""/>
+      <w:lvlJc w:val="left"/>
+      <w:pPr>
+        <w:ind w:left="5040" w:hanging="360"/>
+      </w:pPr>
+      <w:rPr>
+        <w:rFonts w:ascii="Symbol" w:hAnsi="Symbol" w:hint="default"/>
+      </w:rPr>
+    </w:lvl>
+    <w:lvl w:ilvl="7" w:tplc="0C090003" w:tentative="1">
+      <w:start w:val="1"/>
+      <w:numFmt w:val="bullet"/>
+      <w:lvlText w:val="o"/>
+      <w:lvlJc w:val="left"/>
+      <w:pPr>
+        <w:ind w:left="5760" w:hanging="360"/>
+      </w:pPr>
+      <w:rPr>
+        <w:rFonts w:ascii="Courier New" w:hAnsi="Courier New" w:cs="Courier New" w:hint="default"/>
+      </w:rPr>
+    </w:lvl>
+    <w:lvl w:ilvl="8" w:tplc="0C090005" w:tentative="1">
+      <w:start w:val="1"/>
+      <w:numFmt w:val="bullet"/>
+      <w:lvlText w:val=""/>
+      <w:lvlJc w:val="left"/>
+      <w:pPr>
+        <w:ind w:left="6480" w:hanging="360"/>
+      </w:pPr>
+      <w:rPr>
+        <w:rFonts w:ascii="Wingdings" w:hAnsi="Wingdings" w:hint="default"/>
+      </w:rPr>
+    </w:lvl>
+  </w:abstractNum>
+  <w:abstractNum w:abstractNumId="8" w15:restartNumberingAfterBreak="0">
+    <w:nsid w:val="3BCD632A"/>
+    <w:multiLevelType w:val="hybridMultilevel"/>
+    <w:tmpl w:val="1C4E38AC"/>
+    <w:lvl w:ilvl="0" w:tplc="0C090001">
+      <w:start w:val="1"/>
+      <w:numFmt w:val="bullet"/>
+      <w:lvlText w:val=""/>
+      <w:lvlJc w:val="left"/>
+      <w:pPr>
+        <w:ind w:left="720" w:hanging="360"/>
+      </w:pPr>
+      <w:rPr>
+        <w:rFonts w:ascii="Symbol" w:hAnsi="Symbol" w:hint="default"/>
+      </w:rPr>
+    </w:lvl>
+    <w:lvl w:ilvl="1" w:tplc="0C090003" w:tentative="1">
+      <w:start w:val="1"/>
+      <w:numFmt w:val="bullet"/>
+      <w:lvlText w:val="o"/>
+      <w:lvlJc w:val="left"/>
+      <w:pPr>
+        <w:ind w:left="1440" w:hanging="360"/>
+      </w:pPr>
+      <w:rPr>
+        <w:rFonts w:ascii="Courier New" w:hAnsi="Courier New" w:cs="Courier New" w:hint="default"/>
+      </w:rPr>
+    </w:lvl>
+    <w:lvl w:ilvl="2" w:tplc="0C090005" w:tentative="1">
+      <w:start w:val="1"/>
+      <w:numFmt w:val="bullet"/>
+      <w:lvlText w:val=""/>
+      <w:lvlJc w:val="left"/>
+      <w:pPr>
+        <w:ind w:left="2160" w:hanging="360"/>
+      </w:pPr>
+      <w:rPr>
+        <w:rFonts w:ascii="Wingdings" w:hAnsi="Wingdings" w:hint="default"/>
+      </w:rPr>
+    </w:lvl>
+    <w:lvl w:ilvl="3" w:tplc="0C090001" w:tentative="1">
+      <w:start w:val="1"/>
+      <w:numFmt w:val="bullet"/>
+      <w:lvlText w:val=""/>
+      <w:lvlJc w:val="left"/>
+      <w:pPr>
+        <w:ind w:left="2880" w:hanging="360"/>
+      </w:pPr>
+      <w:rPr>
+        <w:rFonts w:ascii="Symbol" w:hAnsi="Symbol" w:hint="default"/>
+      </w:rPr>
+    </w:lvl>
+    <w:lvl w:ilvl="4" w:tplc="0C090003" w:tentative="1">
+      <w:start w:val="1"/>
+      <w:numFmt w:val="bullet"/>
+      <w:lvlText w:val="o"/>
+      <w:lvlJc w:val="left"/>
+      <w:pPr>
+        <w:ind w:left="3600" w:hanging="360"/>
+      </w:pPr>
+      <w:rPr>
+        <w:rFonts w:ascii="Courier New" w:hAnsi="Courier New" w:cs="Courier New" w:hint="default"/>
+      </w:rPr>
+    </w:lvl>
+    <w:lvl w:ilvl="5" w:tplc="0C090005" w:tentative="1">
+      <w:start w:val="1"/>
+      <w:numFmt w:val="bullet"/>
+      <w:lvlText w:val=""/>
+      <w:lvlJc w:val="left"/>
+      <w:pPr>
+        <w:ind w:left="4320" w:hanging="360"/>
+      </w:pPr>
+      <w:rPr>
+        <w:rFonts w:ascii="Wingdings" w:hAnsi="Wingdings" w:hint="default"/>
+      </w:rPr>
+    </w:lvl>
+    <w:lvl w:ilvl="6" w:tplc="0C090001" w:tentative="1">
+      <w:start w:val="1"/>
+      <w:numFmt w:val="bullet"/>
+      <w:lvlText w:val=""/>
+      <w:lvlJc w:val="left"/>
+      <w:pPr>
+        <w:ind w:left="5040" w:hanging="360"/>
+      </w:pPr>
+      <w:rPr>
+        <w:rFonts w:ascii="Symbol" w:hAnsi="Symbol" w:hint="default"/>
+      </w:rPr>
+    </w:lvl>
+    <w:lvl w:ilvl="7" w:tplc="0C090003" w:tentative="1">
+      <w:start w:val="1"/>
+      <w:numFmt w:val="bullet"/>
+      <w:lvlText w:val="o"/>
+      <w:lvlJc w:val="left"/>
+      <w:pPr>
+        <w:ind w:left="5760" w:hanging="360"/>
+      </w:pPr>
+      <w:rPr>
+        <w:rFonts w:ascii="Courier New" w:hAnsi="Courier New" w:cs="Courier New" w:hint="default"/>
+      </w:rPr>
+    </w:lvl>
+    <w:lvl w:ilvl="8" w:tplc="0C090005" w:tentative="1">
+      <w:start w:val="1"/>
+      <w:numFmt w:val="bullet"/>
+      <w:lvlText w:val=""/>
+      <w:lvlJc w:val="left"/>
+      <w:pPr>
+        <w:ind w:left="6480" w:hanging="360"/>
+      </w:pPr>
+      <w:rPr>
+        <w:rFonts w:ascii="Wingdings" w:hAnsi="Wingdings" w:hint="default"/>
+      </w:rPr>
+    </w:lvl>
+  </w:abstractNum>
+  <w:abstractNum w:abstractNumId="9" w15:restartNumberingAfterBreak="0">
+    <w:nsid w:val="3E8D682E"/>
+    <w:multiLevelType w:val="hybridMultilevel"/>
+    <w:tmpl w:val="039E393A"/>
+    <w:lvl w:ilvl="0" w:tplc="0C090001">
+      <w:start w:val="1"/>
+      <w:numFmt w:val="bullet"/>
+      <w:lvlText w:val=""/>
+      <w:lvlJc w:val="left"/>
+      <w:pPr>
+        <w:ind w:left="720" w:hanging="360"/>
+      </w:pPr>
+      <w:rPr>
+        <w:rFonts w:ascii="Symbol" w:hAnsi="Symbol" w:hint="default"/>
+      </w:rPr>
+    </w:lvl>
+    <w:lvl w:ilvl="1" w:tplc="0C090003" w:tentative="1">
+      <w:start w:val="1"/>
+      <w:numFmt w:val="bullet"/>
+      <w:lvlText w:val="o"/>
+      <w:lvlJc w:val="left"/>
+      <w:pPr>
+        <w:ind w:left="1440" w:hanging="360"/>
+      </w:pPr>
+      <w:rPr>
+        <w:rFonts w:ascii="Courier New" w:hAnsi="Courier New" w:cs="Courier New" w:hint="default"/>
+      </w:rPr>
+    </w:lvl>
+    <w:lvl w:ilvl="2" w:tplc="0C090005" w:tentative="1">
+      <w:start w:val="1"/>
+      <w:numFmt w:val="bullet"/>
+      <w:lvlText w:val=""/>
+      <w:lvlJc w:val="left"/>
+      <w:pPr>
+        <w:ind w:left="2160" w:hanging="360"/>
+      </w:pPr>
+      <w:rPr>
+        <w:rFonts w:ascii="Wingdings" w:hAnsi="Wingdings" w:hint="default"/>
+      </w:rPr>
+    </w:lvl>
+    <w:lvl w:ilvl="3" w:tplc="0C090001" w:tentative="1">
+      <w:start w:val="1"/>
+      <w:numFmt w:val="bullet"/>
+      <w:lvlText w:val=""/>
+      <w:lvlJc w:val="left"/>
+      <w:pPr>
+        <w:ind w:left="2880" w:hanging="360"/>
+      </w:pPr>
+      <w:rPr>
+        <w:rFonts w:ascii="Symbol" w:hAnsi="Symbol" w:hint="default"/>
+      </w:rPr>
+    </w:lvl>
+    <w:lvl w:ilvl="4" w:tplc="0C090003" w:tentative="1">
+      <w:start w:val="1"/>
+      <w:numFmt w:val="bullet"/>
+      <w:lvlText w:val="o"/>
+      <w:lvlJc w:val="left"/>
+      <w:pPr>
+        <w:ind w:left="3600" w:hanging="360"/>
+      </w:pPr>
+      <w:rPr>
+        <w:rFonts w:ascii="Courier New" w:hAnsi="Courier New" w:cs="Courier New" w:hint="default"/>
+      </w:rPr>
+    </w:lvl>
+    <w:lvl w:ilvl="5" w:tplc="0C090005" w:tentative="1">
+      <w:start w:val="1"/>
+      <w:numFmt w:val="bullet"/>
+      <w:lvlText w:val=""/>
+      <w:lvlJc w:val="left"/>
+      <w:pPr>
+        <w:ind w:left="4320" w:hanging="360"/>
+      </w:pPr>
+      <w:rPr>
+        <w:rFonts w:ascii="Wingdings" w:hAnsi="Wingdings" w:hint="default"/>
+      </w:rPr>
+    </w:lvl>
+    <w:lvl w:ilvl="6" w:tplc="0C090001" w:tentative="1">
+      <w:start w:val="1"/>
+      <w:numFmt w:val="bullet"/>
+      <w:lvlText w:val=""/>
+      <w:lvlJc w:val="left"/>
+      <w:pPr>
+        <w:ind w:left="5040" w:hanging="360"/>
+      </w:pPr>
+      <w:rPr>
+        <w:rFonts w:ascii="Symbol" w:hAnsi="Symbol" w:hint="default"/>
+      </w:rPr>
+    </w:lvl>
+    <w:lvl w:ilvl="7" w:tplc="0C090003" w:tentative="1">
+      <w:start w:val="1"/>
+      <w:numFmt w:val="bullet"/>
+      <w:lvlText w:val="o"/>
+      <w:lvlJc w:val="left"/>
+      <w:pPr>
+        <w:ind w:left="5760" w:hanging="360"/>
+      </w:pPr>
+      <w:rPr>
+        <w:rFonts w:ascii="Courier New" w:hAnsi="Courier New" w:cs="Courier New" w:hint="default"/>
+      </w:rPr>
+    </w:lvl>
+    <w:lvl w:ilvl="8" w:tplc="0C090005" w:tentative="1">
+      <w:start w:val="1"/>
+      <w:numFmt w:val="bullet"/>
+      <w:lvlText w:val=""/>
+      <w:lvlJc w:val="left"/>
+      <w:pPr>
+        <w:ind w:left="6480" w:hanging="360"/>
+      </w:pPr>
+      <w:rPr>
+        <w:rFonts w:ascii="Wingdings" w:hAnsi="Wingdings" w:hint="default"/>
+      </w:rPr>
+    </w:lvl>
+  </w:abstractNum>
+  <w:abstractNum w:abstractNumId="10" w15:restartNumberingAfterBreak="0">
+    <w:nsid w:val="50AC1E6D"/>
+    <w:multiLevelType w:val="hybridMultilevel"/>
+    <w:tmpl w:val="DAAEFE02"/>
+    <w:lvl w:ilvl="0" w:tplc="0C090001">
+      <w:start w:val="1"/>
+      <w:numFmt w:val="bullet"/>
+      <w:lvlText w:val=""/>
+      <w:lvlJc w:val="left"/>
+      <w:pPr>
+        <w:ind w:left="720" w:hanging="360"/>
+      </w:pPr>
+      <w:rPr>
+        <w:rFonts w:ascii="Symbol" w:hAnsi="Symbol" w:hint="default"/>
+      </w:rPr>
+    </w:lvl>
+    <w:lvl w:ilvl="1" w:tplc="0C090003" w:tentative="1">
+      <w:start w:val="1"/>
+      <w:numFmt w:val="bullet"/>
+      <w:lvlText w:val="o"/>
+      <w:lvlJc w:val="left"/>
+      <w:pPr>
+        <w:ind w:left="1440" w:hanging="360"/>
+      </w:pPr>
+      <w:rPr>
+        <w:rFonts w:ascii="Courier New" w:hAnsi="Courier New" w:cs="Courier New" w:hint="default"/>
+      </w:rPr>
+    </w:lvl>
+    <w:lvl w:ilvl="2" w:tplc="0C090005" w:tentative="1">
+      <w:start w:val="1"/>
+      <w:numFmt w:val="bullet"/>
+      <w:lvlText w:val=""/>
+      <w:lvlJc w:val="left"/>
+      <w:pPr>
+        <w:ind w:left="2160" w:hanging="360"/>
+      </w:pPr>
+      <w:rPr>
+        <w:rFonts w:ascii="Wingdings" w:hAnsi="Wingdings" w:hint="default"/>
+      </w:rPr>
+    </w:lvl>
+    <w:lvl w:ilvl="3" w:tplc="0C090001" w:tentative="1">
+      <w:start w:val="1"/>
+      <w:numFmt w:val="bullet"/>
+      <w:lvlText w:val=""/>
+      <w:lvlJc w:val="left"/>
+      <w:pPr>
+        <w:ind w:left="2880" w:hanging="360"/>
+      </w:pPr>
+      <w:rPr>
+        <w:rFonts w:ascii="Symbol" w:hAnsi="Symbol" w:hint="default"/>
+      </w:rPr>
+    </w:lvl>
+    <w:lvl w:ilvl="4" w:tplc="0C090003" w:tentative="1">
+      <w:start w:val="1"/>
+      <w:numFmt w:val="bullet"/>
+      <w:lvlText w:val="o"/>
+      <w:lvlJc w:val="left"/>
+      <w:pPr>
+        <w:ind w:left="3600" w:hanging="360"/>
+      </w:pPr>
+      <w:rPr>
+        <w:rFonts w:ascii="Courier New" w:hAnsi="Courier New" w:cs="Courier New" w:hint="default"/>
+      </w:rPr>
+    </w:lvl>
+    <w:lvl w:ilvl="5" w:tplc="0C090005" w:tentative="1">
+      <w:start w:val="1"/>
+      <w:numFmt w:val="bullet"/>
+      <w:lvlText w:val=""/>
+      <w:lvlJc w:val="left"/>
+      <w:pPr>
+        <w:ind w:left="4320" w:hanging="360"/>
+      </w:pPr>
+      <w:rPr>
+        <w:rFonts w:ascii="Wingdings" w:hAnsi="Wingdings" w:hint="default"/>
+      </w:rPr>
+    </w:lvl>
+    <w:lvl w:ilvl="6" w:tplc="0C090001" w:tentative="1">
+      <w:start w:val="1"/>
+      <w:numFmt w:val="bullet"/>
+      <w:lvlText w:val=""/>
+      <w:lvlJc w:val="left"/>
+      <w:pPr>
+        <w:ind w:left="5040" w:hanging="360"/>
+      </w:pPr>
+      <w:rPr>
+        <w:rFonts w:ascii="Symbol" w:hAnsi="Symbol" w:hint="default"/>
+      </w:rPr>
+    </w:lvl>
+    <w:lvl w:ilvl="7" w:tplc="0C090003" w:tentative="1">
+      <w:start w:val="1"/>
+      <w:numFmt w:val="bullet"/>
+      <w:lvlText w:val="o"/>
+      <w:lvlJc w:val="left"/>
+      <w:pPr>
+        <w:ind w:left="5760" w:hanging="360"/>
+      </w:pPr>
+      <w:rPr>
+        <w:rFonts w:ascii="Courier New" w:hAnsi="Courier New" w:cs="Courier New" w:hint="default"/>
+      </w:rPr>
+    </w:lvl>
+    <w:lvl w:ilvl="8" w:tplc="0C090005" w:tentative="1">
+      <w:start w:val="1"/>
+      <w:numFmt w:val="bullet"/>
+      <w:lvlText w:val=""/>
+      <w:lvlJc w:val="left"/>
+      <w:pPr>
+        <w:ind w:left="6480" w:hanging="360"/>
+      </w:pPr>
+      <w:rPr>
+        <w:rFonts w:ascii="Wingdings" w:hAnsi="Wingdings" w:hint="default"/>
+      </w:rPr>
+    </w:lvl>
+  </w:abstractNum>
+  <w:abstractNum w:abstractNumId="11" w15:restartNumberingAfterBreak="0">
+    <w:nsid w:val="55712825"/>
+    <w:multiLevelType w:val="hybridMultilevel"/>
+    <w:tmpl w:val="BC6AE7F6"/>
+    <w:lvl w:ilvl="0" w:tplc="0C090001">
+      <w:start w:val="1"/>
+      <w:numFmt w:val="bullet"/>
+      <w:lvlText w:val=""/>
+      <w:lvlJc w:val="left"/>
+      <w:pPr>
+        <w:ind w:left="720" w:hanging="360"/>
+      </w:pPr>
+      <w:rPr>
+        <w:rFonts w:ascii="Symbol" w:hAnsi="Symbol" w:hint="default"/>
+      </w:rPr>
+    </w:lvl>
+    <w:lvl w:ilvl="1" w:tplc="0C090003" w:tentative="1">
+      <w:start w:val="1"/>
+      <w:numFmt w:val="bullet"/>
+      <w:lvlText w:val="o"/>
+      <w:lvlJc w:val="left"/>
+      <w:pPr>
+        <w:ind w:left="1440" w:hanging="360"/>
+      </w:pPr>
+      <w:rPr>
+        <w:rFonts w:ascii="Courier New" w:hAnsi="Courier New" w:cs="Courier New" w:hint="default"/>
+      </w:rPr>
+    </w:lvl>
+    <w:lvl w:ilvl="2" w:tplc="0C090005" w:tentative="1">
+      <w:start w:val="1"/>
+      <w:numFmt w:val="bullet"/>
+      <w:lvlText w:val=""/>
+      <w:lvlJc w:val="left"/>
+      <w:pPr>
+        <w:ind w:left="2160" w:hanging="360"/>
+      </w:pPr>
+      <w:rPr>
+        <w:rFonts w:ascii="Wingdings" w:hAnsi="Wingdings" w:hint="default"/>
+      </w:rPr>
+    </w:lvl>
+    <w:lvl w:ilvl="3" w:tplc="0C090001" w:tentative="1">
+      <w:start w:val="1"/>
+      <w:numFmt w:val="bullet"/>
+      <w:lvlText w:val=""/>
+      <w:lvlJc w:val="left"/>
+      <w:pPr>
+        <w:ind w:left="2880" w:hanging="360"/>
+      </w:pPr>
+      <w:rPr>
+        <w:rFonts w:ascii="Symbol" w:hAnsi="Symbol" w:hint="default"/>
+      </w:rPr>
+    </w:lvl>
+    <w:lvl w:ilvl="4" w:tplc="0C090003" w:tentative="1">
+      <w:start w:val="1"/>
+      <w:numFmt w:val="bullet"/>
+      <w:lvlText w:val="o"/>
+      <w:lvlJc w:val="left"/>
+      <w:pPr>
+        <w:ind w:left="3600" w:hanging="360"/>
+      </w:pPr>
+      <w:rPr>
+        <w:rFonts w:ascii="Courier New" w:hAnsi="Courier New" w:cs="Courier New" w:hint="default"/>
+      </w:rPr>
+    </w:lvl>
+    <w:lvl w:ilvl="5" w:tplc="0C090005" w:tentative="1">
+      <w:start w:val="1"/>
+      <w:numFmt w:val="bullet"/>
+      <w:lvlText w:val=""/>
+      <w:lvlJc w:val="left"/>
+      <w:pPr>
+        <w:ind w:left="4320" w:hanging="360"/>
+      </w:pPr>
+      <w:rPr>
+        <w:rFonts w:ascii="Wingdings" w:hAnsi="Wingdings" w:hint="default"/>
+      </w:rPr>
+    </w:lvl>
+    <w:lvl w:ilvl="6" w:tplc="0C090001" w:tentative="1">
+      <w:start w:val="1"/>
+      <w:numFmt w:val="bullet"/>
+      <w:lvlText w:val=""/>
+      <w:lvlJc w:val="left"/>
+      <w:pPr>
+        <w:ind w:left="5040" w:hanging="360"/>
+      </w:pPr>
+      <w:rPr>
+        <w:rFonts w:ascii="Symbol" w:hAnsi="Symbol" w:hint="default"/>
+      </w:rPr>
+    </w:lvl>
+    <w:lvl w:ilvl="7" w:tplc="0C090003" w:tentative="1">
+      <w:start w:val="1"/>
+      <w:numFmt w:val="bullet"/>
+      <w:lvlText w:val="o"/>
+      <w:lvlJc w:val="left"/>
+      <w:pPr>
+        <w:ind w:left="5760" w:hanging="360"/>
+      </w:pPr>
+      <w:rPr>
+        <w:rFonts w:ascii="Courier New" w:hAnsi="Courier New" w:cs="Courier New" w:hint="default"/>
+      </w:rPr>
+    </w:lvl>
+    <w:lvl w:ilvl="8" w:tplc="0C090005" w:tentative="1">
+      <w:start w:val="1"/>
+      <w:numFmt w:val="bullet"/>
+      <w:lvlText w:val=""/>
+      <w:lvlJc w:val="left"/>
+      <w:pPr>
+        <w:ind w:left="6480" w:hanging="360"/>
+      </w:pPr>
+      <w:rPr>
+        <w:rFonts w:ascii="Wingdings" w:hAnsi="Wingdings" w:hint="default"/>
+      </w:rPr>
+    </w:lvl>
+  </w:abstractNum>
+  <w:abstractNum w:abstractNumId="12" w15:restartNumberingAfterBreak="0">
+    <w:nsid w:val="5F492B61"/>
+    <w:multiLevelType w:val="hybridMultilevel"/>
+    <w:tmpl w:val="C4CC6F1A"/>
+    <w:lvl w:ilvl="0" w:tplc="0C090001">
+      <w:start w:val="1"/>
+      <w:numFmt w:val="bullet"/>
+      <w:lvlText w:val=""/>
+      <w:lvlJc w:val="left"/>
+      <w:pPr>
+        <w:ind w:left="720" w:hanging="360"/>
+      </w:pPr>
+      <w:rPr>
+        <w:rFonts w:ascii="Symbol" w:hAnsi="Symbol" w:hint="default"/>
+      </w:rPr>
+    </w:lvl>
+    <w:lvl w:ilvl="1" w:tplc="0C090003" w:tentative="1">
+      <w:start w:val="1"/>
+      <w:numFmt w:val="bullet"/>
+      <w:lvlText w:val="o"/>
+      <w:lvlJc w:val="left"/>
+      <w:pPr>
+        <w:ind w:left="1440" w:hanging="360"/>
+      </w:pPr>
+      <w:rPr>
+        <w:rFonts w:ascii="Courier New" w:hAnsi="Courier New" w:cs="Courier New" w:hint="default"/>
+      </w:rPr>
+    </w:lvl>
+    <w:lvl w:ilvl="2" w:tplc="0C090005" w:tentative="1">
+      <w:start w:val="1"/>
+      <w:numFmt w:val="bullet"/>
+      <w:lvlText w:val=""/>
+      <w:lvlJc w:val="left"/>
+      <w:pPr>
+        <w:ind w:left="2160" w:hanging="360"/>
+      </w:pPr>
+      <w:rPr>
+        <w:rFonts w:ascii="Wingdings" w:hAnsi="Wingdings" w:hint="default"/>
+      </w:rPr>
+    </w:lvl>
+    <w:lvl w:ilvl="3" w:tplc="0C090001" w:tentative="1">
+      <w:start w:val="1"/>
+      <w:numFmt w:val="bullet"/>
+      <w:lvlText w:val=""/>
+      <w:lvlJc w:val="left"/>
+      <w:pPr>
+        <w:ind w:left="2880" w:hanging="360"/>
+      </w:pPr>
+      <w:rPr>
+        <w:rFonts w:ascii="Symbol" w:hAnsi="Symbol" w:hint="default"/>
+      </w:rPr>
+    </w:lvl>
+    <w:lvl w:ilvl="4" w:tplc="0C090003" w:tentative="1">
+      <w:start w:val="1"/>
+      <w:numFmt w:val="bullet"/>
+      <w:lvlText w:val="o"/>
+      <w:lvlJc w:val="left"/>
+      <w:pPr>
+        <w:ind w:left="3600" w:hanging="360"/>
+      </w:pPr>
+      <w:rPr>
+        <w:rFonts w:ascii="Courier New" w:hAnsi="Courier New" w:cs="Courier New" w:hint="default"/>
+      </w:rPr>
+    </w:lvl>
+    <w:lvl w:ilvl="5" w:tplc="0C090005" w:tentative="1">
+      <w:start w:val="1"/>
+      <w:numFmt w:val="bullet"/>
+      <w:lvlText w:val=""/>
+      <w:lvlJc w:val="left"/>
+      <w:pPr>
+        <w:ind w:left="4320" w:hanging="360"/>
+      </w:pPr>
+      <w:rPr>
+        <w:rFonts w:ascii="Wingdings" w:hAnsi="Wingdings" w:hint="default"/>
+      </w:rPr>
+    </w:lvl>
+    <w:lvl w:ilvl="6" w:tplc="0C090001" w:tentative="1">
+      <w:start w:val="1"/>
+      <w:numFmt w:val="bullet"/>
+      <w:lvlText w:val=""/>
+      <w:lvlJc w:val="left"/>
+      <w:pPr>
+        <w:ind w:left="5040" w:hanging="360"/>
+      </w:pPr>
+      <w:rPr>
+        <w:rFonts w:ascii="Symbol" w:hAnsi="Symbol" w:hint="default"/>
+      </w:rPr>
+    </w:lvl>
+    <w:lvl w:ilvl="7" w:tplc="0C090003" w:tentative="1">
+      <w:start w:val="1"/>
+      <w:numFmt w:val="bullet"/>
+      <w:lvlText w:val="o"/>
+      <w:lvlJc w:val="left"/>
+      <w:pPr>
+        <w:ind w:left="5760" w:hanging="360"/>
+      </w:pPr>
+      <w:rPr>
+        <w:rFonts w:ascii="Courier New" w:hAnsi="Courier New" w:cs="Courier New" w:hint="default"/>
+      </w:rPr>
+    </w:lvl>
+    <w:lvl w:ilvl="8" w:tplc="0C090005" w:tentative="1">
+      <w:start w:val="1"/>
+      <w:numFmt w:val="bullet"/>
+      <w:lvlText w:val=""/>
+      <w:lvlJc w:val="left"/>
+      <w:pPr>
+        <w:ind w:left="6480" w:hanging="360"/>
+      </w:pPr>
+      <w:rPr>
+        <w:rFonts w:ascii="Wingdings" w:hAnsi="Wingdings" w:hint="default"/>
+      </w:rPr>
+    </w:lvl>
+  </w:abstractNum>
+  <w:abstractNum w:abstractNumId="13" w15:restartNumberingAfterBreak="0">
+    <w:nsid w:val="64962403"/>
+    <w:multiLevelType w:val="hybridMultilevel"/>
+    <w:tmpl w:val="974A785A"/>
+    <w:lvl w:ilvl="0" w:tplc="0C090001">
+      <w:start w:val="1"/>
+      <w:numFmt w:val="bullet"/>
+      <w:lvlText w:val=""/>
+      <w:lvlJc w:val="left"/>
+      <w:pPr>
+        <w:ind w:left="720" w:hanging="360"/>
+      </w:pPr>
+      <w:rPr>
+        <w:rFonts w:ascii="Symbol" w:hAnsi="Symbol" w:hint="default"/>
+      </w:rPr>
+    </w:lvl>
+    <w:lvl w:ilvl="1" w:tplc="0C090003" w:tentative="1">
+      <w:start w:val="1"/>
+      <w:numFmt w:val="bullet"/>
+      <w:lvlText w:val="o"/>
+      <w:lvlJc w:val="left"/>
+      <w:pPr>
+        <w:ind w:left="1440" w:hanging="360"/>
+      </w:pPr>
+      <w:rPr>
+        <w:rFonts w:ascii="Courier New" w:hAnsi="Courier New" w:cs="Courier New" w:hint="default"/>
+      </w:rPr>
+    </w:lvl>
+    <w:lvl w:ilvl="2" w:tplc="0C090005" w:tentative="1">
+      <w:start w:val="1"/>
+      <w:numFmt w:val="bullet"/>
+      <w:lvlText w:val=""/>
+      <w:lvlJc w:val="left"/>
+      <w:pPr>
+        <w:ind w:left="2160" w:hanging="360"/>
+      </w:pPr>
+      <w:rPr>
+        <w:rFonts w:ascii="Wingdings" w:hAnsi="Wingdings" w:hint="default"/>
+      </w:rPr>
+    </w:lvl>
+    <w:lvl w:ilvl="3" w:tplc="0C090001" w:tentative="1">
+      <w:start w:val="1"/>
+      <w:numFmt w:val="bullet"/>
+      <w:lvlText w:val=""/>
+      <w:lvlJc w:val="left"/>
+      <w:pPr>
+        <w:ind w:left="2880" w:hanging="360"/>
+      </w:pPr>
+      <w:rPr>
+        <w:rFonts w:ascii="Symbol" w:hAnsi="Symbol" w:hint="default"/>
+      </w:rPr>
+    </w:lvl>
+    <w:lvl w:ilvl="4" w:tplc="0C090003" w:tentative="1">
+      <w:start w:val="1"/>
+      <w:numFmt w:val="bullet"/>
+      <w:lvlText w:val="o"/>
+      <w:lvlJc w:val="left"/>
+      <w:pPr>
+        <w:ind w:left="3600" w:hanging="360"/>
+      </w:pPr>
+      <w:rPr>
+        <w:rFonts w:ascii="Courier New" w:hAnsi="Courier New" w:cs="Courier New" w:hint="default"/>
+      </w:rPr>
+    </w:lvl>
+    <w:lvl w:ilvl="5" w:tplc="0C090005" w:tentative="1">
+      <w:start w:val="1"/>
+      <w:numFmt w:val="bullet"/>
+      <w:lvlText w:val=""/>
+      <w:lvlJc w:val="left"/>
+      <w:pPr>
+        <w:ind w:left="4320" w:hanging="360"/>
+      </w:pPr>
+      <w:rPr>
+        <w:rFonts w:ascii="Wingdings" w:hAnsi="Wingdings" w:hint="default"/>
+      </w:rPr>
+    </w:lvl>
+    <w:lvl w:ilvl="6" w:tplc="0C090001" w:tentative="1">
+      <w:start w:val="1"/>
+      <w:numFmt w:val="bullet"/>
+      <w:lvlText w:val=""/>
+      <w:lvlJc w:val="left"/>
+      <w:pPr>
+        <w:ind w:left="5040" w:hanging="360"/>
+      </w:pPr>
+      <w:rPr>
+        <w:rFonts w:ascii="Symbol" w:hAnsi="Symbol" w:hint="default"/>
+      </w:rPr>
+    </w:lvl>
+    <w:lvl w:ilvl="7" w:tplc="0C090003" w:tentative="1">
+      <w:start w:val="1"/>
+      <w:numFmt w:val="bullet"/>
+      <w:lvlText w:val="o"/>
+      <w:lvlJc w:val="left"/>
+      <w:pPr>
+        <w:ind w:left="5760" w:hanging="360"/>
+      </w:pPr>
+      <w:rPr>
+        <w:rFonts w:ascii="Courier New" w:hAnsi="Courier New" w:cs="Courier New" w:hint="default"/>
+      </w:rPr>
+    </w:lvl>
+    <w:lvl w:ilvl="8" w:tplc="0C090005" w:tentative="1">
+      <w:start w:val="1"/>
+      <w:numFmt w:val="bullet"/>
+      <w:lvlText w:val=""/>
+      <w:lvlJc w:val="left"/>
+      <w:pPr>
+        <w:ind w:left="6480" w:hanging="360"/>
+      </w:pPr>
+      <w:rPr>
+        <w:rFonts w:ascii="Wingdings" w:hAnsi="Wingdings" w:hint="default"/>
+      </w:rPr>
+    </w:lvl>
+  </w:abstractNum>
+  <w:abstractNum w:abstractNumId="14" w15:restartNumberingAfterBreak="0">
+    <w:nsid w:val="6B3E091A"/>
+    <w:multiLevelType w:val="hybridMultilevel"/>
+    <w:tmpl w:val="85082AB2"/>
+    <w:lvl w:ilvl="0" w:tplc="682273BA">
+      <w:start w:val="1"/>
+      <w:numFmt w:val="bullet"/>
+      <w:lvlText w:val=""/>
+      <w:lvlJc w:val="left"/>
+      <w:pPr>
+        <w:ind w:left="720" w:hanging="360"/>
+      </w:pPr>
+      <w:rPr>
+        <w:rFonts w:ascii="Symbol" w:hAnsi="Symbol" w:hint="default"/>
+        <w:color w:val="auto"/>
+      </w:rPr>
+    </w:lvl>
+    <w:lvl w:ilvl="1" w:tplc="0C090003" w:tentative="1">
+      <w:start w:val="1"/>
+      <w:numFmt w:val="bullet"/>
+      <w:lvlText w:val="o"/>
+      <w:lvlJc w:val="left"/>
+      <w:pPr>
+        <w:ind w:left="1440" w:hanging="360"/>
+      </w:pPr>
+      <w:rPr>
+        <w:rFonts w:ascii="Courier New" w:hAnsi="Courier New" w:cs="Courier New" w:hint="default"/>
+      </w:rPr>
+    </w:lvl>
+    <w:lvl w:ilvl="2" w:tplc="0C090005" w:tentative="1">
+      <w:start w:val="1"/>
+      <w:numFmt w:val="bullet"/>
+      <w:lvlText w:val=""/>
+      <w:lvlJc w:val="left"/>
+      <w:pPr>
+        <w:ind w:left="2160" w:hanging="360"/>
+      </w:pPr>
+      <w:rPr>
+        <w:rFonts w:ascii="Wingdings" w:hAnsi="Wingdings" w:hint="default"/>
+      </w:rPr>
+    </w:lvl>
+    <w:lvl w:ilvl="3" w:tplc="0C090001" w:tentative="1">
+      <w:start w:val="1"/>
+      <w:numFmt w:val="bullet"/>
+      <w:lvlText w:val=""/>
+      <w:lvlJc w:val="left"/>
+      <w:pPr>
+        <w:ind w:left="2880" w:hanging="360"/>
+      </w:pPr>
+      <w:rPr>
+        <w:rFonts w:ascii="Symbol" w:hAnsi="Symbol" w:hint="default"/>
+      </w:rPr>
+    </w:lvl>
+    <w:lvl w:ilvl="4" w:tplc="0C090003" w:tentative="1">
+      <w:start w:val="1"/>
+      <w:numFmt w:val="bullet"/>
+      <w:lvlText w:val="o"/>
+      <w:lvlJc w:val="left"/>
+      <w:pPr>
+        <w:ind w:left="3600" w:hanging="360"/>
+      </w:pPr>
+      <w:rPr>
+        <w:rFonts w:ascii="Courier New" w:hAnsi="Courier New" w:cs="Courier New" w:hint="default"/>
+      </w:rPr>
+    </w:lvl>
+    <w:lvl w:ilvl="5" w:tplc="0C090005" w:tentative="1">
+      <w:start w:val="1"/>
+      <w:numFmt w:val="bullet"/>
+      <w:lvlText w:val=""/>
+      <w:lvlJc w:val="left"/>
+      <w:pPr>
+        <w:ind w:left="4320" w:hanging="360"/>
+      </w:pPr>
+      <w:rPr>
+        <w:rFonts w:ascii="Wingdings" w:hAnsi="Wingdings" w:hint="default"/>
+      </w:rPr>
+    </w:lvl>
+    <w:lvl w:ilvl="6" w:tplc="0C090001" w:tentative="1">
+      <w:start w:val="1"/>
+      <w:numFmt w:val="bullet"/>
+      <w:lvlText w:val=""/>
+      <w:lvlJc w:val="left"/>
+      <w:pPr>
+        <w:ind w:left="5040" w:hanging="360"/>
+      </w:pPr>
+      <w:rPr>
+        <w:rFonts w:ascii="Symbol" w:hAnsi="Symbol" w:hint="default"/>
+      </w:rPr>
+    </w:lvl>
+    <w:lvl w:ilvl="7" w:tplc="0C090003" w:tentative="1">
+      <w:start w:val="1"/>
+      <w:numFmt w:val="bullet"/>
+      <w:lvlText w:val="o"/>
+      <w:lvlJc w:val="left"/>
+      <w:pPr>
+        <w:ind w:left="5760" w:hanging="360"/>
+      </w:pPr>
+      <w:rPr>
+        <w:rFonts w:ascii="Courier New" w:hAnsi="Courier New" w:cs="Courier New" w:hint="default"/>
+      </w:rPr>
+    </w:lvl>
+    <w:lvl w:ilvl="8" w:tplc="0C090005" w:tentative="1">
+      <w:start w:val="1"/>
+      <w:numFmt w:val="bullet"/>
+      <w:lvlText w:val=""/>
+      <w:lvlJc w:val="left"/>
+      <w:pPr>
+        <w:ind w:left="6480" w:hanging="360"/>
+      </w:pPr>
+      <w:rPr>
+        <w:rFonts w:ascii="Wingdings" w:hAnsi="Wingdings" w:hint="default"/>
+      </w:rPr>
+    </w:lvl>
+  </w:abstractNum>
+  <w:abstractNum w:abstractNumId="15" w15:restartNumberingAfterBreak="0">
+    <w:nsid w:val="6E1A30C0"/>
+    <w:multiLevelType w:val="hybridMultilevel"/>
+    <w:tmpl w:val="D5909060"/>
+    <w:lvl w:ilvl="0" w:tplc="0C090003">
+      <w:start w:val="1"/>
+      <w:numFmt w:val="bullet"/>
+      <w:lvlText w:val="o"/>
+      <w:lvlJc w:val="left"/>
+      <w:pPr>
+        <w:ind w:left="360" w:hanging="360"/>
+      </w:pPr>
+      <w:rPr>
+        <w:rFonts w:ascii="Courier New" w:hAnsi="Courier New" w:cs="Courier New" w:hint="default"/>
+      </w:rPr>
+    </w:lvl>
+    <w:lvl w:ilvl="1" w:tplc="0C090003" w:tentative="1">
+      <w:start w:val="1"/>
+      <w:numFmt w:val="bullet"/>
+      <w:lvlText w:val="o"/>
+      <w:lvlJc w:val="left"/>
+      <w:pPr>
+        <w:ind w:left="1080" w:hanging="360"/>
+      </w:pPr>
+      <w:rPr>
+        <w:rFonts w:ascii="Courier New" w:hAnsi="Courier New" w:cs="Courier New" w:hint="default"/>
+      </w:rPr>
+    </w:lvl>
+    <w:lvl w:ilvl="2" w:tplc="0C090005" w:tentative="1">
+      <w:start w:val="1"/>
+      <w:numFmt w:val="bullet"/>
+      <w:lvlText w:val=""/>
+      <w:lvlJc w:val="left"/>
+      <w:pPr>
+        <w:ind w:left="1800" w:hanging="360"/>
+      </w:pPr>
+      <w:rPr>
+        <w:rFonts w:ascii="Wingdings" w:hAnsi="Wingdings" w:hint="default"/>
+      </w:rPr>
+    </w:lvl>
+    <w:lvl w:ilvl="3" w:tplc="0C090001" w:tentative="1">
+      <w:start w:val="1"/>
+      <w:numFmt w:val="bullet"/>
+      <w:lvlText w:val=""/>
+      <w:lvlJc w:val="left"/>
+      <w:pPr>
+        <w:ind w:left="2520" w:hanging="360"/>
+      </w:pPr>
+      <w:rPr>
+        <w:rFonts w:ascii="Symbol" w:hAnsi="Symbol" w:hint="default"/>
+      </w:rPr>
+    </w:lvl>
+    <w:lvl w:ilvl="4" w:tplc="0C090003" w:tentative="1">
+      <w:start w:val="1"/>
+      <w:numFmt w:val="bullet"/>
+      <w:lvlText w:val="o"/>
+      <w:lvlJc w:val="left"/>
+      <w:pPr>
+        <w:ind w:left="3240" w:hanging="360"/>
+      </w:pPr>
+      <w:rPr>
+        <w:rFonts w:ascii="Courier New" w:hAnsi="Courier New" w:cs="Courier New" w:hint="default"/>
+      </w:rPr>
+    </w:lvl>
+    <w:lvl w:ilvl="5" w:tplc="0C090005" w:tentative="1">
+      <w:start w:val="1"/>
+      <w:numFmt w:val="bullet"/>
+      <w:lvlText w:val=""/>
+      <w:lvlJc w:val="left"/>
+      <w:pPr>
+        <w:ind w:left="3960" w:hanging="360"/>
+      </w:pPr>
+      <w:rPr>
+        <w:rFonts w:ascii="Wingdings" w:hAnsi="Wingdings" w:hint="default"/>
+      </w:rPr>
+    </w:lvl>
+    <w:lvl w:ilvl="6" w:tplc="0C090001" w:tentative="1">
+      <w:start w:val="1"/>
+      <w:numFmt w:val="bullet"/>
+      <w:lvlText w:val=""/>
+      <w:lvlJc w:val="left"/>
+      <w:pPr>
+        <w:ind w:left="4680" w:hanging="360"/>
+      </w:pPr>
+      <w:rPr>
+        <w:rFonts w:ascii="Symbol" w:hAnsi="Symbol" w:hint="default"/>
+      </w:rPr>
+    </w:lvl>
+    <w:lvl w:ilvl="7" w:tplc="0C090003" w:tentative="1">
+      <w:start w:val="1"/>
+      <w:numFmt w:val="bullet"/>
+      <w:lvlText w:val="o"/>
+      <w:lvlJc w:val="left"/>
+      <w:pPr>
+        <w:ind w:left="5400" w:hanging="360"/>
+      </w:pPr>
+      <w:rPr>
+        <w:rFonts w:ascii="Courier New" w:hAnsi="Courier New" w:cs="Courier New" w:hint="default"/>
+      </w:rPr>
+    </w:lvl>
+    <w:lvl w:ilvl="8" w:tplc="0C090005" w:tentative="1">
+      <w:start w:val="1"/>
+      <w:numFmt w:val="bullet"/>
+      <w:lvlText w:val=""/>
+      <w:lvlJc w:val="left"/>
+      <w:pPr>
+        <w:ind w:left="6120" w:hanging="360"/>
+      </w:pPr>
+      <w:rPr>
+        <w:rFonts w:ascii="Wingdings" w:hAnsi="Wingdings" w:hint="default"/>
+      </w:rPr>
+    </w:lvl>
+  </w:abstractNum>
+  <w:abstractNum w:abstractNumId="16" w15:restartNumberingAfterBreak="0">
+    <w:nsid w:val="72DF3049"/>
+    <w:multiLevelType w:val="hybridMultilevel"/>
+    <w:tmpl w:val="4A366B9C"/>
+    <w:lvl w:ilvl="0" w:tplc="0C090001">
+      <w:start w:val="1"/>
+      <w:numFmt w:val="bullet"/>
+      <w:lvlText w:val=""/>
+      <w:lvlJc w:val="left"/>
+      <w:pPr>
+        <w:ind w:left="720" w:hanging="360"/>
+      </w:pPr>
+      <w:rPr>
+        <w:rFonts w:ascii="Symbol" w:hAnsi="Symbol" w:hint="default"/>
+      </w:rPr>
+    </w:lvl>
+    <w:lvl w:ilvl="1" w:tplc="0C090003" w:tentative="1">
+      <w:start w:val="1"/>
+      <w:numFmt w:val="bullet"/>
+      <w:lvlText w:val="o"/>
+      <w:lvlJc w:val="left"/>
+      <w:pPr>
+        <w:ind w:left="1440" w:hanging="360"/>
+      </w:pPr>
+      <w:rPr>
+        <w:rFonts w:ascii="Courier New" w:hAnsi="Courier New" w:cs="Courier New" w:hint="default"/>
+      </w:rPr>
+    </w:lvl>
+    <w:lvl w:ilvl="2" w:tplc="0C090005" w:tentative="1">
+      <w:start w:val="1"/>
+      <w:numFmt w:val="bullet"/>
+      <w:lvlText w:val=""/>
+      <w:lvlJc w:val="left"/>
+      <w:pPr>
+        <w:ind w:left="2160" w:hanging="360"/>
+      </w:pPr>
+      <w:rPr>
+        <w:rFonts w:ascii="Wingdings" w:hAnsi="Wingdings" w:hint="default"/>
+      </w:rPr>
+    </w:lvl>
+    <w:lvl w:ilvl="3" w:tplc="0C090001" w:tentative="1">
+      <w:start w:val="1"/>
+      <w:numFmt w:val="bullet"/>
+      <w:lvlText w:val=""/>
+      <w:lvlJc w:val="left"/>
+      <w:pPr>
+        <w:ind w:left="2880" w:hanging="360"/>
+      </w:pPr>
+      <w:rPr>
+        <w:rFonts w:ascii="Symbol" w:hAnsi="Symbol" w:hint="default"/>
+      </w:rPr>
+    </w:lvl>
+    <w:lvl w:ilvl="4" w:tplc="0C090003" w:tentative="1">
+      <w:start w:val="1"/>
+      <w:numFmt w:val="bullet"/>
+      <w:lvlText w:val="o"/>
+      <w:lvlJc w:val="left"/>
+      <w:pPr>
+        <w:ind w:left="3600" w:hanging="360"/>
+      </w:pPr>
+      <w:rPr>
+        <w:rFonts w:ascii="Courier New" w:hAnsi="Courier New" w:cs="Courier New" w:hint="default"/>
+      </w:rPr>
+    </w:lvl>
+    <w:lvl w:ilvl="5" w:tplc="0C090005" w:tentative="1">
+      <w:start w:val="1"/>
+      <w:numFmt w:val="bullet"/>
+      <w:lvlText w:val=""/>
+      <w:lvlJc w:val="left"/>
+      <w:pPr>
+        <w:ind w:left="4320" w:hanging="360"/>
+      </w:pPr>
+      <w:rPr>
+        <w:rFonts w:ascii="Wingdings" w:hAnsi="Wingdings" w:hint="default"/>
+      </w:rPr>
+    </w:lvl>
+    <w:lvl w:ilvl="6" w:tplc="0C090001" w:tentative="1">
+      <w:start w:val="1"/>
+      <w:numFmt w:val="bullet"/>
+      <w:lvlText w:val=""/>
+      <w:lvlJc w:val="left"/>
+      <w:pPr>
+        <w:ind w:left="5040" w:hanging="360"/>
+      </w:pPr>
+      <w:rPr>
+        <w:rFonts w:ascii="Symbol" w:hAnsi="Symbol" w:hint="default"/>
+      </w:rPr>
+    </w:lvl>
+    <w:lvl w:ilvl="7" w:tplc="0C090003" w:tentative="1">
+      <w:start w:val="1"/>
+      <w:numFmt w:val="bullet"/>
+      <w:lvlText w:val="o"/>
+      <w:lvlJc w:val="left"/>
+      <w:pPr>
+        <w:ind w:left="5760" w:hanging="360"/>
+      </w:pPr>
+      <w:rPr>
+        <w:rFonts w:ascii="Courier New" w:hAnsi="Courier New" w:cs="Courier New" w:hint="default"/>
+      </w:rPr>
+    </w:lvl>
+    <w:lvl w:ilvl="8" w:tplc="0C090005" w:tentative="1">
+      <w:start w:val="1"/>
+      <w:numFmt w:val="bullet"/>
+      <w:lvlText w:val=""/>
+      <w:lvlJc w:val="left"/>
+      <w:pPr>
+        <w:ind w:left="6480" w:hanging="360"/>
+      </w:pPr>
+      <w:rPr>
+        <w:rFonts w:ascii="Wingdings" w:hAnsi="Wingdings" w:hint="default"/>
+      </w:rPr>
+    </w:lvl>
+  </w:abstractNum>
+  <w:abstractNum w:abstractNumId="17" w15:restartNumberingAfterBreak="0">
+    <w:nsid w:val="74D968FE"/>
+    <w:multiLevelType w:val="hybridMultilevel"/>
+    <w:tmpl w:val="61382620"/>
+    <w:lvl w:ilvl="0" w:tplc="0C090001">
+      <w:start w:val="1"/>
+      <w:numFmt w:val="bullet"/>
+      <w:lvlText w:val=""/>
+      <w:lvlJc w:val="left"/>
+      <w:pPr>
+        <w:ind w:left="720" w:hanging="360"/>
+      </w:pPr>
+      <w:rPr>
+        <w:rFonts w:ascii="Symbol" w:hAnsi="Symbol" w:hint="default"/>
+      </w:rPr>
+    </w:lvl>
+    <w:lvl w:ilvl="1" w:tplc="0C090003" w:tentative="1">
+      <w:start w:val="1"/>
+      <w:numFmt w:val="bullet"/>
+      <w:lvlText w:val="o"/>
+      <w:lvlJc w:val="left"/>
+      <w:pPr>
+        <w:ind w:left="1440" w:hanging="360"/>
+      </w:pPr>
+      <w:rPr>
+        <w:rFonts w:ascii="Courier New" w:hAnsi="Courier New" w:cs="Courier New" w:hint="default"/>
+      </w:rPr>
+    </w:lvl>
+    <w:lvl w:ilvl="2" w:tplc="0C090005" w:tentative="1">
+      <w:start w:val="1"/>
+      <w:numFmt w:val="bullet"/>
+      <w:lvlText w:val=""/>
+      <w:lvlJc w:val="left"/>
+      <w:pPr>
+        <w:ind w:left="2160" w:hanging="360"/>
+      </w:pPr>
+      <w:rPr>
+        <w:rFonts w:ascii="Wingdings" w:hAnsi="Wingdings" w:hint="default"/>
+      </w:rPr>
+    </w:lvl>
+    <w:lvl w:ilvl="3" w:tplc="0C090001" w:tentative="1">
+      <w:start w:val="1"/>
+      <w:numFmt w:val="bullet"/>
+      <w:lvlText w:val=""/>
+      <w:lvlJc w:val="left"/>
+      <w:pPr>
+        <w:ind w:left="2880" w:hanging="360"/>
+      </w:pPr>
+      <w:rPr>
+        <w:rFonts w:ascii="Symbol" w:hAnsi="Symbol" w:hint="default"/>
+      </w:rPr>
+    </w:lvl>
+    <w:lvl w:ilvl="4" w:tplc="0C090003" w:tentative="1">
+      <w:start w:val="1"/>
+      <w:numFmt w:val="bullet"/>
+      <w:lvlText w:val="o"/>
+      <w:lvlJc w:val="left"/>
+      <w:pPr>
+        <w:ind w:left="3600" w:hanging="360"/>
+      </w:pPr>
+      <w:rPr>
+        <w:rFonts w:ascii="Courier New" w:hAnsi="Courier New" w:cs="Courier New" w:hint="default"/>
+      </w:rPr>
+    </w:lvl>
+    <w:lvl w:ilvl="5" w:tplc="0C090005" w:tentative="1">
+      <w:start w:val="1"/>
+      <w:numFmt w:val="bullet"/>
+      <w:lvlText w:val=""/>
+      <w:lvlJc w:val="left"/>
+      <w:pPr>
+        <w:ind w:left="4320" w:hanging="360"/>
+      </w:pPr>
+      <w:rPr>
+        <w:rFonts w:ascii="Wingdings" w:hAnsi="Wingdings" w:hint="default"/>
+      </w:rPr>
+    </w:lvl>
+    <w:lvl w:ilvl="6" w:tplc="0C090001" w:tentative="1">
+      <w:start w:val="1"/>
+      <w:numFmt w:val="bullet"/>
+      <w:lvlText w:val=""/>
+      <w:lvlJc w:val="left"/>
+      <w:pPr>
+        <w:ind w:left="5040" w:hanging="360"/>
+      </w:pPr>
+      <w:rPr>
+        <w:rFonts w:ascii="Symbol" w:hAnsi="Symbol" w:hint="default"/>
+      </w:rPr>
+    </w:lvl>
+    <w:lvl w:ilvl="7" w:tplc="0C090003" w:tentative="1">
+      <w:start w:val="1"/>
+      <w:numFmt w:val="bullet"/>
+      <w:lvlText w:val="o"/>
+      <w:lvlJc w:val="left"/>
+      <w:pPr>
+        <w:ind w:left="5760" w:hanging="360"/>
+      </w:pPr>
+      <w:rPr>
+        <w:rFonts w:ascii="Courier New" w:hAnsi="Courier New" w:cs="Courier New" w:hint="default"/>
+      </w:rPr>
+    </w:lvl>
+    <w:lvl w:ilvl="8" w:tplc="0C090005" w:tentative="1">
+      <w:start w:val="1"/>
+      <w:numFmt w:val="bullet"/>
+      <w:lvlText w:val=""/>
+      <w:lvlJc w:val="left"/>
+      <w:pPr>
+        <w:ind w:left="6480" w:hanging="360"/>
+      </w:pPr>
+      <w:rPr>
+        <w:rFonts w:ascii="Wingdings" w:hAnsi="Wingdings" w:hint="default"/>
+      </w:rPr>
+    </w:lvl>
+  </w:abstractNum>
+  <w:abstractNum w:abstractNumId="18" w15:restartNumberingAfterBreak="0">
     <w:nsid w:val="765D23A3"/>
     <w:multiLevelType w:val="multilevel"/>
     <w:tmpl w:val="D2A25216"/>
@@ -1318,10 +4254,61 @@
     </w:lvl>
   </w:abstractNum>
   <w:num w:numId="1" w16cid:durableId="496120897">
+    <w:abstractNumId w:val="6"/>
+  </w:num>
+  <w:num w:numId="2" w16cid:durableId="202139693">
+    <w:abstractNumId w:val="18"/>
+  </w:num>
+  <w:num w:numId="3" w16cid:durableId="478763877">
+    <w:abstractNumId w:val="9"/>
+  </w:num>
+  <w:num w:numId="4" w16cid:durableId="1993363308">
+    <w:abstractNumId w:val="1"/>
+  </w:num>
+  <w:num w:numId="5" w16cid:durableId="737821267">
+    <w:abstractNumId w:val="15"/>
+  </w:num>
+  <w:num w:numId="6" w16cid:durableId="734397173">
+    <w:abstractNumId w:val="2"/>
+  </w:num>
+  <w:num w:numId="7" w16cid:durableId="576400705">
+    <w:abstractNumId w:val="13"/>
+  </w:num>
+  <w:num w:numId="8" w16cid:durableId="1125543236">
     <w:abstractNumId w:val="0"/>
   </w:num>
-  <w:num w:numId="2" w16cid:durableId="202139693">
-    <w:abstractNumId w:val="1"/>
+  <w:num w:numId="9" w16cid:durableId="459344440">
+    <w:abstractNumId w:val="12"/>
+  </w:num>
+  <w:num w:numId="10" w16cid:durableId="1131900200">
+    <w:abstractNumId w:val="11"/>
+  </w:num>
+  <w:num w:numId="11" w16cid:durableId="1429499748">
+    <w:abstractNumId w:val="8"/>
+  </w:num>
+  <w:num w:numId="12" w16cid:durableId="391124482">
+    <w:abstractNumId w:val="4"/>
+  </w:num>
+  <w:num w:numId="13" w16cid:durableId="2057779959">
+    <w:abstractNumId w:val="7"/>
+  </w:num>
+  <w:num w:numId="14" w16cid:durableId="1341854406">
+    <w:abstractNumId w:val="10"/>
+  </w:num>
+  <w:num w:numId="15" w16cid:durableId="2040278898">
+    <w:abstractNumId w:val="3"/>
+  </w:num>
+  <w:num w:numId="16" w16cid:durableId="1912810353">
+    <w:abstractNumId w:val="17"/>
+  </w:num>
+  <w:num w:numId="17" w16cid:durableId="911280253">
+    <w:abstractNumId w:val="5"/>
+  </w:num>
+  <w:num w:numId="18" w16cid:durableId="1106192196">
+    <w:abstractNumId w:val="16"/>
+  </w:num>
+  <w:num w:numId="19" w16cid:durableId="543560274">
+    <w:abstractNumId w:val="14"/>
   </w:num>
 </w:numbering>
 </file>

</xml_diff>

<commit_message>
Update names, gantt chart, definition part
</commit_message>
<xml_diff>
--- a/Project Plan.docx
+++ b/Project Plan.docx
@@ -23,13 +23,74 @@
     </w:p>
     <w:p>
       <w:r>
-        <w:t>Student Name</w:t>
-      </w:r>
-      <w:r>
-        <w:t>s</w:t>
-      </w:r>
-    </w:p>
-    <w:p>
+        <w:rPr>
+          <w:sz w:val="32"/>
+          <w:szCs w:val="32"/>
+        </w:rPr>
+        <w:t xml:space="preserve">s5291506 – Jamil </w:t>
+      </w:r>
+      <w:proofErr w:type="spellStart"/>
+      <w:r>
+        <w:rPr>
+          <w:sz w:val="32"/>
+          <w:szCs w:val="32"/>
+        </w:rPr>
+        <w:t>Deris</w:t>
+      </w:r>
+      <w:proofErr w:type="spellEnd"/>
+      <w:r>
+        <w:rPr>
+          <w:sz w:val="32"/>
+          <w:szCs w:val="32"/>
+        </w:rPr>
+        <w:br/>
+        <w:t xml:space="preserve">s5287914 – </w:t>
+      </w:r>
+      <w:proofErr w:type="spellStart"/>
+      <w:r>
+        <w:rPr>
+          <w:sz w:val="32"/>
+          <w:szCs w:val="32"/>
+        </w:rPr>
+        <w:t>Tanish</w:t>
+      </w:r>
+      <w:proofErr w:type="spellEnd"/>
+      <w:r>
+        <w:rPr>
+          <w:sz w:val="32"/>
+          <w:szCs w:val="32"/>
+        </w:rPr>
+        <w:t xml:space="preserve"> </w:t>
+      </w:r>
+      <w:proofErr w:type="spellStart"/>
+      <w:r>
+        <w:rPr>
+          <w:sz w:val="32"/>
+          <w:szCs w:val="32"/>
+        </w:rPr>
+        <w:t>Dhir</w:t>
+      </w:r>
+      <w:proofErr w:type="spellEnd"/>
+      <w:r>
+        <w:rPr>
+          <w:sz w:val="32"/>
+          <w:szCs w:val="32"/>
+        </w:rPr>
+        <w:br/>
+        <w:t xml:space="preserve">s5295636 – Arjan </w:t>
+      </w:r>
+      <w:proofErr w:type="spellStart"/>
+      <w:r>
+        <w:rPr>
+          <w:sz w:val="32"/>
+          <w:szCs w:val="32"/>
+        </w:rPr>
+        <w:t>Dangol</w:t>
+      </w:r>
+      <w:proofErr w:type="spellEnd"/>
+      <w:r>
+        <w:t xml:space="preserve"> </w:t>
+      </w:r>
       <w:r>
         <w:br w:type="page"/>
       </w:r>
@@ -734,19 +795,7 @@
         <w:rPr>
           <w:iCs/>
         </w:rPr>
-        <w:t>Sydney Airbnb open dataset is data related to inside</w:t>
-      </w:r>
-      <w:r>
-        <w:rPr>
-          <w:iCs/>
-        </w:rPr>
-        <w:t xml:space="preserve"> </w:t>
-      </w:r>
-      <w:r>
-        <w:rPr>
-          <w:iCs/>
-        </w:rPr>
-        <w:t>Airbnb initiative which shows listing of homestay activities in Sydney. It contains data about homestay listings, calendar dates of listings, reviews, summary of listing, reviews summary and neighbourhood information.</w:t>
+        <w:t>Sydney Airbnb open dataset is data related to inside Airbnb initiative which shows listing of homestay activities in Sydney. It contains data about homestay listings, calendar dates of listings, reviews, summary of listing, reviews summary and neighbourhood information.</w:t>
       </w:r>
     </w:p>
     <w:p>
@@ -1306,8 +1355,995 @@
     </w:p>
     <w:p>
       <w:pPr>
-        <w:pStyle w:val="ListParagraph"/>
-      </w:pPr>
+        <w:jc w:val="center"/>
+        <w:rPr>
+          <w:b/>
+          <w:bCs/>
+          <w:sz w:val="32"/>
+          <w:szCs w:val="32"/>
+        </w:rPr>
+      </w:pPr>
+      <w:r>
+        <w:br/>
+      </w:r>
+      <w:r>
+        <w:rPr>
+          <w:b/>
+          <w:bCs/>
+          <w:sz w:val="32"/>
+          <w:szCs w:val="32"/>
+        </w:rPr>
+        <w:t>Data Analysis Tool Project</w:t>
+      </w:r>
+    </w:p>
+    <w:p>
+      <w:pPr>
+        <w:jc w:val="both"/>
+        <w:rPr>
+          <w:b/>
+          <w:bCs/>
+          <w:sz w:val="28"/>
+          <w:szCs w:val="28"/>
+        </w:rPr>
+      </w:pPr>
+      <w:r>
+        <w:rPr>
+          <w:b/>
+          <w:bCs/>
+          <w:sz w:val="28"/>
+          <w:szCs w:val="28"/>
+        </w:rPr>
+        <w:t>Step 1 – Gathering Requirements:</w:t>
+      </w:r>
+    </w:p>
+    <w:p>
+      <w:pPr>
+        <w:pStyle w:val="ListParagraph"/>
+        <w:numPr>
+          <w:ilvl w:val="0"/>
+          <w:numId w:val="4"/>
+        </w:numPr>
+        <w:jc w:val="both"/>
+        <w:rPr>
+          <w:b/>
+          <w:bCs/>
+        </w:rPr>
+      </w:pPr>
+      <w:r>
+        <w:t>Conduct interviews and surveys, with stakeholders for a duration of two weeks.</w:t>
+      </w:r>
+    </w:p>
+    <w:p>
+      <w:pPr>
+        <w:pStyle w:val="ListParagraph"/>
+        <w:numPr>
+          <w:ilvl w:val="0"/>
+          <w:numId w:val="4"/>
+        </w:numPr>
+        <w:jc w:val="both"/>
+        <w:rPr>
+          <w:b/>
+          <w:bCs/>
+        </w:rPr>
+      </w:pPr>
+      <w:r>
+        <w:t>Document and review the gathered requirements within two weeks.</w:t>
+      </w:r>
+    </w:p>
+    <w:p>
+      <w:pPr>
+        <w:pStyle w:val="ListParagraph"/>
+        <w:numPr>
+          <w:ilvl w:val="0"/>
+          <w:numId w:val="4"/>
+        </w:numPr>
+        <w:jc w:val="both"/>
+        <w:rPr>
+          <w:b/>
+          <w:bCs/>
+        </w:rPr>
+      </w:pPr>
+      <w:r>
+        <w:t>Validate the requirements by seeking feedback from stakeholders, which should take one week.</w:t>
+      </w:r>
+    </w:p>
+    <w:p>
+      <w:pPr>
+        <w:pStyle w:val="ListParagraph"/>
+        <w:jc w:val="both"/>
+        <w:rPr>
+          <w:b/>
+          <w:bCs/>
+        </w:rPr>
+      </w:pPr>
+    </w:p>
+    <w:p>
+      <w:pPr>
+        <w:pStyle w:val="ListParagraph"/>
+        <w:numPr>
+          <w:ilvl w:val="0"/>
+          <w:numId w:val="6"/>
+        </w:numPr>
+        <w:jc w:val="both"/>
+        <w:rPr>
+          <w:b/>
+          <w:bCs/>
+        </w:rPr>
+      </w:pPr>
+      <w:r>
+        <w:rPr>
+          <w:b/>
+          <w:bCs/>
+        </w:rPr>
+        <w:t>Defining Objectives of the Tool:</w:t>
+      </w:r>
+    </w:p>
+    <w:p>
+      <w:pPr>
+        <w:pStyle w:val="ListParagraph"/>
+        <w:numPr>
+          <w:ilvl w:val="0"/>
+          <w:numId w:val="5"/>
+        </w:numPr>
+        <w:jc w:val="both"/>
+      </w:pPr>
+      <w:r>
+        <w:t>Spend one week defining the goals and objectives of the project.</w:t>
+      </w:r>
+    </w:p>
+    <w:p>
+      <w:pPr>
+        <w:pStyle w:val="ListParagraph"/>
+        <w:numPr>
+          <w:ilvl w:val="0"/>
+          <w:numId w:val="5"/>
+        </w:numPr>
+        <w:jc w:val="both"/>
+      </w:pPr>
+      <w:r>
+        <w:t>Align these objectives with the needs expressed by stakeholders within (1 week)</w:t>
+      </w:r>
+    </w:p>
+    <w:p>
+      <w:pPr>
+        <w:pStyle w:val="ListParagraph"/>
+        <w:jc w:val="both"/>
+      </w:pPr>
+    </w:p>
+    <w:p>
+      <w:pPr>
+        <w:pStyle w:val="ListParagraph"/>
+        <w:numPr>
+          <w:ilvl w:val="0"/>
+          <w:numId w:val="6"/>
+        </w:numPr>
+        <w:jc w:val="both"/>
+        <w:rPr>
+          <w:b/>
+          <w:bCs/>
+        </w:rPr>
+      </w:pPr>
+      <w:r>
+        <w:rPr>
+          <w:b/>
+          <w:bCs/>
+        </w:rPr>
+        <w:t>Creating a Project Plan</w:t>
+      </w:r>
+      <w:r>
+        <w:rPr>
+          <w:b/>
+          <w:bCs/>
+        </w:rPr>
+        <w:t>:</w:t>
+      </w:r>
+    </w:p>
+    <w:p>
+      <w:pPr>
+        <w:pStyle w:val="ListParagraph"/>
+        <w:numPr>
+          <w:ilvl w:val="0"/>
+          <w:numId w:val="7"/>
+        </w:numPr>
+        <w:jc w:val="both"/>
+      </w:pPr>
+      <w:r>
+        <w:t>Develop a project plan over a span of three weeks.</w:t>
+      </w:r>
+    </w:p>
+    <w:p>
+      <w:pPr>
+        <w:pStyle w:val="ListParagraph"/>
+        <w:numPr>
+          <w:ilvl w:val="0"/>
+          <w:numId w:val="7"/>
+        </w:numPr>
+        <w:jc w:val="both"/>
+      </w:pPr>
+      <w:r>
+        <w:t>Refine this plan in collaboration with the team (1 week)</w:t>
+      </w:r>
+    </w:p>
+    <w:p>
+      <w:pPr>
+        <w:pStyle w:val="ListParagraph"/>
+        <w:ind w:left="1440"/>
+        <w:jc w:val="both"/>
+      </w:pPr>
+    </w:p>
+    <w:p>
+      <w:pPr>
+        <w:pStyle w:val="ListParagraph"/>
+        <w:numPr>
+          <w:ilvl w:val="0"/>
+          <w:numId w:val="6"/>
+        </w:numPr>
+        <w:jc w:val="both"/>
+        <w:rPr>
+          <w:b/>
+          <w:bCs/>
+        </w:rPr>
+      </w:pPr>
+      <w:r>
+        <w:rPr>
+          <w:b/>
+          <w:bCs/>
+        </w:rPr>
+        <w:t>Allocating Resources</w:t>
+      </w:r>
+      <w:r>
+        <w:rPr>
+          <w:b/>
+          <w:bCs/>
+        </w:rPr>
+        <w:t>:</w:t>
+      </w:r>
+    </w:p>
+    <w:p>
+      <w:pPr>
+        <w:pStyle w:val="ListParagraph"/>
+        <w:numPr>
+          <w:ilvl w:val="0"/>
+          <w:numId w:val="8"/>
+        </w:numPr>
+        <w:jc w:val="both"/>
+      </w:pPr>
+      <w:r>
+        <w:t>Identify and allocate resources required for the project (2 weeks)</w:t>
+      </w:r>
+    </w:p>
+    <w:p>
+      <w:pPr>
+        <w:pStyle w:val="ListParagraph"/>
+        <w:numPr>
+          <w:ilvl w:val="0"/>
+          <w:numId w:val="8"/>
+        </w:numPr>
+        <w:jc w:val="both"/>
+      </w:pPr>
+      <w:r>
+        <w:t>Ensure that these resources are readily available and prepared to be utilized (1 week)</w:t>
+      </w:r>
+    </w:p>
+    <w:p>
+      <w:pPr>
+        <w:pStyle w:val="ListParagraph"/>
+        <w:ind w:left="1440"/>
+        <w:jc w:val="both"/>
+      </w:pPr>
+    </w:p>
+    <w:p>
+      <w:pPr>
+        <w:pStyle w:val="ListParagraph"/>
+        <w:numPr>
+          <w:ilvl w:val="0"/>
+          <w:numId w:val="6"/>
+        </w:numPr>
+        <w:jc w:val="both"/>
+        <w:rPr>
+          <w:b/>
+          <w:bCs/>
+        </w:rPr>
+      </w:pPr>
+      <w:r>
+        <w:rPr>
+          <w:b/>
+          <w:bCs/>
+        </w:rPr>
+        <w:t>Setting Deadlines and Milestones</w:t>
+      </w:r>
+      <w:r>
+        <w:rPr>
+          <w:b/>
+          <w:bCs/>
+        </w:rPr>
+        <w:t>:</w:t>
+      </w:r>
+    </w:p>
+    <w:p>
+      <w:pPr>
+        <w:pStyle w:val="ListParagraph"/>
+        <w:numPr>
+          <w:ilvl w:val="0"/>
+          <w:numId w:val="9"/>
+        </w:numPr>
+        <w:jc w:val="both"/>
+      </w:pPr>
+      <w:r>
+        <w:t>Define project milestones and deadlines (2 weeks)</w:t>
+      </w:r>
+    </w:p>
+    <w:p>
+      <w:pPr>
+        <w:pStyle w:val="ListParagraph"/>
+        <w:numPr>
+          <w:ilvl w:val="0"/>
+          <w:numId w:val="9"/>
+        </w:numPr>
+        <w:jc w:val="both"/>
+      </w:pPr>
+      <w:r>
+        <w:t>Establish a timeline, for the project taking around one week to complete.</w:t>
+      </w:r>
+    </w:p>
+    <w:p>
+      <w:pPr>
+        <w:jc w:val="both"/>
+      </w:pPr>
+    </w:p>
+    <w:p>
+      <w:pPr>
+        <w:jc w:val="both"/>
+        <w:rPr>
+          <w:b/>
+          <w:bCs/>
+          <w:sz w:val="28"/>
+          <w:szCs w:val="28"/>
+        </w:rPr>
+      </w:pPr>
+      <w:r>
+        <w:rPr>
+          <w:b/>
+          <w:bCs/>
+          <w:sz w:val="28"/>
+          <w:szCs w:val="28"/>
+        </w:rPr>
+        <w:t>Step 2 – Design and Development:</w:t>
+      </w:r>
+    </w:p>
+    <w:p>
+      <w:pPr>
+        <w:pStyle w:val="ListParagraph"/>
+        <w:numPr>
+          <w:ilvl w:val="0"/>
+          <w:numId w:val="6"/>
+        </w:numPr>
+        <w:jc w:val="both"/>
+        <w:rPr>
+          <w:b/>
+          <w:bCs/>
+        </w:rPr>
+      </w:pPr>
+      <w:r>
+        <w:rPr>
+          <w:b/>
+          <w:bCs/>
+        </w:rPr>
+        <w:t>Designing a Sample User Interface:</w:t>
+      </w:r>
+    </w:p>
+    <w:p>
+      <w:pPr>
+        <w:pStyle w:val="ListParagraph"/>
+        <w:numPr>
+          <w:ilvl w:val="0"/>
+          <w:numId w:val="10"/>
+        </w:numPr>
+        <w:jc w:val="both"/>
+      </w:pPr>
+      <w:r>
+        <w:t>Creating wireframes and mock-ups (2 weeks)</w:t>
+      </w:r>
+    </w:p>
+    <w:p>
+      <w:pPr>
+        <w:pStyle w:val="ListParagraph"/>
+        <w:numPr>
+          <w:ilvl w:val="0"/>
+          <w:numId w:val="10"/>
+        </w:numPr>
+        <w:jc w:val="both"/>
+      </w:pPr>
+      <w:r>
+        <w:t>Reviewing and finalizing the UI design (1 week)</w:t>
+      </w:r>
+    </w:p>
+    <w:p>
+      <w:pPr>
+        <w:jc w:val="both"/>
+      </w:pPr>
+    </w:p>
+    <w:p>
+      <w:pPr>
+        <w:jc w:val="both"/>
+      </w:pPr>
+    </w:p>
+    <w:p>
+      <w:pPr>
+        <w:pStyle w:val="ListParagraph"/>
+        <w:numPr>
+          <w:ilvl w:val="0"/>
+          <w:numId w:val="6"/>
+        </w:numPr>
+        <w:jc w:val="both"/>
+        <w:rPr>
+          <w:b/>
+          <w:bCs/>
+        </w:rPr>
+      </w:pPr>
+      <w:r>
+        <w:rPr>
+          <w:b/>
+          <w:bCs/>
+        </w:rPr>
+        <w:t>Developers Write Source Code, for the Program:</w:t>
+      </w:r>
+    </w:p>
+    <w:p>
+      <w:pPr>
+        <w:pStyle w:val="ListParagraph"/>
+        <w:numPr>
+          <w:ilvl w:val="0"/>
+          <w:numId w:val="11"/>
+        </w:numPr>
+        <w:jc w:val="both"/>
+      </w:pPr>
+      <w:r>
+        <w:t>Writing code for the core functionality (4 weeks)</w:t>
+      </w:r>
+    </w:p>
+    <w:p>
+      <w:pPr>
+        <w:pStyle w:val="ListParagraph"/>
+        <w:numPr>
+          <w:ilvl w:val="0"/>
+          <w:numId w:val="11"/>
+        </w:numPr>
+        <w:jc w:val="both"/>
+      </w:pPr>
+      <w:r>
+        <w:t>Conducting code review and optimization (2 weeks)</w:t>
+      </w:r>
+    </w:p>
+    <w:p>
+      <w:pPr>
+        <w:pStyle w:val="ListParagraph"/>
+        <w:jc w:val="both"/>
+      </w:pPr>
+    </w:p>
+    <w:p>
+      <w:pPr>
+        <w:pStyle w:val="ListParagraph"/>
+        <w:numPr>
+          <w:ilvl w:val="0"/>
+          <w:numId w:val="6"/>
+        </w:numPr>
+        <w:jc w:val="both"/>
+        <w:rPr>
+          <w:b/>
+          <w:bCs/>
+        </w:rPr>
+      </w:pPr>
+      <w:r>
+        <w:rPr>
+          <w:b/>
+          <w:bCs/>
+        </w:rPr>
+        <w:t xml:space="preserve">Adding Modules to the </w:t>
+      </w:r>
+      <w:proofErr w:type="gramStart"/>
+      <w:r>
+        <w:rPr>
+          <w:b/>
+          <w:bCs/>
+        </w:rPr>
+        <w:t>Code;</w:t>
+      </w:r>
+      <w:proofErr w:type="gramEnd"/>
+    </w:p>
+    <w:p>
+      <w:pPr>
+        <w:pStyle w:val="ListParagraph"/>
+        <w:numPr>
+          <w:ilvl w:val="0"/>
+          <w:numId w:val="12"/>
+        </w:numPr>
+        <w:jc w:val="both"/>
+      </w:pPr>
+      <w:r>
+        <w:t>Developing and integrating modules (3 weeks)</w:t>
+      </w:r>
+    </w:p>
+    <w:p>
+      <w:pPr>
+        <w:pStyle w:val="ListParagraph"/>
+        <w:numPr>
+          <w:ilvl w:val="0"/>
+          <w:numId w:val="12"/>
+        </w:numPr>
+        <w:jc w:val="both"/>
+      </w:pPr>
+      <w:r>
+        <w:t>Testing module integrations (2 weeks)</w:t>
+      </w:r>
+    </w:p>
+    <w:p>
+      <w:pPr>
+        <w:pStyle w:val="ListParagraph"/>
+        <w:jc w:val="both"/>
+      </w:pPr>
+    </w:p>
+    <w:p>
+      <w:pPr>
+        <w:pStyle w:val="ListParagraph"/>
+        <w:numPr>
+          <w:ilvl w:val="0"/>
+          <w:numId w:val="6"/>
+        </w:numPr>
+        <w:jc w:val="both"/>
+        <w:rPr>
+          <w:b/>
+          <w:bCs/>
+        </w:rPr>
+      </w:pPr>
+      <w:r>
+        <w:rPr>
+          <w:b/>
+          <w:bCs/>
+        </w:rPr>
+        <w:t>Integration Testing</w:t>
+      </w:r>
+      <w:r>
+        <w:rPr>
+          <w:b/>
+          <w:bCs/>
+        </w:rPr>
+        <w:t>:</w:t>
+      </w:r>
+    </w:p>
+    <w:p>
+      <w:pPr>
+        <w:pStyle w:val="ListParagraph"/>
+        <w:numPr>
+          <w:ilvl w:val="0"/>
+          <w:numId w:val="13"/>
+        </w:numPr>
+        <w:jc w:val="both"/>
+      </w:pPr>
+      <w:r>
+        <w:t>Planning integration testing strategy (1 week)</w:t>
+      </w:r>
+    </w:p>
+    <w:p>
+      <w:pPr>
+        <w:pStyle w:val="ListParagraph"/>
+        <w:numPr>
+          <w:ilvl w:val="0"/>
+          <w:numId w:val="13"/>
+        </w:numPr>
+        <w:jc w:val="both"/>
+      </w:pPr>
+      <w:r>
+        <w:t>Executing integration tests (2 weeks)</w:t>
+      </w:r>
+    </w:p>
+    <w:p>
+      <w:pPr>
+        <w:pStyle w:val="ListParagraph"/>
+        <w:numPr>
+          <w:ilvl w:val="0"/>
+          <w:numId w:val="13"/>
+        </w:numPr>
+        <w:jc w:val="both"/>
+      </w:pPr>
+      <w:r>
+        <w:t>Addressing and resolving integration issues (1 week)</w:t>
+      </w:r>
+    </w:p>
+    <w:p>
+      <w:pPr>
+        <w:jc w:val="both"/>
+      </w:pPr>
+    </w:p>
+    <w:p>
+      <w:pPr>
+        <w:jc w:val="both"/>
+        <w:rPr>
+          <w:b/>
+          <w:bCs/>
+          <w:sz w:val="28"/>
+          <w:szCs w:val="28"/>
+        </w:rPr>
+      </w:pPr>
+      <w:r>
+        <w:rPr>
+          <w:b/>
+          <w:bCs/>
+          <w:sz w:val="28"/>
+          <w:szCs w:val="28"/>
+        </w:rPr>
+        <w:t>Step 3 – Testing:</w:t>
+      </w:r>
+    </w:p>
+    <w:p>
+      <w:pPr>
+        <w:pStyle w:val="ListParagraph"/>
+        <w:numPr>
+          <w:ilvl w:val="0"/>
+          <w:numId w:val="6"/>
+        </w:numPr>
+        <w:jc w:val="both"/>
+        <w:rPr>
+          <w:b/>
+          <w:bCs/>
+        </w:rPr>
+      </w:pPr>
+      <w:r>
+        <w:rPr>
+          <w:b/>
+          <w:bCs/>
+        </w:rPr>
+        <w:t>Test Planning:</w:t>
+      </w:r>
+    </w:p>
+    <w:p>
+      <w:pPr>
+        <w:pStyle w:val="ListParagraph"/>
+        <w:numPr>
+          <w:ilvl w:val="0"/>
+          <w:numId w:val="14"/>
+        </w:numPr>
+        <w:jc w:val="both"/>
+      </w:pPr>
+      <w:r>
+        <w:t>Developing a test plan (2 weeks)</w:t>
+      </w:r>
+    </w:p>
+    <w:p>
+      <w:pPr>
+        <w:pStyle w:val="ListParagraph"/>
+        <w:numPr>
+          <w:ilvl w:val="0"/>
+          <w:numId w:val="14"/>
+        </w:numPr>
+        <w:jc w:val="both"/>
+      </w:pPr>
+      <w:r>
+        <w:t>Reviewing and approving the test plan (1 week)</w:t>
+      </w:r>
+    </w:p>
+    <w:p>
+      <w:pPr>
+        <w:pStyle w:val="ListParagraph"/>
+        <w:jc w:val="both"/>
+      </w:pPr>
+    </w:p>
+    <w:p>
+      <w:pPr>
+        <w:pStyle w:val="ListParagraph"/>
+        <w:numPr>
+          <w:ilvl w:val="0"/>
+          <w:numId w:val="6"/>
+        </w:numPr>
+        <w:jc w:val="both"/>
+        <w:rPr>
+          <w:b/>
+          <w:bCs/>
+        </w:rPr>
+      </w:pPr>
+      <w:r>
+        <w:rPr>
+          <w:b/>
+          <w:bCs/>
+        </w:rPr>
+        <w:t>Test Execution:</w:t>
+      </w:r>
+    </w:p>
+    <w:p>
+      <w:pPr>
+        <w:pStyle w:val="ListParagraph"/>
+        <w:numPr>
+          <w:ilvl w:val="0"/>
+          <w:numId w:val="15"/>
+        </w:numPr>
+        <w:jc w:val="both"/>
+      </w:pPr>
+      <w:r>
+        <w:t>Performing test cases execution (4 weeks)</w:t>
+      </w:r>
+    </w:p>
+    <w:p>
+      <w:pPr>
+        <w:pStyle w:val="ListParagraph"/>
+        <w:numPr>
+          <w:ilvl w:val="0"/>
+          <w:numId w:val="15"/>
+        </w:numPr>
+        <w:jc w:val="both"/>
+      </w:pPr>
+      <w:r>
+        <w:t>Recording and reporting test results (2 weeks)</w:t>
+      </w:r>
+    </w:p>
+    <w:p>
+      <w:pPr>
+        <w:pStyle w:val="ListParagraph"/>
+        <w:jc w:val="both"/>
+      </w:pPr>
+    </w:p>
+    <w:p>
+      <w:pPr>
+        <w:pStyle w:val="ListParagraph"/>
+        <w:numPr>
+          <w:ilvl w:val="0"/>
+          <w:numId w:val="6"/>
+        </w:numPr>
+        <w:jc w:val="both"/>
+        <w:rPr>
+          <w:b/>
+          <w:bCs/>
+        </w:rPr>
+      </w:pPr>
+      <w:r>
+        <w:rPr>
+          <w:b/>
+          <w:bCs/>
+        </w:rPr>
+        <w:t>Test Reporting and Defect Management:</w:t>
+      </w:r>
+    </w:p>
+    <w:p>
+      <w:pPr>
+        <w:pStyle w:val="ListParagraph"/>
+        <w:numPr>
+          <w:ilvl w:val="0"/>
+          <w:numId w:val="16"/>
+        </w:numPr>
+        <w:jc w:val="both"/>
+      </w:pPr>
+      <w:r>
+        <w:t>Documenting and prioritizing defects (2 weeks)</w:t>
+      </w:r>
+    </w:p>
+    <w:p>
+      <w:pPr>
+        <w:pStyle w:val="ListParagraph"/>
+        <w:numPr>
+          <w:ilvl w:val="0"/>
+          <w:numId w:val="16"/>
+        </w:numPr>
+        <w:jc w:val="both"/>
+      </w:pPr>
+      <w:r>
+        <w:t>Coordinating with developers to resolve defects (2weeks)</w:t>
+      </w:r>
+    </w:p>
+    <w:p>
+      <w:pPr>
+        <w:pStyle w:val="ListParagraph"/>
+        <w:jc w:val="both"/>
+      </w:pPr>
+    </w:p>
+    <w:p>
+      <w:pPr>
+        <w:pStyle w:val="ListParagraph"/>
+        <w:numPr>
+          <w:ilvl w:val="0"/>
+          <w:numId w:val="6"/>
+        </w:numPr>
+        <w:jc w:val="both"/>
+        <w:rPr>
+          <w:b/>
+          <w:bCs/>
+        </w:rPr>
+      </w:pPr>
+      <w:r>
+        <w:rPr>
+          <w:b/>
+          <w:bCs/>
+        </w:rPr>
+        <w:t>Test Closure:</w:t>
+      </w:r>
+    </w:p>
+    <w:p>
+      <w:pPr>
+        <w:pStyle w:val="ListParagraph"/>
+        <w:numPr>
+          <w:ilvl w:val="0"/>
+          <w:numId w:val="17"/>
+        </w:numPr>
+        <w:jc w:val="both"/>
+      </w:pPr>
+      <w:r>
+        <w:t xml:space="preserve">Verifying the execution of all test cases (1 week) </w:t>
+      </w:r>
+    </w:p>
+    <w:p>
+      <w:pPr>
+        <w:pStyle w:val="ListParagraph"/>
+        <w:numPr>
+          <w:ilvl w:val="0"/>
+          <w:numId w:val="17"/>
+        </w:numPr>
+        <w:jc w:val="both"/>
+      </w:pPr>
+      <w:r>
+        <w:t xml:space="preserve">Preparing a test closure report (1week) </w:t>
+      </w:r>
+    </w:p>
+    <w:p>
+      <w:pPr>
+        <w:jc w:val="both"/>
+      </w:pPr>
+    </w:p>
+    <w:p>
+      <w:pPr>
+        <w:jc w:val="both"/>
+        <w:rPr>
+          <w:b/>
+          <w:bCs/>
+          <w:sz w:val="28"/>
+          <w:szCs w:val="28"/>
+        </w:rPr>
+      </w:pPr>
+      <w:r>
+        <w:rPr>
+          <w:b/>
+          <w:bCs/>
+          <w:sz w:val="28"/>
+          <w:szCs w:val="28"/>
+        </w:rPr>
+        <w:t>Step 4 – Deployment and Maintenance:</w:t>
+      </w:r>
+    </w:p>
+    <w:p>
+      <w:pPr>
+        <w:pStyle w:val="ListParagraph"/>
+        <w:numPr>
+          <w:ilvl w:val="0"/>
+          <w:numId w:val="6"/>
+        </w:numPr>
+        <w:jc w:val="both"/>
+        <w:rPr>
+          <w:b/>
+          <w:bCs/>
+        </w:rPr>
+      </w:pPr>
+      <w:r>
+        <w:rPr>
+          <w:b/>
+          <w:bCs/>
+        </w:rPr>
+        <w:t>Software Release Process:</w:t>
+      </w:r>
+    </w:p>
+    <w:p>
+      <w:pPr>
+        <w:pStyle w:val="ListParagraph"/>
+        <w:numPr>
+          <w:ilvl w:val="0"/>
+          <w:numId w:val="18"/>
+        </w:numPr>
+        <w:jc w:val="both"/>
+      </w:pPr>
+      <w:r>
+        <w:t>Get the software ready, for release (2 weeks)</w:t>
+      </w:r>
+    </w:p>
+    <w:p>
+      <w:pPr>
+        <w:pStyle w:val="ListParagraph"/>
+        <w:numPr>
+          <w:ilvl w:val="0"/>
+          <w:numId w:val="18"/>
+        </w:numPr>
+        <w:jc w:val="both"/>
+      </w:pPr>
+      <w:r>
+        <w:t>Perform a review (1 week)</w:t>
+      </w:r>
+    </w:p>
+    <w:p>
+      <w:pPr>
+        <w:pStyle w:val="ListParagraph"/>
+        <w:jc w:val="both"/>
+      </w:pPr>
+    </w:p>
+    <w:p>
+      <w:pPr>
+        <w:pStyle w:val="ListParagraph"/>
+        <w:numPr>
+          <w:ilvl w:val="0"/>
+          <w:numId w:val="6"/>
+        </w:numPr>
+        <w:jc w:val="both"/>
+        <w:rPr>
+          <w:b/>
+          <w:bCs/>
+        </w:rPr>
+      </w:pPr>
+      <w:r>
+        <w:rPr>
+          <w:b/>
+          <w:bCs/>
+        </w:rPr>
+        <w:t>Software Deployment:</w:t>
+      </w:r>
+    </w:p>
+    <w:p>
+      <w:pPr>
+        <w:pStyle w:val="ListParagraph"/>
+        <w:numPr>
+          <w:ilvl w:val="0"/>
+          <w:numId w:val="19"/>
+        </w:numPr>
+        <w:jc w:val="both"/>
+      </w:pPr>
+      <w:r>
+        <w:t>Implement the software in production (2 weeks)</w:t>
+      </w:r>
+    </w:p>
+    <w:p>
+      <w:pPr>
+        <w:pStyle w:val="ListParagraph"/>
+        <w:numPr>
+          <w:ilvl w:val="0"/>
+          <w:numId w:val="19"/>
+        </w:numPr>
+        <w:jc w:val="both"/>
+      </w:pPr>
+      <w:r>
+        <w:t>Monitor its performance (1 week)</w:t>
+      </w:r>
+    </w:p>
+    <w:p>
+      <w:pPr>
+        <w:jc w:val="both"/>
+      </w:pPr>
+    </w:p>
+    <w:p>
+      <w:pPr>
+        <w:pStyle w:val="ListParagraph"/>
+        <w:numPr>
+          <w:ilvl w:val="0"/>
+          <w:numId w:val="6"/>
+        </w:numPr>
+        <w:jc w:val="both"/>
+        <w:rPr>
+          <w:b/>
+          <w:bCs/>
+        </w:rPr>
+      </w:pPr>
+      <w:r>
+        <w:rPr>
+          <w:b/>
+          <w:bCs/>
+        </w:rPr>
+        <w:t>Software Maintenance:</w:t>
+      </w:r>
+    </w:p>
+    <w:p>
+      <w:pPr>
+        <w:pStyle w:val="ListParagraph"/>
+        <w:numPr>
+          <w:ilvl w:val="0"/>
+          <w:numId w:val="20"/>
+        </w:numPr>
+        <w:jc w:val="both"/>
+      </w:pPr>
+      <w:r>
+        <w:t>Develop a plan, for ongoing maintenance (3 weeks)</w:t>
+      </w:r>
     </w:p>
     <w:p>
       <w:pPr>
@@ -1318,34 +2354,18 @@
         </w:rPr>
       </w:pPr>
       <w:r>
-        <w:rPr>
-          <w:i/>
-          <w:color w:val="FF0000"/>
-        </w:rPr>
-        <w:t>From your WBS, define the activities required for your project. You will revise this document and add more detail for part</w:t>
-      </w:r>
-      <w:r>
-        <w:rPr>
-          <w:i/>
-          <w:color w:val="FF0000"/>
-        </w:rPr>
-        <w:t xml:space="preserve"> B as you discover more about the project.</w:t>
-      </w:r>
-    </w:p>
-    <w:p>
-      <w:pPr>
-        <w:jc w:val="both"/>
-        <w:rPr>
-          <w:i/>
-          <w:color w:val="FF0000"/>
-        </w:rPr>
-      </w:pPr>
-      <w:r>
-        <w:rPr>
-          <w:i/>
-          <w:color w:val="FF0000"/>
-        </w:rPr>
-        <w:t>Each activity should be clearly identified by a number and should match up to your Gantt chart. You should provide some estimations for the time you think each activity will take. This should make it easy to prepare your Gantt chart.</w:t>
+        <w:t xml:space="preserve">Continuously monitor, </w:t>
+      </w:r>
+      <w:proofErr w:type="gramStart"/>
+      <w:r>
+        <w:t>update</w:t>
+      </w:r>
+      <w:proofErr w:type="gramEnd"/>
+      <w:r>
+        <w:t xml:space="preserve"> </w:t>
+      </w:r>
+      <w:r>
+        <w:t>and provide support as needed.</w:t>
       </w:r>
       <w:r>
         <w:br w:type="page"/>
@@ -1394,7 +2414,11 @@
         <w:t xml:space="preserve"> You should also submit your Gantt chart file separately.</w:t>
       </w:r>
     </w:p>
-    <w:p/>
+    <w:p>
+      <w:r>
+        <w:t>Gantt chart is separately created and submitted.</w:t>
+      </w:r>
+    </w:p>
     <w:sectPr>
       <w:pgSz w:w="11906" w:h="16838"/>
       <w:pgMar w:top="1440" w:right="1440" w:bottom="1440" w:left="1440" w:header="708" w:footer="708" w:gutter="0"/>
@@ -1408,6 +2432,684 @@
 <file path=word/numbering.xml><?xml version="1.0" encoding="utf-8"?>
 <w:numbering xmlns:wpc="http://schemas.microsoft.com/office/word/2010/wordprocessingCanvas" xmlns:cx="http://schemas.microsoft.com/office/drawing/2014/chartex" xmlns:cx1="http://schemas.microsoft.com/office/drawing/2015/9/8/chartex" xmlns:cx2="http://schemas.microsoft.com/office/drawing/2015/10/21/chartex" xmlns:cx3="http://schemas.microsoft.com/office/drawing/2016/5/9/chartex" xmlns:cx4="http://schemas.microsoft.com/office/drawing/2016/5/10/chartex" xmlns:cx5="http://schemas.microsoft.com/office/drawing/2016/5/11/chartex" xmlns:cx6="http://schemas.microsoft.com/office/drawing/2016/5/12/chartex" xmlns:cx7="http://schemas.microsoft.com/office/drawing/2016/5/13/chartex" xmlns:cx8="http://schemas.microsoft.com/office/drawing/2016/5/14/chartex" xmlns:mc="http://schemas.openxmlformats.org/markup-compatibility/2006" xmlns:aink="http://schemas.microsoft.com/office/drawing/2016/ink" xmlns:am3d="http://schemas.microsoft.com/office/drawing/2017/model3d" xmlns:o="urn:schemas-microsoft-com:office:office" xmlns:oel="http://schemas.microsoft.com/office/2019/extlst" xmlns:r="http://schemas.openxmlformats.org/officeDocument/2006/relationships" xmlns:m="http://schemas.openxmlformats.org/officeDocument/2006/math" xmlns:v="urn:schemas-microsoft-com:vml" xmlns:wp14="http://schemas.microsoft.com/office/word/2010/wordprocessingDrawing" xmlns:wp="http://schemas.openxmlformats.org/drawingml/2006/wordprocessingDrawing" xmlns:w10="urn:schemas-microsoft-com:office:word" xmlns:w="http://schemas.openxmlformats.org/wordprocessingml/2006/main" xmlns:w14="http://schemas.microsoft.com/office/word/2010/wordml" xmlns:w15="http://schemas.microsoft.com/office/word/2012/wordml" xmlns:w16cex="http://schemas.microsoft.com/office/word/2018/wordml/cex" xmlns:w16cid="http://schemas.microsoft.com/office/word/2016/wordml/cid" xmlns:w16="http://schemas.microsoft.com/office/word/2018/wordml" xmlns:w16sdtdh="http://schemas.microsoft.com/office/word/2020/wordml/sdtdatahash" xmlns:w16se="http://schemas.microsoft.com/office/word/2015/wordml/symex" xmlns:wpg="http://schemas.microsoft.com/office/word/2010/wordprocessingGroup" xmlns:wpi="http://schemas.microsoft.com/office/word/2010/wordprocessingInk" xmlns:wne="http://schemas.microsoft.com/office/word/2006/wordml" xmlns:wps="http://schemas.microsoft.com/office/word/2010/wordprocessingShape" mc:Ignorable="w14 w15 w16se w16cid w16 w16cex w16sdtdh wp14">
   <w:abstractNum w:abstractNumId="0" w15:restartNumberingAfterBreak="0">
+    <w:nsid w:val="080D03AC"/>
+    <w:multiLevelType w:val="hybridMultilevel"/>
+    <w:tmpl w:val="351A8BCE"/>
+    <w:lvl w:ilvl="0" w:tplc="0C090001">
+      <w:start w:val="1"/>
+      <w:numFmt w:val="bullet"/>
+      <w:lvlText w:val=""/>
+      <w:lvlJc w:val="left"/>
+      <w:pPr>
+        <w:ind w:left="720" w:hanging="360"/>
+      </w:pPr>
+      <w:rPr>
+        <w:rFonts w:ascii="Symbol" w:hAnsi="Symbol" w:hint="default"/>
+      </w:rPr>
+    </w:lvl>
+    <w:lvl w:ilvl="1" w:tplc="0C090003" w:tentative="1">
+      <w:start w:val="1"/>
+      <w:numFmt w:val="bullet"/>
+      <w:lvlText w:val="o"/>
+      <w:lvlJc w:val="left"/>
+      <w:pPr>
+        <w:ind w:left="1440" w:hanging="360"/>
+      </w:pPr>
+      <w:rPr>
+        <w:rFonts w:ascii="Courier New" w:hAnsi="Courier New" w:cs="Courier New" w:hint="default"/>
+      </w:rPr>
+    </w:lvl>
+    <w:lvl w:ilvl="2" w:tplc="0C090005" w:tentative="1">
+      <w:start w:val="1"/>
+      <w:numFmt w:val="bullet"/>
+      <w:lvlText w:val=""/>
+      <w:lvlJc w:val="left"/>
+      <w:pPr>
+        <w:ind w:left="2160" w:hanging="360"/>
+      </w:pPr>
+      <w:rPr>
+        <w:rFonts w:ascii="Wingdings" w:hAnsi="Wingdings" w:hint="default"/>
+      </w:rPr>
+    </w:lvl>
+    <w:lvl w:ilvl="3" w:tplc="0C090001" w:tentative="1">
+      <w:start w:val="1"/>
+      <w:numFmt w:val="bullet"/>
+      <w:lvlText w:val=""/>
+      <w:lvlJc w:val="left"/>
+      <w:pPr>
+        <w:ind w:left="2880" w:hanging="360"/>
+      </w:pPr>
+      <w:rPr>
+        <w:rFonts w:ascii="Symbol" w:hAnsi="Symbol" w:hint="default"/>
+      </w:rPr>
+    </w:lvl>
+    <w:lvl w:ilvl="4" w:tplc="0C090003" w:tentative="1">
+      <w:start w:val="1"/>
+      <w:numFmt w:val="bullet"/>
+      <w:lvlText w:val="o"/>
+      <w:lvlJc w:val="left"/>
+      <w:pPr>
+        <w:ind w:left="3600" w:hanging="360"/>
+      </w:pPr>
+      <w:rPr>
+        <w:rFonts w:ascii="Courier New" w:hAnsi="Courier New" w:cs="Courier New" w:hint="default"/>
+      </w:rPr>
+    </w:lvl>
+    <w:lvl w:ilvl="5" w:tplc="0C090005" w:tentative="1">
+      <w:start w:val="1"/>
+      <w:numFmt w:val="bullet"/>
+      <w:lvlText w:val=""/>
+      <w:lvlJc w:val="left"/>
+      <w:pPr>
+        <w:ind w:left="4320" w:hanging="360"/>
+      </w:pPr>
+      <w:rPr>
+        <w:rFonts w:ascii="Wingdings" w:hAnsi="Wingdings" w:hint="default"/>
+      </w:rPr>
+    </w:lvl>
+    <w:lvl w:ilvl="6" w:tplc="0C090001" w:tentative="1">
+      <w:start w:val="1"/>
+      <w:numFmt w:val="bullet"/>
+      <w:lvlText w:val=""/>
+      <w:lvlJc w:val="left"/>
+      <w:pPr>
+        <w:ind w:left="5040" w:hanging="360"/>
+      </w:pPr>
+      <w:rPr>
+        <w:rFonts w:ascii="Symbol" w:hAnsi="Symbol" w:hint="default"/>
+      </w:rPr>
+    </w:lvl>
+    <w:lvl w:ilvl="7" w:tplc="0C090003" w:tentative="1">
+      <w:start w:val="1"/>
+      <w:numFmt w:val="bullet"/>
+      <w:lvlText w:val="o"/>
+      <w:lvlJc w:val="left"/>
+      <w:pPr>
+        <w:ind w:left="5760" w:hanging="360"/>
+      </w:pPr>
+      <w:rPr>
+        <w:rFonts w:ascii="Courier New" w:hAnsi="Courier New" w:cs="Courier New" w:hint="default"/>
+      </w:rPr>
+    </w:lvl>
+    <w:lvl w:ilvl="8" w:tplc="0C090005" w:tentative="1">
+      <w:start w:val="1"/>
+      <w:numFmt w:val="bullet"/>
+      <w:lvlText w:val=""/>
+      <w:lvlJc w:val="left"/>
+      <w:pPr>
+        <w:ind w:left="6480" w:hanging="360"/>
+      </w:pPr>
+      <w:rPr>
+        <w:rFonts w:ascii="Wingdings" w:hAnsi="Wingdings" w:hint="default"/>
+      </w:rPr>
+    </w:lvl>
+  </w:abstractNum>
+  <w:abstractNum w:abstractNumId="1" w15:restartNumberingAfterBreak="0">
+    <w:nsid w:val="102B69A9"/>
+    <w:multiLevelType w:val="hybridMultilevel"/>
+    <w:tmpl w:val="70A4DB0E"/>
+    <w:lvl w:ilvl="0" w:tplc="0C090001">
+      <w:start w:val="1"/>
+      <w:numFmt w:val="bullet"/>
+      <w:lvlText w:val=""/>
+      <w:lvlJc w:val="left"/>
+      <w:pPr>
+        <w:ind w:left="720" w:hanging="360"/>
+      </w:pPr>
+      <w:rPr>
+        <w:rFonts w:ascii="Symbol" w:hAnsi="Symbol" w:hint="default"/>
+      </w:rPr>
+    </w:lvl>
+    <w:lvl w:ilvl="1" w:tplc="0C090003" w:tentative="1">
+      <w:start w:val="1"/>
+      <w:numFmt w:val="bullet"/>
+      <w:lvlText w:val="o"/>
+      <w:lvlJc w:val="left"/>
+      <w:pPr>
+        <w:ind w:left="1440" w:hanging="360"/>
+      </w:pPr>
+      <w:rPr>
+        <w:rFonts w:ascii="Courier New" w:hAnsi="Courier New" w:cs="Courier New" w:hint="default"/>
+      </w:rPr>
+    </w:lvl>
+    <w:lvl w:ilvl="2" w:tplc="0C090005" w:tentative="1">
+      <w:start w:val="1"/>
+      <w:numFmt w:val="bullet"/>
+      <w:lvlText w:val=""/>
+      <w:lvlJc w:val="left"/>
+      <w:pPr>
+        <w:ind w:left="2160" w:hanging="360"/>
+      </w:pPr>
+      <w:rPr>
+        <w:rFonts w:ascii="Wingdings" w:hAnsi="Wingdings" w:hint="default"/>
+      </w:rPr>
+    </w:lvl>
+    <w:lvl w:ilvl="3" w:tplc="0C090001" w:tentative="1">
+      <w:start w:val="1"/>
+      <w:numFmt w:val="bullet"/>
+      <w:lvlText w:val=""/>
+      <w:lvlJc w:val="left"/>
+      <w:pPr>
+        <w:ind w:left="2880" w:hanging="360"/>
+      </w:pPr>
+      <w:rPr>
+        <w:rFonts w:ascii="Symbol" w:hAnsi="Symbol" w:hint="default"/>
+      </w:rPr>
+    </w:lvl>
+    <w:lvl w:ilvl="4" w:tplc="0C090003" w:tentative="1">
+      <w:start w:val="1"/>
+      <w:numFmt w:val="bullet"/>
+      <w:lvlText w:val="o"/>
+      <w:lvlJc w:val="left"/>
+      <w:pPr>
+        <w:ind w:left="3600" w:hanging="360"/>
+      </w:pPr>
+      <w:rPr>
+        <w:rFonts w:ascii="Courier New" w:hAnsi="Courier New" w:cs="Courier New" w:hint="default"/>
+      </w:rPr>
+    </w:lvl>
+    <w:lvl w:ilvl="5" w:tplc="0C090005" w:tentative="1">
+      <w:start w:val="1"/>
+      <w:numFmt w:val="bullet"/>
+      <w:lvlText w:val=""/>
+      <w:lvlJc w:val="left"/>
+      <w:pPr>
+        <w:ind w:left="4320" w:hanging="360"/>
+      </w:pPr>
+      <w:rPr>
+        <w:rFonts w:ascii="Wingdings" w:hAnsi="Wingdings" w:hint="default"/>
+      </w:rPr>
+    </w:lvl>
+    <w:lvl w:ilvl="6" w:tplc="0C090001" w:tentative="1">
+      <w:start w:val="1"/>
+      <w:numFmt w:val="bullet"/>
+      <w:lvlText w:val=""/>
+      <w:lvlJc w:val="left"/>
+      <w:pPr>
+        <w:ind w:left="5040" w:hanging="360"/>
+      </w:pPr>
+      <w:rPr>
+        <w:rFonts w:ascii="Symbol" w:hAnsi="Symbol" w:hint="default"/>
+      </w:rPr>
+    </w:lvl>
+    <w:lvl w:ilvl="7" w:tplc="0C090003" w:tentative="1">
+      <w:start w:val="1"/>
+      <w:numFmt w:val="bullet"/>
+      <w:lvlText w:val="o"/>
+      <w:lvlJc w:val="left"/>
+      <w:pPr>
+        <w:ind w:left="5760" w:hanging="360"/>
+      </w:pPr>
+      <w:rPr>
+        <w:rFonts w:ascii="Courier New" w:hAnsi="Courier New" w:cs="Courier New" w:hint="default"/>
+      </w:rPr>
+    </w:lvl>
+    <w:lvl w:ilvl="8" w:tplc="0C090005" w:tentative="1">
+      <w:start w:val="1"/>
+      <w:numFmt w:val="bullet"/>
+      <w:lvlText w:val=""/>
+      <w:lvlJc w:val="left"/>
+      <w:pPr>
+        <w:ind w:left="6480" w:hanging="360"/>
+      </w:pPr>
+      <w:rPr>
+        <w:rFonts w:ascii="Wingdings" w:hAnsi="Wingdings" w:hint="default"/>
+      </w:rPr>
+    </w:lvl>
+  </w:abstractNum>
+  <w:abstractNum w:abstractNumId="2" w15:restartNumberingAfterBreak="0">
+    <w:nsid w:val="19770DD0"/>
+    <w:multiLevelType w:val="hybridMultilevel"/>
+    <w:tmpl w:val="CE24F28C"/>
+    <w:lvl w:ilvl="0" w:tplc="0C090001">
+      <w:start w:val="1"/>
+      <w:numFmt w:val="bullet"/>
+      <w:lvlText w:val=""/>
+      <w:lvlJc w:val="left"/>
+      <w:pPr>
+        <w:ind w:left="720" w:hanging="360"/>
+      </w:pPr>
+      <w:rPr>
+        <w:rFonts w:ascii="Symbol" w:hAnsi="Symbol" w:hint="default"/>
+      </w:rPr>
+    </w:lvl>
+    <w:lvl w:ilvl="1" w:tplc="0C090003" w:tentative="1">
+      <w:start w:val="1"/>
+      <w:numFmt w:val="bullet"/>
+      <w:lvlText w:val="o"/>
+      <w:lvlJc w:val="left"/>
+      <w:pPr>
+        <w:ind w:left="1440" w:hanging="360"/>
+      </w:pPr>
+      <w:rPr>
+        <w:rFonts w:ascii="Courier New" w:hAnsi="Courier New" w:cs="Courier New" w:hint="default"/>
+      </w:rPr>
+    </w:lvl>
+    <w:lvl w:ilvl="2" w:tplc="0C090005" w:tentative="1">
+      <w:start w:val="1"/>
+      <w:numFmt w:val="bullet"/>
+      <w:lvlText w:val=""/>
+      <w:lvlJc w:val="left"/>
+      <w:pPr>
+        <w:ind w:left="2160" w:hanging="360"/>
+      </w:pPr>
+      <w:rPr>
+        <w:rFonts w:ascii="Wingdings" w:hAnsi="Wingdings" w:hint="default"/>
+      </w:rPr>
+    </w:lvl>
+    <w:lvl w:ilvl="3" w:tplc="0C090001" w:tentative="1">
+      <w:start w:val="1"/>
+      <w:numFmt w:val="bullet"/>
+      <w:lvlText w:val=""/>
+      <w:lvlJc w:val="left"/>
+      <w:pPr>
+        <w:ind w:left="2880" w:hanging="360"/>
+      </w:pPr>
+      <w:rPr>
+        <w:rFonts w:ascii="Symbol" w:hAnsi="Symbol" w:hint="default"/>
+      </w:rPr>
+    </w:lvl>
+    <w:lvl w:ilvl="4" w:tplc="0C090003" w:tentative="1">
+      <w:start w:val="1"/>
+      <w:numFmt w:val="bullet"/>
+      <w:lvlText w:val="o"/>
+      <w:lvlJc w:val="left"/>
+      <w:pPr>
+        <w:ind w:left="3600" w:hanging="360"/>
+      </w:pPr>
+      <w:rPr>
+        <w:rFonts w:ascii="Courier New" w:hAnsi="Courier New" w:cs="Courier New" w:hint="default"/>
+      </w:rPr>
+    </w:lvl>
+    <w:lvl w:ilvl="5" w:tplc="0C090005" w:tentative="1">
+      <w:start w:val="1"/>
+      <w:numFmt w:val="bullet"/>
+      <w:lvlText w:val=""/>
+      <w:lvlJc w:val="left"/>
+      <w:pPr>
+        <w:ind w:left="4320" w:hanging="360"/>
+      </w:pPr>
+      <w:rPr>
+        <w:rFonts w:ascii="Wingdings" w:hAnsi="Wingdings" w:hint="default"/>
+      </w:rPr>
+    </w:lvl>
+    <w:lvl w:ilvl="6" w:tplc="0C090001" w:tentative="1">
+      <w:start w:val="1"/>
+      <w:numFmt w:val="bullet"/>
+      <w:lvlText w:val=""/>
+      <w:lvlJc w:val="left"/>
+      <w:pPr>
+        <w:ind w:left="5040" w:hanging="360"/>
+      </w:pPr>
+      <w:rPr>
+        <w:rFonts w:ascii="Symbol" w:hAnsi="Symbol" w:hint="default"/>
+      </w:rPr>
+    </w:lvl>
+    <w:lvl w:ilvl="7" w:tplc="0C090003" w:tentative="1">
+      <w:start w:val="1"/>
+      <w:numFmt w:val="bullet"/>
+      <w:lvlText w:val="o"/>
+      <w:lvlJc w:val="left"/>
+      <w:pPr>
+        <w:ind w:left="5760" w:hanging="360"/>
+      </w:pPr>
+      <w:rPr>
+        <w:rFonts w:ascii="Courier New" w:hAnsi="Courier New" w:cs="Courier New" w:hint="default"/>
+      </w:rPr>
+    </w:lvl>
+    <w:lvl w:ilvl="8" w:tplc="0C090005" w:tentative="1">
+      <w:start w:val="1"/>
+      <w:numFmt w:val="bullet"/>
+      <w:lvlText w:val=""/>
+      <w:lvlJc w:val="left"/>
+      <w:pPr>
+        <w:ind w:left="6480" w:hanging="360"/>
+      </w:pPr>
+      <w:rPr>
+        <w:rFonts w:ascii="Wingdings" w:hAnsi="Wingdings" w:hint="default"/>
+      </w:rPr>
+    </w:lvl>
+  </w:abstractNum>
+  <w:abstractNum w:abstractNumId="3" w15:restartNumberingAfterBreak="0">
+    <w:nsid w:val="27E11ACF"/>
+    <w:multiLevelType w:val="hybridMultilevel"/>
+    <w:tmpl w:val="50C0416A"/>
+    <w:lvl w:ilvl="0" w:tplc="0C090001">
+      <w:start w:val="1"/>
+      <w:numFmt w:val="bullet"/>
+      <w:lvlText w:val=""/>
+      <w:lvlJc w:val="left"/>
+      <w:pPr>
+        <w:ind w:left="720" w:hanging="360"/>
+      </w:pPr>
+      <w:rPr>
+        <w:rFonts w:ascii="Symbol" w:hAnsi="Symbol" w:hint="default"/>
+      </w:rPr>
+    </w:lvl>
+    <w:lvl w:ilvl="1" w:tplc="0C090003" w:tentative="1">
+      <w:start w:val="1"/>
+      <w:numFmt w:val="bullet"/>
+      <w:lvlText w:val="o"/>
+      <w:lvlJc w:val="left"/>
+      <w:pPr>
+        <w:ind w:left="1440" w:hanging="360"/>
+      </w:pPr>
+      <w:rPr>
+        <w:rFonts w:ascii="Courier New" w:hAnsi="Courier New" w:cs="Courier New" w:hint="default"/>
+      </w:rPr>
+    </w:lvl>
+    <w:lvl w:ilvl="2" w:tplc="0C090005" w:tentative="1">
+      <w:start w:val="1"/>
+      <w:numFmt w:val="bullet"/>
+      <w:lvlText w:val=""/>
+      <w:lvlJc w:val="left"/>
+      <w:pPr>
+        <w:ind w:left="2160" w:hanging="360"/>
+      </w:pPr>
+      <w:rPr>
+        <w:rFonts w:ascii="Wingdings" w:hAnsi="Wingdings" w:hint="default"/>
+      </w:rPr>
+    </w:lvl>
+    <w:lvl w:ilvl="3" w:tplc="0C090001" w:tentative="1">
+      <w:start w:val="1"/>
+      <w:numFmt w:val="bullet"/>
+      <w:lvlText w:val=""/>
+      <w:lvlJc w:val="left"/>
+      <w:pPr>
+        <w:ind w:left="2880" w:hanging="360"/>
+      </w:pPr>
+      <w:rPr>
+        <w:rFonts w:ascii="Symbol" w:hAnsi="Symbol" w:hint="default"/>
+      </w:rPr>
+    </w:lvl>
+    <w:lvl w:ilvl="4" w:tplc="0C090003" w:tentative="1">
+      <w:start w:val="1"/>
+      <w:numFmt w:val="bullet"/>
+      <w:lvlText w:val="o"/>
+      <w:lvlJc w:val="left"/>
+      <w:pPr>
+        <w:ind w:left="3600" w:hanging="360"/>
+      </w:pPr>
+      <w:rPr>
+        <w:rFonts w:ascii="Courier New" w:hAnsi="Courier New" w:cs="Courier New" w:hint="default"/>
+      </w:rPr>
+    </w:lvl>
+    <w:lvl w:ilvl="5" w:tplc="0C090005" w:tentative="1">
+      <w:start w:val="1"/>
+      <w:numFmt w:val="bullet"/>
+      <w:lvlText w:val=""/>
+      <w:lvlJc w:val="left"/>
+      <w:pPr>
+        <w:ind w:left="4320" w:hanging="360"/>
+      </w:pPr>
+      <w:rPr>
+        <w:rFonts w:ascii="Wingdings" w:hAnsi="Wingdings" w:hint="default"/>
+      </w:rPr>
+    </w:lvl>
+    <w:lvl w:ilvl="6" w:tplc="0C090001" w:tentative="1">
+      <w:start w:val="1"/>
+      <w:numFmt w:val="bullet"/>
+      <w:lvlText w:val=""/>
+      <w:lvlJc w:val="left"/>
+      <w:pPr>
+        <w:ind w:left="5040" w:hanging="360"/>
+      </w:pPr>
+      <w:rPr>
+        <w:rFonts w:ascii="Symbol" w:hAnsi="Symbol" w:hint="default"/>
+      </w:rPr>
+    </w:lvl>
+    <w:lvl w:ilvl="7" w:tplc="0C090003" w:tentative="1">
+      <w:start w:val="1"/>
+      <w:numFmt w:val="bullet"/>
+      <w:lvlText w:val="o"/>
+      <w:lvlJc w:val="left"/>
+      <w:pPr>
+        <w:ind w:left="5760" w:hanging="360"/>
+      </w:pPr>
+      <w:rPr>
+        <w:rFonts w:ascii="Courier New" w:hAnsi="Courier New" w:cs="Courier New" w:hint="default"/>
+      </w:rPr>
+    </w:lvl>
+    <w:lvl w:ilvl="8" w:tplc="0C090005" w:tentative="1">
+      <w:start w:val="1"/>
+      <w:numFmt w:val="bullet"/>
+      <w:lvlText w:val=""/>
+      <w:lvlJc w:val="left"/>
+      <w:pPr>
+        <w:ind w:left="6480" w:hanging="360"/>
+      </w:pPr>
+      <w:rPr>
+        <w:rFonts w:ascii="Wingdings" w:hAnsi="Wingdings" w:hint="default"/>
+      </w:rPr>
+    </w:lvl>
+  </w:abstractNum>
+  <w:abstractNum w:abstractNumId="4" w15:restartNumberingAfterBreak="0">
+    <w:nsid w:val="2A0372FF"/>
+    <w:multiLevelType w:val="hybridMultilevel"/>
+    <w:tmpl w:val="E1C28530"/>
+    <w:lvl w:ilvl="0" w:tplc="0C090001">
+      <w:start w:val="1"/>
+      <w:numFmt w:val="bullet"/>
+      <w:lvlText w:val=""/>
+      <w:lvlJc w:val="left"/>
+      <w:pPr>
+        <w:ind w:left="720" w:hanging="360"/>
+      </w:pPr>
+      <w:rPr>
+        <w:rFonts w:ascii="Symbol" w:hAnsi="Symbol" w:hint="default"/>
+      </w:rPr>
+    </w:lvl>
+    <w:lvl w:ilvl="1" w:tplc="0C090003" w:tentative="1">
+      <w:start w:val="1"/>
+      <w:numFmt w:val="bullet"/>
+      <w:lvlText w:val="o"/>
+      <w:lvlJc w:val="left"/>
+      <w:pPr>
+        <w:ind w:left="1440" w:hanging="360"/>
+      </w:pPr>
+      <w:rPr>
+        <w:rFonts w:ascii="Courier New" w:hAnsi="Courier New" w:cs="Courier New" w:hint="default"/>
+      </w:rPr>
+    </w:lvl>
+    <w:lvl w:ilvl="2" w:tplc="0C090005" w:tentative="1">
+      <w:start w:val="1"/>
+      <w:numFmt w:val="bullet"/>
+      <w:lvlText w:val=""/>
+      <w:lvlJc w:val="left"/>
+      <w:pPr>
+        <w:ind w:left="2160" w:hanging="360"/>
+      </w:pPr>
+      <w:rPr>
+        <w:rFonts w:ascii="Wingdings" w:hAnsi="Wingdings" w:hint="default"/>
+      </w:rPr>
+    </w:lvl>
+    <w:lvl w:ilvl="3" w:tplc="0C090001" w:tentative="1">
+      <w:start w:val="1"/>
+      <w:numFmt w:val="bullet"/>
+      <w:lvlText w:val=""/>
+      <w:lvlJc w:val="left"/>
+      <w:pPr>
+        <w:ind w:left="2880" w:hanging="360"/>
+      </w:pPr>
+      <w:rPr>
+        <w:rFonts w:ascii="Symbol" w:hAnsi="Symbol" w:hint="default"/>
+      </w:rPr>
+    </w:lvl>
+    <w:lvl w:ilvl="4" w:tplc="0C090003" w:tentative="1">
+      <w:start w:val="1"/>
+      <w:numFmt w:val="bullet"/>
+      <w:lvlText w:val="o"/>
+      <w:lvlJc w:val="left"/>
+      <w:pPr>
+        <w:ind w:left="3600" w:hanging="360"/>
+      </w:pPr>
+      <w:rPr>
+        <w:rFonts w:ascii="Courier New" w:hAnsi="Courier New" w:cs="Courier New" w:hint="default"/>
+      </w:rPr>
+    </w:lvl>
+    <w:lvl w:ilvl="5" w:tplc="0C090005" w:tentative="1">
+      <w:start w:val="1"/>
+      <w:numFmt w:val="bullet"/>
+      <w:lvlText w:val=""/>
+      <w:lvlJc w:val="left"/>
+      <w:pPr>
+        <w:ind w:left="4320" w:hanging="360"/>
+      </w:pPr>
+      <w:rPr>
+        <w:rFonts w:ascii="Wingdings" w:hAnsi="Wingdings" w:hint="default"/>
+      </w:rPr>
+    </w:lvl>
+    <w:lvl w:ilvl="6" w:tplc="0C090001" w:tentative="1">
+      <w:start w:val="1"/>
+      <w:numFmt w:val="bullet"/>
+      <w:lvlText w:val=""/>
+      <w:lvlJc w:val="left"/>
+      <w:pPr>
+        <w:ind w:left="5040" w:hanging="360"/>
+      </w:pPr>
+      <w:rPr>
+        <w:rFonts w:ascii="Symbol" w:hAnsi="Symbol" w:hint="default"/>
+      </w:rPr>
+    </w:lvl>
+    <w:lvl w:ilvl="7" w:tplc="0C090003" w:tentative="1">
+      <w:start w:val="1"/>
+      <w:numFmt w:val="bullet"/>
+      <w:lvlText w:val="o"/>
+      <w:lvlJc w:val="left"/>
+      <w:pPr>
+        <w:ind w:left="5760" w:hanging="360"/>
+      </w:pPr>
+      <w:rPr>
+        <w:rFonts w:ascii="Courier New" w:hAnsi="Courier New" w:cs="Courier New" w:hint="default"/>
+      </w:rPr>
+    </w:lvl>
+    <w:lvl w:ilvl="8" w:tplc="0C090005" w:tentative="1">
+      <w:start w:val="1"/>
+      <w:numFmt w:val="bullet"/>
+      <w:lvlText w:val=""/>
+      <w:lvlJc w:val="left"/>
+      <w:pPr>
+        <w:ind w:left="6480" w:hanging="360"/>
+      </w:pPr>
+      <w:rPr>
+        <w:rFonts w:ascii="Wingdings" w:hAnsi="Wingdings" w:hint="default"/>
+      </w:rPr>
+    </w:lvl>
+  </w:abstractNum>
+  <w:abstractNum w:abstractNumId="5" w15:restartNumberingAfterBreak="0">
+    <w:nsid w:val="36E95153"/>
+    <w:multiLevelType w:val="hybridMultilevel"/>
+    <w:tmpl w:val="5AD89C44"/>
+    <w:lvl w:ilvl="0" w:tplc="0C090001">
+      <w:start w:val="1"/>
+      <w:numFmt w:val="bullet"/>
+      <w:lvlText w:val=""/>
+      <w:lvlJc w:val="left"/>
+      <w:pPr>
+        <w:ind w:left="720" w:hanging="360"/>
+      </w:pPr>
+      <w:rPr>
+        <w:rFonts w:ascii="Symbol" w:hAnsi="Symbol" w:hint="default"/>
+      </w:rPr>
+    </w:lvl>
+    <w:lvl w:ilvl="1" w:tplc="0C090003" w:tentative="1">
+      <w:start w:val="1"/>
+      <w:numFmt w:val="bullet"/>
+      <w:lvlText w:val="o"/>
+      <w:lvlJc w:val="left"/>
+      <w:pPr>
+        <w:ind w:left="1440" w:hanging="360"/>
+      </w:pPr>
+      <w:rPr>
+        <w:rFonts w:ascii="Courier New" w:hAnsi="Courier New" w:cs="Courier New" w:hint="default"/>
+      </w:rPr>
+    </w:lvl>
+    <w:lvl w:ilvl="2" w:tplc="0C090005" w:tentative="1">
+      <w:start w:val="1"/>
+      <w:numFmt w:val="bullet"/>
+      <w:lvlText w:val=""/>
+      <w:lvlJc w:val="left"/>
+      <w:pPr>
+        <w:ind w:left="2160" w:hanging="360"/>
+      </w:pPr>
+      <w:rPr>
+        <w:rFonts w:ascii="Wingdings" w:hAnsi="Wingdings" w:hint="default"/>
+      </w:rPr>
+    </w:lvl>
+    <w:lvl w:ilvl="3" w:tplc="0C090001" w:tentative="1">
+      <w:start w:val="1"/>
+      <w:numFmt w:val="bullet"/>
+      <w:lvlText w:val=""/>
+      <w:lvlJc w:val="left"/>
+      <w:pPr>
+        <w:ind w:left="2880" w:hanging="360"/>
+      </w:pPr>
+      <w:rPr>
+        <w:rFonts w:ascii="Symbol" w:hAnsi="Symbol" w:hint="default"/>
+      </w:rPr>
+    </w:lvl>
+    <w:lvl w:ilvl="4" w:tplc="0C090003" w:tentative="1">
+      <w:start w:val="1"/>
+      <w:numFmt w:val="bullet"/>
+      <w:lvlText w:val="o"/>
+      <w:lvlJc w:val="left"/>
+      <w:pPr>
+        <w:ind w:left="3600" w:hanging="360"/>
+      </w:pPr>
+      <w:rPr>
+        <w:rFonts w:ascii="Courier New" w:hAnsi="Courier New" w:cs="Courier New" w:hint="default"/>
+      </w:rPr>
+    </w:lvl>
+    <w:lvl w:ilvl="5" w:tplc="0C090005" w:tentative="1">
+      <w:start w:val="1"/>
+      <w:numFmt w:val="bullet"/>
+      <w:lvlText w:val=""/>
+      <w:lvlJc w:val="left"/>
+      <w:pPr>
+        <w:ind w:left="4320" w:hanging="360"/>
+      </w:pPr>
+      <w:rPr>
+        <w:rFonts w:ascii="Wingdings" w:hAnsi="Wingdings" w:hint="default"/>
+      </w:rPr>
+    </w:lvl>
+    <w:lvl w:ilvl="6" w:tplc="0C090001" w:tentative="1">
+      <w:start w:val="1"/>
+      <w:numFmt w:val="bullet"/>
+      <w:lvlText w:val=""/>
+      <w:lvlJc w:val="left"/>
+      <w:pPr>
+        <w:ind w:left="5040" w:hanging="360"/>
+      </w:pPr>
+      <w:rPr>
+        <w:rFonts w:ascii="Symbol" w:hAnsi="Symbol" w:hint="default"/>
+      </w:rPr>
+    </w:lvl>
+    <w:lvl w:ilvl="7" w:tplc="0C090003" w:tentative="1">
+      <w:start w:val="1"/>
+      <w:numFmt w:val="bullet"/>
+      <w:lvlText w:val="o"/>
+      <w:lvlJc w:val="left"/>
+      <w:pPr>
+        <w:ind w:left="5760" w:hanging="360"/>
+      </w:pPr>
+      <w:rPr>
+        <w:rFonts w:ascii="Courier New" w:hAnsi="Courier New" w:cs="Courier New" w:hint="default"/>
+      </w:rPr>
+    </w:lvl>
+    <w:lvl w:ilvl="8" w:tplc="0C090005" w:tentative="1">
+      <w:start w:val="1"/>
+      <w:numFmt w:val="bullet"/>
+      <w:lvlText w:val=""/>
+      <w:lvlJc w:val="left"/>
+      <w:pPr>
+        <w:ind w:left="6480" w:hanging="360"/>
+      </w:pPr>
+      <w:rPr>
+        <w:rFonts w:ascii="Wingdings" w:hAnsi="Wingdings" w:hint="default"/>
+      </w:rPr>
+    </w:lvl>
+  </w:abstractNum>
+  <w:abstractNum w:abstractNumId="6" w15:restartNumberingAfterBreak="0">
     <w:nsid w:val="375D36C8"/>
     <w:multiLevelType w:val="multilevel"/>
     <w:tmpl w:val="CF405D9C"/>
@@ -1520,7 +3222,798 @@
       </w:rPr>
     </w:lvl>
   </w:abstractNum>
-  <w:abstractNum w:abstractNumId="1" w15:restartNumberingAfterBreak="0">
+  <w:abstractNum w:abstractNumId="7" w15:restartNumberingAfterBreak="0">
+    <w:nsid w:val="3A854AE3"/>
+    <w:multiLevelType w:val="hybridMultilevel"/>
+    <w:tmpl w:val="70C24816"/>
+    <w:lvl w:ilvl="0" w:tplc="0C090001">
+      <w:start w:val="1"/>
+      <w:numFmt w:val="bullet"/>
+      <w:lvlText w:val=""/>
+      <w:lvlJc w:val="left"/>
+      <w:pPr>
+        <w:ind w:left="720" w:hanging="360"/>
+      </w:pPr>
+      <w:rPr>
+        <w:rFonts w:ascii="Symbol" w:hAnsi="Symbol" w:hint="default"/>
+      </w:rPr>
+    </w:lvl>
+    <w:lvl w:ilvl="1" w:tplc="0C090003" w:tentative="1">
+      <w:start w:val="1"/>
+      <w:numFmt w:val="bullet"/>
+      <w:lvlText w:val="o"/>
+      <w:lvlJc w:val="left"/>
+      <w:pPr>
+        <w:ind w:left="1440" w:hanging="360"/>
+      </w:pPr>
+      <w:rPr>
+        <w:rFonts w:ascii="Courier New" w:hAnsi="Courier New" w:cs="Courier New" w:hint="default"/>
+      </w:rPr>
+    </w:lvl>
+    <w:lvl w:ilvl="2" w:tplc="0C090005" w:tentative="1">
+      <w:start w:val="1"/>
+      <w:numFmt w:val="bullet"/>
+      <w:lvlText w:val=""/>
+      <w:lvlJc w:val="left"/>
+      <w:pPr>
+        <w:ind w:left="2160" w:hanging="360"/>
+      </w:pPr>
+      <w:rPr>
+        <w:rFonts w:ascii="Wingdings" w:hAnsi="Wingdings" w:hint="default"/>
+      </w:rPr>
+    </w:lvl>
+    <w:lvl w:ilvl="3" w:tplc="0C090001" w:tentative="1">
+      <w:start w:val="1"/>
+      <w:numFmt w:val="bullet"/>
+      <w:lvlText w:val=""/>
+      <w:lvlJc w:val="left"/>
+      <w:pPr>
+        <w:ind w:left="2880" w:hanging="360"/>
+      </w:pPr>
+      <w:rPr>
+        <w:rFonts w:ascii="Symbol" w:hAnsi="Symbol" w:hint="default"/>
+      </w:rPr>
+    </w:lvl>
+    <w:lvl w:ilvl="4" w:tplc="0C090003" w:tentative="1">
+      <w:start w:val="1"/>
+      <w:numFmt w:val="bullet"/>
+      <w:lvlText w:val="o"/>
+      <w:lvlJc w:val="left"/>
+      <w:pPr>
+        <w:ind w:left="3600" w:hanging="360"/>
+      </w:pPr>
+      <w:rPr>
+        <w:rFonts w:ascii="Courier New" w:hAnsi="Courier New" w:cs="Courier New" w:hint="default"/>
+      </w:rPr>
+    </w:lvl>
+    <w:lvl w:ilvl="5" w:tplc="0C090005" w:tentative="1">
+      <w:start w:val="1"/>
+      <w:numFmt w:val="bullet"/>
+      <w:lvlText w:val=""/>
+      <w:lvlJc w:val="left"/>
+      <w:pPr>
+        <w:ind w:left="4320" w:hanging="360"/>
+      </w:pPr>
+      <w:rPr>
+        <w:rFonts w:ascii="Wingdings" w:hAnsi="Wingdings" w:hint="default"/>
+      </w:rPr>
+    </w:lvl>
+    <w:lvl w:ilvl="6" w:tplc="0C090001" w:tentative="1">
+      <w:start w:val="1"/>
+      <w:numFmt w:val="bullet"/>
+      <w:lvlText w:val=""/>
+      <w:lvlJc w:val="left"/>
+      <w:pPr>
+        <w:ind w:left="5040" w:hanging="360"/>
+      </w:pPr>
+      <w:rPr>
+        <w:rFonts w:ascii="Symbol" w:hAnsi="Symbol" w:hint="default"/>
+      </w:rPr>
+    </w:lvl>
+    <w:lvl w:ilvl="7" w:tplc="0C090003" w:tentative="1">
+      <w:start w:val="1"/>
+      <w:numFmt w:val="bullet"/>
+      <w:lvlText w:val="o"/>
+      <w:lvlJc w:val="left"/>
+      <w:pPr>
+        <w:ind w:left="5760" w:hanging="360"/>
+      </w:pPr>
+      <w:rPr>
+        <w:rFonts w:ascii="Courier New" w:hAnsi="Courier New" w:cs="Courier New" w:hint="default"/>
+      </w:rPr>
+    </w:lvl>
+    <w:lvl w:ilvl="8" w:tplc="0C090005" w:tentative="1">
+      <w:start w:val="1"/>
+      <w:numFmt w:val="bullet"/>
+      <w:lvlText w:val=""/>
+      <w:lvlJc w:val="left"/>
+      <w:pPr>
+        <w:ind w:left="6480" w:hanging="360"/>
+      </w:pPr>
+      <w:rPr>
+        <w:rFonts w:ascii="Wingdings" w:hAnsi="Wingdings" w:hint="default"/>
+      </w:rPr>
+    </w:lvl>
+  </w:abstractNum>
+  <w:abstractNum w:abstractNumId="8" w15:restartNumberingAfterBreak="0">
+    <w:nsid w:val="3BCD632A"/>
+    <w:multiLevelType w:val="hybridMultilevel"/>
+    <w:tmpl w:val="1C4E38AC"/>
+    <w:lvl w:ilvl="0" w:tplc="0C090001">
+      <w:start w:val="1"/>
+      <w:numFmt w:val="bullet"/>
+      <w:lvlText w:val=""/>
+      <w:lvlJc w:val="left"/>
+      <w:pPr>
+        <w:ind w:left="720" w:hanging="360"/>
+      </w:pPr>
+      <w:rPr>
+        <w:rFonts w:ascii="Symbol" w:hAnsi="Symbol" w:hint="default"/>
+      </w:rPr>
+    </w:lvl>
+    <w:lvl w:ilvl="1" w:tplc="0C090003" w:tentative="1">
+      <w:start w:val="1"/>
+      <w:numFmt w:val="bullet"/>
+      <w:lvlText w:val="o"/>
+      <w:lvlJc w:val="left"/>
+      <w:pPr>
+        <w:ind w:left="1440" w:hanging="360"/>
+      </w:pPr>
+      <w:rPr>
+        <w:rFonts w:ascii="Courier New" w:hAnsi="Courier New" w:cs="Courier New" w:hint="default"/>
+      </w:rPr>
+    </w:lvl>
+    <w:lvl w:ilvl="2" w:tplc="0C090005" w:tentative="1">
+      <w:start w:val="1"/>
+      <w:numFmt w:val="bullet"/>
+      <w:lvlText w:val=""/>
+      <w:lvlJc w:val="left"/>
+      <w:pPr>
+        <w:ind w:left="2160" w:hanging="360"/>
+      </w:pPr>
+      <w:rPr>
+        <w:rFonts w:ascii="Wingdings" w:hAnsi="Wingdings" w:hint="default"/>
+      </w:rPr>
+    </w:lvl>
+    <w:lvl w:ilvl="3" w:tplc="0C090001" w:tentative="1">
+      <w:start w:val="1"/>
+      <w:numFmt w:val="bullet"/>
+      <w:lvlText w:val=""/>
+      <w:lvlJc w:val="left"/>
+      <w:pPr>
+        <w:ind w:left="2880" w:hanging="360"/>
+      </w:pPr>
+      <w:rPr>
+        <w:rFonts w:ascii="Symbol" w:hAnsi="Symbol" w:hint="default"/>
+      </w:rPr>
+    </w:lvl>
+    <w:lvl w:ilvl="4" w:tplc="0C090003" w:tentative="1">
+      <w:start w:val="1"/>
+      <w:numFmt w:val="bullet"/>
+      <w:lvlText w:val="o"/>
+      <w:lvlJc w:val="left"/>
+      <w:pPr>
+        <w:ind w:left="3600" w:hanging="360"/>
+      </w:pPr>
+      <w:rPr>
+        <w:rFonts w:ascii="Courier New" w:hAnsi="Courier New" w:cs="Courier New" w:hint="default"/>
+      </w:rPr>
+    </w:lvl>
+    <w:lvl w:ilvl="5" w:tplc="0C090005" w:tentative="1">
+      <w:start w:val="1"/>
+      <w:numFmt w:val="bullet"/>
+      <w:lvlText w:val=""/>
+      <w:lvlJc w:val="left"/>
+      <w:pPr>
+        <w:ind w:left="4320" w:hanging="360"/>
+      </w:pPr>
+      <w:rPr>
+        <w:rFonts w:ascii="Wingdings" w:hAnsi="Wingdings" w:hint="default"/>
+      </w:rPr>
+    </w:lvl>
+    <w:lvl w:ilvl="6" w:tplc="0C090001" w:tentative="1">
+      <w:start w:val="1"/>
+      <w:numFmt w:val="bullet"/>
+      <w:lvlText w:val=""/>
+      <w:lvlJc w:val="left"/>
+      <w:pPr>
+        <w:ind w:left="5040" w:hanging="360"/>
+      </w:pPr>
+      <w:rPr>
+        <w:rFonts w:ascii="Symbol" w:hAnsi="Symbol" w:hint="default"/>
+      </w:rPr>
+    </w:lvl>
+    <w:lvl w:ilvl="7" w:tplc="0C090003" w:tentative="1">
+      <w:start w:val="1"/>
+      <w:numFmt w:val="bullet"/>
+      <w:lvlText w:val="o"/>
+      <w:lvlJc w:val="left"/>
+      <w:pPr>
+        <w:ind w:left="5760" w:hanging="360"/>
+      </w:pPr>
+      <w:rPr>
+        <w:rFonts w:ascii="Courier New" w:hAnsi="Courier New" w:cs="Courier New" w:hint="default"/>
+      </w:rPr>
+    </w:lvl>
+    <w:lvl w:ilvl="8" w:tplc="0C090005" w:tentative="1">
+      <w:start w:val="1"/>
+      <w:numFmt w:val="bullet"/>
+      <w:lvlText w:val=""/>
+      <w:lvlJc w:val="left"/>
+      <w:pPr>
+        <w:ind w:left="6480" w:hanging="360"/>
+      </w:pPr>
+      <w:rPr>
+        <w:rFonts w:ascii="Wingdings" w:hAnsi="Wingdings" w:hint="default"/>
+      </w:rPr>
+    </w:lvl>
+  </w:abstractNum>
+  <w:abstractNum w:abstractNumId="9" w15:restartNumberingAfterBreak="0">
+    <w:nsid w:val="3E8D682E"/>
+    <w:multiLevelType w:val="hybridMultilevel"/>
+    <w:tmpl w:val="039E393A"/>
+    <w:lvl w:ilvl="0" w:tplc="0C090001">
+      <w:start w:val="1"/>
+      <w:numFmt w:val="bullet"/>
+      <w:lvlText w:val=""/>
+      <w:lvlJc w:val="left"/>
+      <w:pPr>
+        <w:ind w:left="720" w:hanging="360"/>
+      </w:pPr>
+      <w:rPr>
+        <w:rFonts w:ascii="Symbol" w:hAnsi="Symbol" w:hint="default"/>
+      </w:rPr>
+    </w:lvl>
+    <w:lvl w:ilvl="1" w:tplc="0C090003" w:tentative="1">
+      <w:start w:val="1"/>
+      <w:numFmt w:val="bullet"/>
+      <w:lvlText w:val="o"/>
+      <w:lvlJc w:val="left"/>
+      <w:pPr>
+        <w:ind w:left="1440" w:hanging="360"/>
+      </w:pPr>
+      <w:rPr>
+        <w:rFonts w:ascii="Courier New" w:hAnsi="Courier New" w:cs="Courier New" w:hint="default"/>
+      </w:rPr>
+    </w:lvl>
+    <w:lvl w:ilvl="2" w:tplc="0C090005" w:tentative="1">
+      <w:start w:val="1"/>
+      <w:numFmt w:val="bullet"/>
+      <w:lvlText w:val=""/>
+      <w:lvlJc w:val="left"/>
+      <w:pPr>
+        <w:ind w:left="2160" w:hanging="360"/>
+      </w:pPr>
+      <w:rPr>
+        <w:rFonts w:ascii="Wingdings" w:hAnsi="Wingdings" w:hint="default"/>
+      </w:rPr>
+    </w:lvl>
+    <w:lvl w:ilvl="3" w:tplc="0C090001" w:tentative="1">
+      <w:start w:val="1"/>
+      <w:numFmt w:val="bullet"/>
+      <w:lvlText w:val=""/>
+      <w:lvlJc w:val="left"/>
+      <w:pPr>
+        <w:ind w:left="2880" w:hanging="360"/>
+      </w:pPr>
+      <w:rPr>
+        <w:rFonts w:ascii="Symbol" w:hAnsi="Symbol" w:hint="default"/>
+      </w:rPr>
+    </w:lvl>
+    <w:lvl w:ilvl="4" w:tplc="0C090003" w:tentative="1">
+      <w:start w:val="1"/>
+      <w:numFmt w:val="bullet"/>
+      <w:lvlText w:val="o"/>
+      <w:lvlJc w:val="left"/>
+      <w:pPr>
+        <w:ind w:left="3600" w:hanging="360"/>
+      </w:pPr>
+      <w:rPr>
+        <w:rFonts w:ascii="Courier New" w:hAnsi="Courier New" w:cs="Courier New" w:hint="default"/>
+      </w:rPr>
+    </w:lvl>
+    <w:lvl w:ilvl="5" w:tplc="0C090005" w:tentative="1">
+      <w:start w:val="1"/>
+      <w:numFmt w:val="bullet"/>
+      <w:lvlText w:val=""/>
+      <w:lvlJc w:val="left"/>
+      <w:pPr>
+        <w:ind w:left="4320" w:hanging="360"/>
+      </w:pPr>
+      <w:rPr>
+        <w:rFonts w:ascii="Wingdings" w:hAnsi="Wingdings" w:hint="default"/>
+      </w:rPr>
+    </w:lvl>
+    <w:lvl w:ilvl="6" w:tplc="0C090001" w:tentative="1">
+      <w:start w:val="1"/>
+      <w:numFmt w:val="bullet"/>
+      <w:lvlText w:val=""/>
+      <w:lvlJc w:val="left"/>
+      <w:pPr>
+        <w:ind w:left="5040" w:hanging="360"/>
+      </w:pPr>
+      <w:rPr>
+        <w:rFonts w:ascii="Symbol" w:hAnsi="Symbol" w:hint="default"/>
+      </w:rPr>
+    </w:lvl>
+    <w:lvl w:ilvl="7" w:tplc="0C090003" w:tentative="1">
+      <w:start w:val="1"/>
+      <w:numFmt w:val="bullet"/>
+      <w:lvlText w:val="o"/>
+      <w:lvlJc w:val="left"/>
+      <w:pPr>
+        <w:ind w:left="5760" w:hanging="360"/>
+      </w:pPr>
+      <w:rPr>
+        <w:rFonts w:ascii="Courier New" w:hAnsi="Courier New" w:cs="Courier New" w:hint="default"/>
+      </w:rPr>
+    </w:lvl>
+    <w:lvl w:ilvl="8" w:tplc="0C090005" w:tentative="1">
+      <w:start w:val="1"/>
+      <w:numFmt w:val="bullet"/>
+      <w:lvlText w:val=""/>
+      <w:lvlJc w:val="left"/>
+      <w:pPr>
+        <w:ind w:left="6480" w:hanging="360"/>
+      </w:pPr>
+      <w:rPr>
+        <w:rFonts w:ascii="Wingdings" w:hAnsi="Wingdings" w:hint="default"/>
+      </w:rPr>
+    </w:lvl>
+  </w:abstractNum>
+  <w:abstractNum w:abstractNumId="10" w15:restartNumberingAfterBreak="0">
+    <w:nsid w:val="50AC1E6D"/>
+    <w:multiLevelType w:val="hybridMultilevel"/>
+    <w:tmpl w:val="DAAEFE02"/>
+    <w:lvl w:ilvl="0" w:tplc="0C090001">
+      <w:start w:val="1"/>
+      <w:numFmt w:val="bullet"/>
+      <w:lvlText w:val=""/>
+      <w:lvlJc w:val="left"/>
+      <w:pPr>
+        <w:ind w:left="720" w:hanging="360"/>
+      </w:pPr>
+      <w:rPr>
+        <w:rFonts w:ascii="Symbol" w:hAnsi="Symbol" w:hint="default"/>
+      </w:rPr>
+    </w:lvl>
+    <w:lvl w:ilvl="1" w:tplc="0C090003" w:tentative="1">
+      <w:start w:val="1"/>
+      <w:numFmt w:val="bullet"/>
+      <w:lvlText w:val="o"/>
+      <w:lvlJc w:val="left"/>
+      <w:pPr>
+        <w:ind w:left="1440" w:hanging="360"/>
+      </w:pPr>
+      <w:rPr>
+        <w:rFonts w:ascii="Courier New" w:hAnsi="Courier New" w:cs="Courier New" w:hint="default"/>
+      </w:rPr>
+    </w:lvl>
+    <w:lvl w:ilvl="2" w:tplc="0C090005" w:tentative="1">
+      <w:start w:val="1"/>
+      <w:numFmt w:val="bullet"/>
+      <w:lvlText w:val=""/>
+      <w:lvlJc w:val="left"/>
+      <w:pPr>
+        <w:ind w:left="2160" w:hanging="360"/>
+      </w:pPr>
+      <w:rPr>
+        <w:rFonts w:ascii="Wingdings" w:hAnsi="Wingdings" w:hint="default"/>
+      </w:rPr>
+    </w:lvl>
+    <w:lvl w:ilvl="3" w:tplc="0C090001" w:tentative="1">
+      <w:start w:val="1"/>
+      <w:numFmt w:val="bullet"/>
+      <w:lvlText w:val=""/>
+      <w:lvlJc w:val="left"/>
+      <w:pPr>
+        <w:ind w:left="2880" w:hanging="360"/>
+      </w:pPr>
+      <w:rPr>
+        <w:rFonts w:ascii="Symbol" w:hAnsi="Symbol" w:hint="default"/>
+      </w:rPr>
+    </w:lvl>
+    <w:lvl w:ilvl="4" w:tplc="0C090003" w:tentative="1">
+      <w:start w:val="1"/>
+      <w:numFmt w:val="bullet"/>
+      <w:lvlText w:val="o"/>
+      <w:lvlJc w:val="left"/>
+      <w:pPr>
+        <w:ind w:left="3600" w:hanging="360"/>
+      </w:pPr>
+      <w:rPr>
+        <w:rFonts w:ascii="Courier New" w:hAnsi="Courier New" w:cs="Courier New" w:hint="default"/>
+      </w:rPr>
+    </w:lvl>
+    <w:lvl w:ilvl="5" w:tplc="0C090005" w:tentative="1">
+      <w:start w:val="1"/>
+      <w:numFmt w:val="bullet"/>
+      <w:lvlText w:val=""/>
+      <w:lvlJc w:val="left"/>
+      <w:pPr>
+        <w:ind w:left="4320" w:hanging="360"/>
+      </w:pPr>
+      <w:rPr>
+        <w:rFonts w:ascii="Wingdings" w:hAnsi="Wingdings" w:hint="default"/>
+      </w:rPr>
+    </w:lvl>
+    <w:lvl w:ilvl="6" w:tplc="0C090001" w:tentative="1">
+      <w:start w:val="1"/>
+      <w:numFmt w:val="bullet"/>
+      <w:lvlText w:val=""/>
+      <w:lvlJc w:val="left"/>
+      <w:pPr>
+        <w:ind w:left="5040" w:hanging="360"/>
+      </w:pPr>
+      <w:rPr>
+        <w:rFonts w:ascii="Symbol" w:hAnsi="Symbol" w:hint="default"/>
+      </w:rPr>
+    </w:lvl>
+    <w:lvl w:ilvl="7" w:tplc="0C090003" w:tentative="1">
+      <w:start w:val="1"/>
+      <w:numFmt w:val="bullet"/>
+      <w:lvlText w:val="o"/>
+      <w:lvlJc w:val="left"/>
+      <w:pPr>
+        <w:ind w:left="5760" w:hanging="360"/>
+      </w:pPr>
+      <w:rPr>
+        <w:rFonts w:ascii="Courier New" w:hAnsi="Courier New" w:cs="Courier New" w:hint="default"/>
+      </w:rPr>
+    </w:lvl>
+    <w:lvl w:ilvl="8" w:tplc="0C090005" w:tentative="1">
+      <w:start w:val="1"/>
+      <w:numFmt w:val="bullet"/>
+      <w:lvlText w:val=""/>
+      <w:lvlJc w:val="left"/>
+      <w:pPr>
+        <w:ind w:left="6480" w:hanging="360"/>
+      </w:pPr>
+      <w:rPr>
+        <w:rFonts w:ascii="Wingdings" w:hAnsi="Wingdings" w:hint="default"/>
+      </w:rPr>
+    </w:lvl>
+  </w:abstractNum>
+  <w:abstractNum w:abstractNumId="11" w15:restartNumberingAfterBreak="0">
+    <w:nsid w:val="55712825"/>
+    <w:multiLevelType w:val="hybridMultilevel"/>
+    <w:tmpl w:val="BC6AE7F6"/>
+    <w:lvl w:ilvl="0" w:tplc="0C090001">
+      <w:start w:val="1"/>
+      <w:numFmt w:val="bullet"/>
+      <w:lvlText w:val=""/>
+      <w:lvlJc w:val="left"/>
+      <w:pPr>
+        <w:ind w:left="720" w:hanging="360"/>
+      </w:pPr>
+      <w:rPr>
+        <w:rFonts w:ascii="Symbol" w:hAnsi="Symbol" w:hint="default"/>
+      </w:rPr>
+    </w:lvl>
+    <w:lvl w:ilvl="1" w:tplc="0C090003" w:tentative="1">
+      <w:start w:val="1"/>
+      <w:numFmt w:val="bullet"/>
+      <w:lvlText w:val="o"/>
+      <w:lvlJc w:val="left"/>
+      <w:pPr>
+        <w:ind w:left="1440" w:hanging="360"/>
+      </w:pPr>
+      <w:rPr>
+        <w:rFonts w:ascii="Courier New" w:hAnsi="Courier New" w:cs="Courier New" w:hint="default"/>
+      </w:rPr>
+    </w:lvl>
+    <w:lvl w:ilvl="2" w:tplc="0C090005" w:tentative="1">
+      <w:start w:val="1"/>
+      <w:numFmt w:val="bullet"/>
+      <w:lvlText w:val=""/>
+      <w:lvlJc w:val="left"/>
+      <w:pPr>
+        <w:ind w:left="2160" w:hanging="360"/>
+      </w:pPr>
+      <w:rPr>
+        <w:rFonts w:ascii="Wingdings" w:hAnsi="Wingdings" w:hint="default"/>
+      </w:rPr>
+    </w:lvl>
+    <w:lvl w:ilvl="3" w:tplc="0C090001" w:tentative="1">
+      <w:start w:val="1"/>
+      <w:numFmt w:val="bullet"/>
+      <w:lvlText w:val=""/>
+      <w:lvlJc w:val="left"/>
+      <w:pPr>
+        <w:ind w:left="2880" w:hanging="360"/>
+      </w:pPr>
+      <w:rPr>
+        <w:rFonts w:ascii="Symbol" w:hAnsi="Symbol" w:hint="default"/>
+      </w:rPr>
+    </w:lvl>
+    <w:lvl w:ilvl="4" w:tplc="0C090003" w:tentative="1">
+      <w:start w:val="1"/>
+      <w:numFmt w:val="bullet"/>
+      <w:lvlText w:val="o"/>
+      <w:lvlJc w:val="left"/>
+      <w:pPr>
+        <w:ind w:left="3600" w:hanging="360"/>
+      </w:pPr>
+      <w:rPr>
+        <w:rFonts w:ascii="Courier New" w:hAnsi="Courier New" w:cs="Courier New" w:hint="default"/>
+      </w:rPr>
+    </w:lvl>
+    <w:lvl w:ilvl="5" w:tplc="0C090005" w:tentative="1">
+      <w:start w:val="1"/>
+      <w:numFmt w:val="bullet"/>
+      <w:lvlText w:val=""/>
+      <w:lvlJc w:val="left"/>
+      <w:pPr>
+        <w:ind w:left="4320" w:hanging="360"/>
+      </w:pPr>
+      <w:rPr>
+        <w:rFonts w:ascii="Wingdings" w:hAnsi="Wingdings" w:hint="default"/>
+      </w:rPr>
+    </w:lvl>
+    <w:lvl w:ilvl="6" w:tplc="0C090001" w:tentative="1">
+      <w:start w:val="1"/>
+      <w:numFmt w:val="bullet"/>
+      <w:lvlText w:val=""/>
+      <w:lvlJc w:val="left"/>
+      <w:pPr>
+        <w:ind w:left="5040" w:hanging="360"/>
+      </w:pPr>
+      <w:rPr>
+        <w:rFonts w:ascii="Symbol" w:hAnsi="Symbol" w:hint="default"/>
+      </w:rPr>
+    </w:lvl>
+    <w:lvl w:ilvl="7" w:tplc="0C090003" w:tentative="1">
+      <w:start w:val="1"/>
+      <w:numFmt w:val="bullet"/>
+      <w:lvlText w:val="o"/>
+      <w:lvlJc w:val="left"/>
+      <w:pPr>
+        <w:ind w:left="5760" w:hanging="360"/>
+      </w:pPr>
+      <w:rPr>
+        <w:rFonts w:ascii="Courier New" w:hAnsi="Courier New" w:cs="Courier New" w:hint="default"/>
+      </w:rPr>
+    </w:lvl>
+    <w:lvl w:ilvl="8" w:tplc="0C090005" w:tentative="1">
+      <w:start w:val="1"/>
+      <w:numFmt w:val="bullet"/>
+      <w:lvlText w:val=""/>
+      <w:lvlJc w:val="left"/>
+      <w:pPr>
+        <w:ind w:left="6480" w:hanging="360"/>
+      </w:pPr>
+      <w:rPr>
+        <w:rFonts w:ascii="Wingdings" w:hAnsi="Wingdings" w:hint="default"/>
+      </w:rPr>
+    </w:lvl>
+  </w:abstractNum>
+  <w:abstractNum w:abstractNumId="12" w15:restartNumberingAfterBreak="0">
+    <w:nsid w:val="5F492B61"/>
+    <w:multiLevelType w:val="hybridMultilevel"/>
+    <w:tmpl w:val="C4CC6F1A"/>
+    <w:lvl w:ilvl="0" w:tplc="0C090001">
+      <w:start w:val="1"/>
+      <w:numFmt w:val="bullet"/>
+      <w:lvlText w:val=""/>
+      <w:lvlJc w:val="left"/>
+      <w:pPr>
+        <w:ind w:left="720" w:hanging="360"/>
+      </w:pPr>
+      <w:rPr>
+        <w:rFonts w:ascii="Symbol" w:hAnsi="Symbol" w:hint="default"/>
+      </w:rPr>
+    </w:lvl>
+    <w:lvl w:ilvl="1" w:tplc="0C090003" w:tentative="1">
+      <w:start w:val="1"/>
+      <w:numFmt w:val="bullet"/>
+      <w:lvlText w:val="o"/>
+      <w:lvlJc w:val="left"/>
+      <w:pPr>
+        <w:ind w:left="1440" w:hanging="360"/>
+      </w:pPr>
+      <w:rPr>
+        <w:rFonts w:ascii="Courier New" w:hAnsi="Courier New" w:cs="Courier New" w:hint="default"/>
+      </w:rPr>
+    </w:lvl>
+    <w:lvl w:ilvl="2" w:tplc="0C090005" w:tentative="1">
+      <w:start w:val="1"/>
+      <w:numFmt w:val="bullet"/>
+      <w:lvlText w:val=""/>
+      <w:lvlJc w:val="left"/>
+      <w:pPr>
+        <w:ind w:left="2160" w:hanging="360"/>
+      </w:pPr>
+      <w:rPr>
+        <w:rFonts w:ascii="Wingdings" w:hAnsi="Wingdings" w:hint="default"/>
+      </w:rPr>
+    </w:lvl>
+    <w:lvl w:ilvl="3" w:tplc="0C090001" w:tentative="1">
+      <w:start w:val="1"/>
+      <w:numFmt w:val="bullet"/>
+      <w:lvlText w:val=""/>
+      <w:lvlJc w:val="left"/>
+      <w:pPr>
+        <w:ind w:left="2880" w:hanging="360"/>
+      </w:pPr>
+      <w:rPr>
+        <w:rFonts w:ascii="Symbol" w:hAnsi="Symbol" w:hint="default"/>
+      </w:rPr>
+    </w:lvl>
+    <w:lvl w:ilvl="4" w:tplc="0C090003" w:tentative="1">
+      <w:start w:val="1"/>
+      <w:numFmt w:val="bullet"/>
+      <w:lvlText w:val="o"/>
+      <w:lvlJc w:val="left"/>
+      <w:pPr>
+        <w:ind w:left="3600" w:hanging="360"/>
+      </w:pPr>
+      <w:rPr>
+        <w:rFonts w:ascii="Courier New" w:hAnsi="Courier New" w:cs="Courier New" w:hint="default"/>
+      </w:rPr>
+    </w:lvl>
+    <w:lvl w:ilvl="5" w:tplc="0C090005" w:tentative="1">
+      <w:start w:val="1"/>
+      <w:numFmt w:val="bullet"/>
+      <w:lvlText w:val=""/>
+      <w:lvlJc w:val="left"/>
+      <w:pPr>
+        <w:ind w:left="4320" w:hanging="360"/>
+      </w:pPr>
+      <w:rPr>
+        <w:rFonts w:ascii="Wingdings" w:hAnsi="Wingdings" w:hint="default"/>
+      </w:rPr>
+    </w:lvl>
+    <w:lvl w:ilvl="6" w:tplc="0C090001" w:tentative="1">
+      <w:start w:val="1"/>
+      <w:numFmt w:val="bullet"/>
+      <w:lvlText w:val=""/>
+      <w:lvlJc w:val="left"/>
+      <w:pPr>
+        <w:ind w:left="5040" w:hanging="360"/>
+      </w:pPr>
+      <w:rPr>
+        <w:rFonts w:ascii="Symbol" w:hAnsi="Symbol" w:hint="default"/>
+      </w:rPr>
+    </w:lvl>
+    <w:lvl w:ilvl="7" w:tplc="0C090003" w:tentative="1">
+      <w:start w:val="1"/>
+      <w:numFmt w:val="bullet"/>
+      <w:lvlText w:val="o"/>
+      <w:lvlJc w:val="left"/>
+      <w:pPr>
+        <w:ind w:left="5760" w:hanging="360"/>
+      </w:pPr>
+      <w:rPr>
+        <w:rFonts w:ascii="Courier New" w:hAnsi="Courier New" w:cs="Courier New" w:hint="default"/>
+      </w:rPr>
+    </w:lvl>
+    <w:lvl w:ilvl="8" w:tplc="0C090005" w:tentative="1">
+      <w:start w:val="1"/>
+      <w:numFmt w:val="bullet"/>
+      <w:lvlText w:val=""/>
+      <w:lvlJc w:val="left"/>
+      <w:pPr>
+        <w:ind w:left="6480" w:hanging="360"/>
+      </w:pPr>
+      <w:rPr>
+        <w:rFonts w:ascii="Wingdings" w:hAnsi="Wingdings" w:hint="default"/>
+      </w:rPr>
+    </w:lvl>
+  </w:abstractNum>
+  <w:abstractNum w:abstractNumId="13" w15:restartNumberingAfterBreak="0">
+    <w:nsid w:val="64962403"/>
+    <w:multiLevelType w:val="hybridMultilevel"/>
+    <w:tmpl w:val="974A785A"/>
+    <w:lvl w:ilvl="0" w:tplc="0C090001">
+      <w:start w:val="1"/>
+      <w:numFmt w:val="bullet"/>
+      <w:lvlText w:val=""/>
+      <w:lvlJc w:val="left"/>
+      <w:pPr>
+        <w:ind w:left="720" w:hanging="360"/>
+      </w:pPr>
+      <w:rPr>
+        <w:rFonts w:ascii="Symbol" w:hAnsi="Symbol" w:hint="default"/>
+      </w:rPr>
+    </w:lvl>
+    <w:lvl w:ilvl="1" w:tplc="0C090003" w:tentative="1">
+      <w:start w:val="1"/>
+      <w:numFmt w:val="bullet"/>
+      <w:lvlText w:val="o"/>
+      <w:lvlJc w:val="left"/>
+      <w:pPr>
+        <w:ind w:left="1440" w:hanging="360"/>
+      </w:pPr>
+      <w:rPr>
+        <w:rFonts w:ascii="Courier New" w:hAnsi="Courier New" w:cs="Courier New" w:hint="default"/>
+      </w:rPr>
+    </w:lvl>
+    <w:lvl w:ilvl="2" w:tplc="0C090005" w:tentative="1">
+      <w:start w:val="1"/>
+      <w:numFmt w:val="bullet"/>
+      <w:lvlText w:val=""/>
+      <w:lvlJc w:val="left"/>
+      <w:pPr>
+        <w:ind w:left="2160" w:hanging="360"/>
+      </w:pPr>
+      <w:rPr>
+        <w:rFonts w:ascii="Wingdings" w:hAnsi="Wingdings" w:hint="default"/>
+      </w:rPr>
+    </w:lvl>
+    <w:lvl w:ilvl="3" w:tplc="0C090001" w:tentative="1">
+      <w:start w:val="1"/>
+      <w:numFmt w:val="bullet"/>
+      <w:lvlText w:val=""/>
+      <w:lvlJc w:val="left"/>
+      <w:pPr>
+        <w:ind w:left="2880" w:hanging="360"/>
+      </w:pPr>
+      <w:rPr>
+        <w:rFonts w:ascii="Symbol" w:hAnsi="Symbol" w:hint="default"/>
+      </w:rPr>
+    </w:lvl>
+    <w:lvl w:ilvl="4" w:tplc="0C090003" w:tentative="1">
+      <w:start w:val="1"/>
+      <w:numFmt w:val="bullet"/>
+      <w:lvlText w:val="o"/>
+      <w:lvlJc w:val="left"/>
+      <w:pPr>
+        <w:ind w:left="3600" w:hanging="360"/>
+      </w:pPr>
+      <w:rPr>
+        <w:rFonts w:ascii="Courier New" w:hAnsi="Courier New" w:cs="Courier New" w:hint="default"/>
+      </w:rPr>
+    </w:lvl>
+    <w:lvl w:ilvl="5" w:tplc="0C090005" w:tentative="1">
+      <w:start w:val="1"/>
+      <w:numFmt w:val="bullet"/>
+      <w:lvlText w:val=""/>
+      <w:lvlJc w:val="left"/>
+      <w:pPr>
+        <w:ind w:left="4320" w:hanging="360"/>
+      </w:pPr>
+      <w:rPr>
+        <w:rFonts w:ascii="Wingdings" w:hAnsi="Wingdings" w:hint="default"/>
+      </w:rPr>
+    </w:lvl>
+    <w:lvl w:ilvl="6" w:tplc="0C090001" w:tentative="1">
+      <w:start w:val="1"/>
+      <w:numFmt w:val="bullet"/>
+      <w:lvlText w:val=""/>
+      <w:lvlJc w:val="left"/>
+      <w:pPr>
+        <w:ind w:left="5040" w:hanging="360"/>
+      </w:pPr>
+      <w:rPr>
+        <w:rFonts w:ascii="Symbol" w:hAnsi="Symbol" w:hint="default"/>
+      </w:rPr>
+    </w:lvl>
+    <w:lvl w:ilvl="7" w:tplc="0C090003" w:tentative="1">
+      <w:start w:val="1"/>
+      <w:numFmt w:val="bullet"/>
+      <w:lvlText w:val="o"/>
+      <w:lvlJc w:val="left"/>
+      <w:pPr>
+        <w:ind w:left="5760" w:hanging="360"/>
+      </w:pPr>
+      <w:rPr>
+        <w:rFonts w:ascii="Courier New" w:hAnsi="Courier New" w:cs="Courier New" w:hint="default"/>
+      </w:rPr>
+    </w:lvl>
+    <w:lvl w:ilvl="8" w:tplc="0C090005" w:tentative="1">
+      <w:start w:val="1"/>
+      <w:numFmt w:val="bullet"/>
+      <w:lvlText w:val=""/>
+      <w:lvlJc w:val="left"/>
+      <w:pPr>
+        <w:ind w:left="6480" w:hanging="360"/>
+      </w:pPr>
+      <w:rPr>
+        <w:rFonts w:ascii="Wingdings" w:hAnsi="Wingdings" w:hint="default"/>
+      </w:rPr>
+    </w:lvl>
+  </w:abstractNum>
+  <w:abstractNum w:abstractNumId="14" w15:restartNumberingAfterBreak="0">
     <w:nsid w:val="682C2838"/>
     <w:multiLevelType w:val="hybridMultilevel"/>
     <w:tmpl w:val="42A6357E"/>
@@ -1633,7 +4126,460 @@
       </w:rPr>
     </w:lvl>
   </w:abstractNum>
-  <w:abstractNum w:abstractNumId="2" w15:restartNumberingAfterBreak="0">
+  <w:abstractNum w:abstractNumId="15" w15:restartNumberingAfterBreak="0">
+    <w:nsid w:val="6B3E091A"/>
+    <w:multiLevelType w:val="hybridMultilevel"/>
+    <w:tmpl w:val="85082AB2"/>
+    <w:lvl w:ilvl="0" w:tplc="682273BA">
+      <w:start w:val="1"/>
+      <w:numFmt w:val="bullet"/>
+      <w:lvlText w:val=""/>
+      <w:lvlJc w:val="left"/>
+      <w:pPr>
+        <w:ind w:left="720" w:hanging="360"/>
+      </w:pPr>
+      <w:rPr>
+        <w:rFonts w:ascii="Symbol" w:hAnsi="Symbol" w:hint="default"/>
+        <w:color w:val="auto"/>
+      </w:rPr>
+    </w:lvl>
+    <w:lvl w:ilvl="1" w:tplc="0C090003" w:tentative="1">
+      <w:start w:val="1"/>
+      <w:numFmt w:val="bullet"/>
+      <w:lvlText w:val="o"/>
+      <w:lvlJc w:val="left"/>
+      <w:pPr>
+        <w:ind w:left="1440" w:hanging="360"/>
+      </w:pPr>
+      <w:rPr>
+        <w:rFonts w:ascii="Courier New" w:hAnsi="Courier New" w:cs="Courier New" w:hint="default"/>
+      </w:rPr>
+    </w:lvl>
+    <w:lvl w:ilvl="2" w:tplc="0C090005" w:tentative="1">
+      <w:start w:val="1"/>
+      <w:numFmt w:val="bullet"/>
+      <w:lvlText w:val=""/>
+      <w:lvlJc w:val="left"/>
+      <w:pPr>
+        <w:ind w:left="2160" w:hanging="360"/>
+      </w:pPr>
+      <w:rPr>
+        <w:rFonts w:ascii="Wingdings" w:hAnsi="Wingdings" w:hint="default"/>
+      </w:rPr>
+    </w:lvl>
+    <w:lvl w:ilvl="3" w:tplc="0C090001" w:tentative="1">
+      <w:start w:val="1"/>
+      <w:numFmt w:val="bullet"/>
+      <w:lvlText w:val=""/>
+      <w:lvlJc w:val="left"/>
+      <w:pPr>
+        <w:ind w:left="2880" w:hanging="360"/>
+      </w:pPr>
+      <w:rPr>
+        <w:rFonts w:ascii="Symbol" w:hAnsi="Symbol" w:hint="default"/>
+      </w:rPr>
+    </w:lvl>
+    <w:lvl w:ilvl="4" w:tplc="0C090003" w:tentative="1">
+      <w:start w:val="1"/>
+      <w:numFmt w:val="bullet"/>
+      <w:lvlText w:val="o"/>
+      <w:lvlJc w:val="left"/>
+      <w:pPr>
+        <w:ind w:left="3600" w:hanging="360"/>
+      </w:pPr>
+      <w:rPr>
+        <w:rFonts w:ascii="Courier New" w:hAnsi="Courier New" w:cs="Courier New" w:hint="default"/>
+      </w:rPr>
+    </w:lvl>
+    <w:lvl w:ilvl="5" w:tplc="0C090005" w:tentative="1">
+      <w:start w:val="1"/>
+      <w:numFmt w:val="bullet"/>
+      <w:lvlText w:val=""/>
+      <w:lvlJc w:val="left"/>
+      <w:pPr>
+        <w:ind w:left="4320" w:hanging="360"/>
+      </w:pPr>
+      <w:rPr>
+        <w:rFonts w:ascii="Wingdings" w:hAnsi="Wingdings" w:hint="default"/>
+      </w:rPr>
+    </w:lvl>
+    <w:lvl w:ilvl="6" w:tplc="0C090001" w:tentative="1">
+      <w:start w:val="1"/>
+      <w:numFmt w:val="bullet"/>
+      <w:lvlText w:val=""/>
+      <w:lvlJc w:val="left"/>
+      <w:pPr>
+        <w:ind w:left="5040" w:hanging="360"/>
+      </w:pPr>
+      <w:rPr>
+        <w:rFonts w:ascii="Symbol" w:hAnsi="Symbol" w:hint="default"/>
+      </w:rPr>
+    </w:lvl>
+    <w:lvl w:ilvl="7" w:tplc="0C090003" w:tentative="1">
+      <w:start w:val="1"/>
+      <w:numFmt w:val="bullet"/>
+      <w:lvlText w:val="o"/>
+      <w:lvlJc w:val="left"/>
+      <w:pPr>
+        <w:ind w:left="5760" w:hanging="360"/>
+      </w:pPr>
+      <w:rPr>
+        <w:rFonts w:ascii="Courier New" w:hAnsi="Courier New" w:cs="Courier New" w:hint="default"/>
+      </w:rPr>
+    </w:lvl>
+    <w:lvl w:ilvl="8" w:tplc="0C090005" w:tentative="1">
+      <w:start w:val="1"/>
+      <w:numFmt w:val="bullet"/>
+      <w:lvlText w:val=""/>
+      <w:lvlJc w:val="left"/>
+      <w:pPr>
+        <w:ind w:left="6480" w:hanging="360"/>
+      </w:pPr>
+      <w:rPr>
+        <w:rFonts w:ascii="Wingdings" w:hAnsi="Wingdings" w:hint="default"/>
+      </w:rPr>
+    </w:lvl>
+  </w:abstractNum>
+  <w:abstractNum w:abstractNumId="16" w15:restartNumberingAfterBreak="0">
+    <w:nsid w:val="6E1A30C0"/>
+    <w:multiLevelType w:val="hybridMultilevel"/>
+    <w:tmpl w:val="D5909060"/>
+    <w:lvl w:ilvl="0" w:tplc="0C090003">
+      <w:start w:val="1"/>
+      <w:numFmt w:val="bullet"/>
+      <w:lvlText w:val="o"/>
+      <w:lvlJc w:val="left"/>
+      <w:pPr>
+        <w:ind w:left="360" w:hanging="360"/>
+      </w:pPr>
+      <w:rPr>
+        <w:rFonts w:ascii="Courier New" w:hAnsi="Courier New" w:cs="Courier New" w:hint="default"/>
+      </w:rPr>
+    </w:lvl>
+    <w:lvl w:ilvl="1" w:tplc="0C090003" w:tentative="1">
+      <w:start w:val="1"/>
+      <w:numFmt w:val="bullet"/>
+      <w:lvlText w:val="o"/>
+      <w:lvlJc w:val="left"/>
+      <w:pPr>
+        <w:ind w:left="1080" w:hanging="360"/>
+      </w:pPr>
+      <w:rPr>
+        <w:rFonts w:ascii="Courier New" w:hAnsi="Courier New" w:cs="Courier New" w:hint="default"/>
+      </w:rPr>
+    </w:lvl>
+    <w:lvl w:ilvl="2" w:tplc="0C090005" w:tentative="1">
+      <w:start w:val="1"/>
+      <w:numFmt w:val="bullet"/>
+      <w:lvlText w:val=""/>
+      <w:lvlJc w:val="left"/>
+      <w:pPr>
+        <w:ind w:left="1800" w:hanging="360"/>
+      </w:pPr>
+      <w:rPr>
+        <w:rFonts w:ascii="Wingdings" w:hAnsi="Wingdings" w:hint="default"/>
+      </w:rPr>
+    </w:lvl>
+    <w:lvl w:ilvl="3" w:tplc="0C090001" w:tentative="1">
+      <w:start w:val="1"/>
+      <w:numFmt w:val="bullet"/>
+      <w:lvlText w:val=""/>
+      <w:lvlJc w:val="left"/>
+      <w:pPr>
+        <w:ind w:left="2520" w:hanging="360"/>
+      </w:pPr>
+      <w:rPr>
+        <w:rFonts w:ascii="Symbol" w:hAnsi="Symbol" w:hint="default"/>
+      </w:rPr>
+    </w:lvl>
+    <w:lvl w:ilvl="4" w:tplc="0C090003" w:tentative="1">
+      <w:start w:val="1"/>
+      <w:numFmt w:val="bullet"/>
+      <w:lvlText w:val="o"/>
+      <w:lvlJc w:val="left"/>
+      <w:pPr>
+        <w:ind w:left="3240" w:hanging="360"/>
+      </w:pPr>
+      <w:rPr>
+        <w:rFonts w:ascii="Courier New" w:hAnsi="Courier New" w:cs="Courier New" w:hint="default"/>
+      </w:rPr>
+    </w:lvl>
+    <w:lvl w:ilvl="5" w:tplc="0C090005" w:tentative="1">
+      <w:start w:val="1"/>
+      <w:numFmt w:val="bullet"/>
+      <w:lvlText w:val=""/>
+      <w:lvlJc w:val="left"/>
+      <w:pPr>
+        <w:ind w:left="3960" w:hanging="360"/>
+      </w:pPr>
+      <w:rPr>
+        <w:rFonts w:ascii="Wingdings" w:hAnsi="Wingdings" w:hint="default"/>
+      </w:rPr>
+    </w:lvl>
+    <w:lvl w:ilvl="6" w:tplc="0C090001" w:tentative="1">
+      <w:start w:val="1"/>
+      <w:numFmt w:val="bullet"/>
+      <w:lvlText w:val=""/>
+      <w:lvlJc w:val="left"/>
+      <w:pPr>
+        <w:ind w:left="4680" w:hanging="360"/>
+      </w:pPr>
+      <w:rPr>
+        <w:rFonts w:ascii="Symbol" w:hAnsi="Symbol" w:hint="default"/>
+      </w:rPr>
+    </w:lvl>
+    <w:lvl w:ilvl="7" w:tplc="0C090003" w:tentative="1">
+      <w:start w:val="1"/>
+      <w:numFmt w:val="bullet"/>
+      <w:lvlText w:val="o"/>
+      <w:lvlJc w:val="left"/>
+      <w:pPr>
+        <w:ind w:left="5400" w:hanging="360"/>
+      </w:pPr>
+      <w:rPr>
+        <w:rFonts w:ascii="Courier New" w:hAnsi="Courier New" w:cs="Courier New" w:hint="default"/>
+      </w:rPr>
+    </w:lvl>
+    <w:lvl w:ilvl="8" w:tplc="0C090005" w:tentative="1">
+      <w:start w:val="1"/>
+      <w:numFmt w:val="bullet"/>
+      <w:lvlText w:val=""/>
+      <w:lvlJc w:val="left"/>
+      <w:pPr>
+        <w:ind w:left="6120" w:hanging="360"/>
+      </w:pPr>
+      <w:rPr>
+        <w:rFonts w:ascii="Wingdings" w:hAnsi="Wingdings" w:hint="default"/>
+      </w:rPr>
+    </w:lvl>
+  </w:abstractNum>
+  <w:abstractNum w:abstractNumId="17" w15:restartNumberingAfterBreak="0">
+    <w:nsid w:val="72DF3049"/>
+    <w:multiLevelType w:val="hybridMultilevel"/>
+    <w:tmpl w:val="4A366B9C"/>
+    <w:lvl w:ilvl="0" w:tplc="0C090001">
+      <w:start w:val="1"/>
+      <w:numFmt w:val="bullet"/>
+      <w:lvlText w:val=""/>
+      <w:lvlJc w:val="left"/>
+      <w:pPr>
+        <w:ind w:left="720" w:hanging="360"/>
+      </w:pPr>
+      <w:rPr>
+        <w:rFonts w:ascii="Symbol" w:hAnsi="Symbol" w:hint="default"/>
+      </w:rPr>
+    </w:lvl>
+    <w:lvl w:ilvl="1" w:tplc="0C090003" w:tentative="1">
+      <w:start w:val="1"/>
+      <w:numFmt w:val="bullet"/>
+      <w:lvlText w:val="o"/>
+      <w:lvlJc w:val="left"/>
+      <w:pPr>
+        <w:ind w:left="1440" w:hanging="360"/>
+      </w:pPr>
+      <w:rPr>
+        <w:rFonts w:ascii="Courier New" w:hAnsi="Courier New" w:cs="Courier New" w:hint="default"/>
+      </w:rPr>
+    </w:lvl>
+    <w:lvl w:ilvl="2" w:tplc="0C090005" w:tentative="1">
+      <w:start w:val="1"/>
+      <w:numFmt w:val="bullet"/>
+      <w:lvlText w:val=""/>
+      <w:lvlJc w:val="left"/>
+      <w:pPr>
+        <w:ind w:left="2160" w:hanging="360"/>
+      </w:pPr>
+      <w:rPr>
+        <w:rFonts w:ascii="Wingdings" w:hAnsi="Wingdings" w:hint="default"/>
+      </w:rPr>
+    </w:lvl>
+    <w:lvl w:ilvl="3" w:tplc="0C090001" w:tentative="1">
+      <w:start w:val="1"/>
+      <w:numFmt w:val="bullet"/>
+      <w:lvlText w:val=""/>
+      <w:lvlJc w:val="left"/>
+      <w:pPr>
+        <w:ind w:left="2880" w:hanging="360"/>
+      </w:pPr>
+      <w:rPr>
+        <w:rFonts w:ascii="Symbol" w:hAnsi="Symbol" w:hint="default"/>
+      </w:rPr>
+    </w:lvl>
+    <w:lvl w:ilvl="4" w:tplc="0C090003" w:tentative="1">
+      <w:start w:val="1"/>
+      <w:numFmt w:val="bullet"/>
+      <w:lvlText w:val="o"/>
+      <w:lvlJc w:val="left"/>
+      <w:pPr>
+        <w:ind w:left="3600" w:hanging="360"/>
+      </w:pPr>
+      <w:rPr>
+        <w:rFonts w:ascii="Courier New" w:hAnsi="Courier New" w:cs="Courier New" w:hint="default"/>
+      </w:rPr>
+    </w:lvl>
+    <w:lvl w:ilvl="5" w:tplc="0C090005" w:tentative="1">
+      <w:start w:val="1"/>
+      <w:numFmt w:val="bullet"/>
+      <w:lvlText w:val=""/>
+      <w:lvlJc w:val="left"/>
+      <w:pPr>
+        <w:ind w:left="4320" w:hanging="360"/>
+      </w:pPr>
+      <w:rPr>
+        <w:rFonts w:ascii="Wingdings" w:hAnsi="Wingdings" w:hint="default"/>
+      </w:rPr>
+    </w:lvl>
+    <w:lvl w:ilvl="6" w:tplc="0C090001" w:tentative="1">
+      <w:start w:val="1"/>
+      <w:numFmt w:val="bullet"/>
+      <w:lvlText w:val=""/>
+      <w:lvlJc w:val="left"/>
+      <w:pPr>
+        <w:ind w:left="5040" w:hanging="360"/>
+      </w:pPr>
+      <w:rPr>
+        <w:rFonts w:ascii="Symbol" w:hAnsi="Symbol" w:hint="default"/>
+      </w:rPr>
+    </w:lvl>
+    <w:lvl w:ilvl="7" w:tplc="0C090003" w:tentative="1">
+      <w:start w:val="1"/>
+      <w:numFmt w:val="bullet"/>
+      <w:lvlText w:val="o"/>
+      <w:lvlJc w:val="left"/>
+      <w:pPr>
+        <w:ind w:left="5760" w:hanging="360"/>
+      </w:pPr>
+      <w:rPr>
+        <w:rFonts w:ascii="Courier New" w:hAnsi="Courier New" w:cs="Courier New" w:hint="default"/>
+      </w:rPr>
+    </w:lvl>
+    <w:lvl w:ilvl="8" w:tplc="0C090005" w:tentative="1">
+      <w:start w:val="1"/>
+      <w:numFmt w:val="bullet"/>
+      <w:lvlText w:val=""/>
+      <w:lvlJc w:val="left"/>
+      <w:pPr>
+        <w:ind w:left="6480" w:hanging="360"/>
+      </w:pPr>
+      <w:rPr>
+        <w:rFonts w:ascii="Wingdings" w:hAnsi="Wingdings" w:hint="default"/>
+      </w:rPr>
+    </w:lvl>
+  </w:abstractNum>
+  <w:abstractNum w:abstractNumId="18" w15:restartNumberingAfterBreak="0">
+    <w:nsid w:val="74D968FE"/>
+    <w:multiLevelType w:val="hybridMultilevel"/>
+    <w:tmpl w:val="61382620"/>
+    <w:lvl w:ilvl="0" w:tplc="0C090001">
+      <w:start w:val="1"/>
+      <w:numFmt w:val="bullet"/>
+      <w:lvlText w:val=""/>
+      <w:lvlJc w:val="left"/>
+      <w:pPr>
+        <w:ind w:left="720" w:hanging="360"/>
+      </w:pPr>
+      <w:rPr>
+        <w:rFonts w:ascii="Symbol" w:hAnsi="Symbol" w:hint="default"/>
+      </w:rPr>
+    </w:lvl>
+    <w:lvl w:ilvl="1" w:tplc="0C090003" w:tentative="1">
+      <w:start w:val="1"/>
+      <w:numFmt w:val="bullet"/>
+      <w:lvlText w:val="o"/>
+      <w:lvlJc w:val="left"/>
+      <w:pPr>
+        <w:ind w:left="1440" w:hanging="360"/>
+      </w:pPr>
+      <w:rPr>
+        <w:rFonts w:ascii="Courier New" w:hAnsi="Courier New" w:cs="Courier New" w:hint="default"/>
+      </w:rPr>
+    </w:lvl>
+    <w:lvl w:ilvl="2" w:tplc="0C090005" w:tentative="1">
+      <w:start w:val="1"/>
+      <w:numFmt w:val="bullet"/>
+      <w:lvlText w:val=""/>
+      <w:lvlJc w:val="left"/>
+      <w:pPr>
+        <w:ind w:left="2160" w:hanging="360"/>
+      </w:pPr>
+      <w:rPr>
+        <w:rFonts w:ascii="Wingdings" w:hAnsi="Wingdings" w:hint="default"/>
+      </w:rPr>
+    </w:lvl>
+    <w:lvl w:ilvl="3" w:tplc="0C090001" w:tentative="1">
+      <w:start w:val="1"/>
+      <w:numFmt w:val="bullet"/>
+      <w:lvlText w:val=""/>
+      <w:lvlJc w:val="left"/>
+      <w:pPr>
+        <w:ind w:left="2880" w:hanging="360"/>
+      </w:pPr>
+      <w:rPr>
+        <w:rFonts w:ascii="Symbol" w:hAnsi="Symbol" w:hint="default"/>
+      </w:rPr>
+    </w:lvl>
+    <w:lvl w:ilvl="4" w:tplc="0C090003" w:tentative="1">
+      <w:start w:val="1"/>
+      <w:numFmt w:val="bullet"/>
+      <w:lvlText w:val="o"/>
+      <w:lvlJc w:val="left"/>
+      <w:pPr>
+        <w:ind w:left="3600" w:hanging="360"/>
+      </w:pPr>
+      <w:rPr>
+        <w:rFonts w:ascii="Courier New" w:hAnsi="Courier New" w:cs="Courier New" w:hint="default"/>
+      </w:rPr>
+    </w:lvl>
+    <w:lvl w:ilvl="5" w:tplc="0C090005" w:tentative="1">
+      <w:start w:val="1"/>
+      <w:numFmt w:val="bullet"/>
+      <w:lvlText w:val=""/>
+      <w:lvlJc w:val="left"/>
+      <w:pPr>
+        <w:ind w:left="4320" w:hanging="360"/>
+      </w:pPr>
+      <w:rPr>
+        <w:rFonts w:ascii="Wingdings" w:hAnsi="Wingdings" w:hint="default"/>
+      </w:rPr>
+    </w:lvl>
+    <w:lvl w:ilvl="6" w:tplc="0C090001" w:tentative="1">
+      <w:start w:val="1"/>
+      <w:numFmt w:val="bullet"/>
+      <w:lvlText w:val=""/>
+      <w:lvlJc w:val="left"/>
+      <w:pPr>
+        <w:ind w:left="5040" w:hanging="360"/>
+      </w:pPr>
+      <w:rPr>
+        <w:rFonts w:ascii="Symbol" w:hAnsi="Symbol" w:hint="default"/>
+      </w:rPr>
+    </w:lvl>
+    <w:lvl w:ilvl="7" w:tplc="0C090003" w:tentative="1">
+      <w:start w:val="1"/>
+      <w:numFmt w:val="bullet"/>
+      <w:lvlText w:val="o"/>
+      <w:lvlJc w:val="left"/>
+      <w:pPr>
+        <w:ind w:left="5760" w:hanging="360"/>
+      </w:pPr>
+      <w:rPr>
+        <w:rFonts w:ascii="Courier New" w:hAnsi="Courier New" w:cs="Courier New" w:hint="default"/>
+      </w:rPr>
+    </w:lvl>
+    <w:lvl w:ilvl="8" w:tplc="0C090005" w:tentative="1">
+      <w:start w:val="1"/>
+      <w:numFmt w:val="bullet"/>
+      <w:lvlText w:val=""/>
+      <w:lvlJc w:val="left"/>
+      <w:pPr>
+        <w:ind w:left="6480" w:hanging="360"/>
+      </w:pPr>
+      <w:rPr>
+        <w:rFonts w:ascii="Wingdings" w:hAnsi="Wingdings" w:hint="default"/>
+      </w:rPr>
+    </w:lvl>
+  </w:abstractNum>
+  <w:abstractNum w:abstractNumId="19" w15:restartNumberingAfterBreak="0">
     <w:nsid w:val="765D23A3"/>
     <w:multiLevelType w:val="multilevel"/>
     <w:tmpl w:val="D2A25216"/>
@@ -1747,13 +4693,64 @@
     </w:lvl>
   </w:abstractNum>
   <w:num w:numId="1" w16cid:durableId="1954556539">
+    <w:abstractNumId w:val="6"/>
+  </w:num>
+  <w:num w:numId="2" w16cid:durableId="892472733">
+    <w:abstractNumId w:val="19"/>
+  </w:num>
+  <w:num w:numId="3" w16cid:durableId="643509867">
+    <w:abstractNumId w:val="14"/>
+  </w:num>
+  <w:num w:numId="4" w16cid:durableId="201210639">
+    <w:abstractNumId w:val="9"/>
+  </w:num>
+  <w:num w:numId="5" w16cid:durableId="1670794199">
+    <w:abstractNumId w:val="1"/>
+  </w:num>
+  <w:num w:numId="6" w16cid:durableId="992101280">
+    <w:abstractNumId w:val="16"/>
+  </w:num>
+  <w:num w:numId="7" w16cid:durableId="103234862">
+    <w:abstractNumId w:val="2"/>
+  </w:num>
+  <w:num w:numId="8" w16cid:durableId="996611396">
+    <w:abstractNumId w:val="13"/>
+  </w:num>
+  <w:num w:numId="9" w16cid:durableId="103502861">
     <w:abstractNumId w:val="0"/>
   </w:num>
-  <w:num w:numId="2" w16cid:durableId="892472733">
-    <w:abstractNumId w:val="2"/>
+  <w:num w:numId="10" w16cid:durableId="1357076983">
+    <w:abstractNumId w:val="12"/>
   </w:num>
-  <w:num w:numId="3" w16cid:durableId="643509867">
-    <w:abstractNumId w:val="1"/>
+  <w:num w:numId="11" w16cid:durableId="468590503">
+    <w:abstractNumId w:val="11"/>
+  </w:num>
+  <w:num w:numId="12" w16cid:durableId="1903247954">
+    <w:abstractNumId w:val="8"/>
+  </w:num>
+  <w:num w:numId="13" w16cid:durableId="2139176278">
+    <w:abstractNumId w:val="4"/>
+  </w:num>
+  <w:num w:numId="14" w16cid:durableId="1580360705">
+    <w:abstractNumId w:val="7"/>
+  </w:num>
+  <w:num w:numId="15" w16cid:durableId="1062945962">
+    <w:abstractNumId w:val="10"/>
+  </w:num>
+  <w:num w:numId="16" w16cid:durableId="1705061644">
+    <w:abstractNumId w:val="3"/>
+  </w:num>
+  <w:num w:numId="17" w16cid:durableId="1606423400">
+    <w:abstractNumId w:val="18"/>
+  </w:num>
+  <w:num w:numId="18" w16cid:durableId="1082335535">
+    <w:abstractNumId w:val="5"/>
+  </w:num>
+  <w:num w:numId="19" w16cid:durableId="881134302">
+    <w:abstractNumId w:val="17"/>
+  </w:num>
+  <w:num w:numId="20" w16cid:durableId="143359102">
+    <w:abstractNumId w:val="15"/>
   </w:num>
 </w:numbering>
 </file>

</xml_diff>

<commit_message>
Added work breakdown structure in project plan document.
</commit_message>
<xml_diff>
--- a/Project Plan.docx
+++ b/Project Plan.docx
@@ -27,67 +27,24 @@
           <w:sz w:val="32"/>
           <w:szCs w:val="32"/>
         </w:rPr>
-        <w:t xml:space="preserve">s5291506 – Jamil </w:t>
-      </w:r>
-      <w:proofErr w:type="spellStart"/>
+        <w:t>s5291506 – Jamil Deris</w:t>
+      </w:r>
       <w:r>
         <w:rPr>
           <w:sz w:val="32"/>
           <w:szCs w:val="32"/>
         </w:rPr>
-        <w:t>Deris</w:t>
-      </w:r>
-      <w:proofErr w:type="spellEnd"/>
+        <w:br/>
+        <w:t>s5287914 – Tanish Dhir</w:t>
+      </w:r>
       <w:r>
         <w:rPr>
           <w:sz w:val="32"/>
           <w:szCs w:val="32"/>
         </w:rPr>
         <w:br/>
-        <w:t xml:space="preserve">s5287914 – </w:t>
-      </w:r>
-      <w:proofErr w:type="spellStart"/>
-      <w:r>
-        <w:rPr>
-          <w:sz w:val="32"/>
-          <w:szCs w:val="32"/>
-        </w:rPr>
-        <w:t>Tanish</w:t>
-      </w:r>
-      <w:proofErr w:type="spellEnd"/>
-      <w:r>
-        <w:rPr>
-          <w:sz w:val="32"/>
-          <w:szCs w:val="32"/>
-        </w:rPr>
-        <w:t xml:space="preserve"> </w:t>
-      </w:r>
-      <w:proofErr w:type="spellStart"/>
-      <w:r>
-        <w:rPr>
-          <w:sz w:val="32"/>
-          <w:szCs w:val="32"/>
-        </w:rPr>
-        <w:t>Dhir</w:t>
-      </w:r>
-      <w:proofErr w:type="spellEnd"/>
-      <w:r>
-        <w:rPr>
-          <w:sz w:val="32"/>
-          <w:szCs w:val="32"/>
-        </w:rPr>
-        <w:br/>
-        <w:t xml:space="preserve">s5295636 – Arjan </w:t>
-      </w:r>
-      <w:proofErr w:type="spellStart"/>
-      <w:r>
-        <w:rPr>
-          <w:sz w:val="32"/>
-          <w:szCs w:val="32"/>
-        </w:rPr>
-        <w:t>Dangol</w:t>
-      </w:r>
-      <w:proofErr w:type="spellEnd"/>
+        <w:t>s5295636 – Arjan Dangol</w:t>
+      </w:r>
       <w:r>
         <w:t xml:space="preserve"> </w:t>
       </w:r>
@@ -1171,156 +1128,52 @@
     </w:p>
     <w:p/>
     <w:p>
-      <w:pPr>
-        <w:jc w:val="both"/>
-        <w:rPr>
-          <w:i/>
-          <w:color w:val="FF0000"/>
-        </w:rPr>
-      </w:pPr>
-      <w:r>
-        <w:rPr>
-          <w:i/>
-          <w:color w:val="FF0000"/>
-        </w:rPr>
-        <w:t xml:space="preserve">This section should include the work breakdown structure for the whole project. The elements from the WBS should </w:t>
-      </w:r>
-      <w:r>
-        <w:rPr>
-          <w:i/>
-          <w:color w:val="FF0000"/>
-        </w:rPr>
-        <w:t>be used to generate</w:t>
-      </w:r>
-      <w:r>
-        <w:rPr>
-          <w:i/>
-          <w:color w:val="FF0000"/>
-        </w:rPr>
-        <w:t xml:space="preserve"> your activity definition and those activities should then be scheduled in the Gantt Chart</w:t>
-      </w:r>
-      <w:r>
-        <w:rPr>
-          <w:i/>
-          <w:color w:val="FF0000"/>
-        </w:rPr>
-        <w:t xml:space="preserve">. Remember to consider ALL project activities – anything you do or will need to do should be included in the </w:t>
-      </w:r>
-      <w:proofErr w:type="gramStart"/>
-      <w:r>
-        <w:rPr>
-          <w:i/>
-          <w:color w:val="FF0000"/>
-        </w:rPr>
-        <w:t>WBS</w:t>
-      </w:r>
-      <w:proofErr w:type="gramEnd"/>
-    </w:p>
-    <w:p>
-      <w:pPr>
-        <w:jc w:val="both"/>
-        <w:rPr>
-          <w:b/>
-          <w:i/>
-          <w:color w:val="FF0000"/>
-        </w:rPr>
-      </w:pPr>
-      <w:r>
-        <w:rPr>
-          <w:i/>
-          <w:color w:val="FF0000"/>
-        </w:rPr>
-        <w:t>WBS’s are usually presented as some kind of hierarchical diagram</w:t>
-      </w:r>
-      <w:r>
-        <w:rPr>
-          <w:i/>
-          <w:color w:val="FF0000"/>
-        </w:rPr>
-        <w:t>/chart etc</w:t>
-      </w:r>
-      <w:r>
-        <w:rPr>
-          <w:i/>
-          <w:color w:val="FF0000"/>
-        </w:rPr>
-        <w:t>.</w:t>
-      </w:r>
-      <w:r>
-        <w:rPr>
-          <w:i/>
-          <w:color w:val="FF0000"/>
-        </w:rPr>
-        <w:t xml:space="preserve"> The </w:t>
-      </w:r>
-      <w:r>
-        <w:rPr>
-          <w:i/>
-          <w:color w:val="FF0000"/>
-        </w:rPr>
-        <w:t>details</w:t>
-      </w:r>
-      <w:r>
-        <w:rPr>
-          <w:i/>
-          <w:color w:val="FF0000"/>
-        </w:rPr>
-        <w:t xml:space="preserve"> </w:t>
-      </w:r>
-      <w:r>
-        <w:rPr>
-          <w:i/>
-          <w:color w:val="FF0000"/>
-        </w:rPr>
-        <w:t>what is involved each work unit should be</w:t>
-      </w:r>
-      <w:r>
-        <w:rPr>
-          <w:i/>
-          <w:color w:val="FF0000"/>
-        </w:rPr>
-        <w:t xml:space="preserve"> provided in section 3:</w:t>
-      </w:r>
-      <w:r>
-        <w:rPr>
-          <w:i/>
-          <w:color w:val="FF0000"/>
-        </w:rPr>
-        <w:t xml:space="preserve"> </w:t>
-      </w:r>
-      <w:r>
-        <w:rPr>
-          <w:b/>
-          <w:i/>
-          <w:color w:val="FF0000"/>
-        </w:rPr>
-        <w:t>Activity Definition</w:t>
-      </w:r>
-    </w:p>
-    <w:p>
-      <w:pPr>
-        <w:jc w:val="both"/>
-        <w:rPr>
-          <w:i/>
-          <w:color w:val="FF0000"/>
-        </w:rPr>
-      </w:pPr>
-      <w:r>
-        <w:rPr>
-          <w:i/>
-          <w:color w:val="FF0000"/>
-        </w:rPr>
-        <w:t>You do NOT need to do a WBS Dictionary for this project – the activity definition (whilst slightly different) will suffice.</w:t>
-      </w:r>
-      <w:r>
-        <w:rPr>
-          <w:i/>
-          <w:color w:val="FF0000"/>
-        </w:rPr>
-        <w:t xml:space="preserve"> The WBS is focussed on SCOPE. The Activity definition is focussed on TIME.</w:t>
-      </w:r>
-    </w:p>
-    <w:p>
+      <w:r>
+        <w:rPr>
+          <w:noProof/>
+        </w:rPr>
+        <w:drawing>
+          <wp:inline distT="0" distB="0" distL="0" distR="0" wp14:anchorId="2D58E2F1" wp14:editId="6DAE1D06">
+            <wp:extent cx="5731510" cy="5441950"/>
+            <wp:effectExtent l="0" t="0" r="2540" b="6350"/>
+            <wp:docPr id="1076947400" name="Picture 1" descr="A diagram of a data analysis tool&#10;&#10;Description automatically generated"/>
+            <wp:cNvGraphicFramePr>
+              <a:graphicFrameLocks xmlns:a="http://schemas.openxmlformats.org/drawingml/2006/main" noChangeAspect="1"/>
+            </wp:cNvGraphicFramePr>
+            <a:graphic xmlns:a="http://schemas.openxmlformats.org/drawingml/2006/main">
+              <a:graphicData uri="http://schemas.openxmlformats.org/drawingml/2006/picture">
+                <pic:pic xmlns:pic="http://schemas.openxmlformats.org/drawingml/2006/picture">
+                  <pic:nvPicPr>
+                    <pic:cNvPr id="1076947400" name="Picture 1" descr="A diagram of a data analysis tool&#10;&#10;Description automatically generated"/>
+                    <pic:cNvPicPr/>
+                  </pic:nvPicPr>
+                  <pic:blipFill>
+                    <a:blip r:embed="rId6">
+                      <a:extLst>
+                        <a:ext uri="{28A0092B-C50C-407E-A947-70E740481C1C}">
+                          <a14:useLocalDpi xmlns:a14="http://schemas.microsoft.com/office/drawing/2010/main" val="0"/>
+                        </a:ext>
+                      </a:extLst>
+                    </a:blip>
+                    <a:stretch>
+                      <a:fillRect/>
+                    </a:stretch>
+                  </pic:blipFill>
+                  <pic:spPr>
+                    <a:xfrm>
+                      <a:off x="0" y="0"/>
+                      <a:ext cx="5731510" cy="5441950"/>
+                    </a:xfrm>
+                    <a:prstGeom prst="rect">
+                      <a:avLst/>
+                    </a:prstGeom>
+                  </pic:spPr>
+                </pic:pic>
+              </a:graphicData>
+            </a:graphic>
+          </wp:inline>
+        </w:drawing>
+      </w:r>
       <w:r>
         <w:br w:type="page"/>
       </w:r>

</xml_diff>

<commit_message>
Made changes to design, log document
</commit_message>
<xml_diff>
--- a/Project Plan.docx
+++ b/Project Plan.docx
@@ -18,7 +18,7 @@
         <w:pStyle w:val="Title"/>
       </w:pPr>
       <w:r>
-        <w:t>&lt;Project Name&gt;</w:t>
+        <w:t>Sydney Airbnb Data Analysis Tool</w:t>
       </w:r>
     </w:p>
     <w:p>
@@ -953,86 +953,102 @@
         </w:rPr>
         <w:t>reviews</w:t>
       </w:r>
-      <w:proofErr w:type="gramEnd"/>
-    </w:p>
-    <w:p>
-      <w:pPr>
-        <w:pStyle w:val="ListParagraph"/>
-        <w:numPr>
-          <w:ilvl w:val="0"/>
-          <w:numId w:val="3"/>
-        </w:numPr>
-        <w:jc w:val="both"/>
+      <w:r>
         <w:rPr>
           <w:iCs/>
           <w:sz w:val="24"/>
           <w:szCs w:val="24"/>
         </w:rPr>
-      </w:pPr>
+        <w:t>(</w:t>
+      </w:r>
+      <w:proofErr w:type="gramEnd"/>
       <w:r>
         <w:rPr>
           <w:iCs/>
           <w:sz w:val="24"/>
           <w:szCs w:val="24"/>
         </w:rPr>
-        <w:t>S</w:t>
-      </w:r>
-      <w:r>
+        <w:t>total number)</w:t>
+      </w:r>
+    </w:p>
+    <w:p>
+      <w:pPr>
+        <w:pStyle w:val="ListParagraph"/>
+        <w:numPr>
+          <w:ilvl w:val="0"/>
+          <w:numId w:val="3"/>
+        </w:numPr>
+        <w:jc w:val="both"/>
         <w:rPr>
           <w:iCs/>
           <w:sz w:val="24"/>
           <w:szCs w:val="24"/>
         </w:rPr>
-        <w:t xml:space="preserve">how chart depicting good things about a </w:t>
-      </w:r>
-      <w:proofErr w:type="gramStart"/>
+      </w:pPr>
       <w:r>
         <w:rPr>
           <w:iCs/>
           <w:sz w:val="24"/>
           <w:szCs w:val="24"/>
         </w:rPr>
-        <w:t>listing</w:t>
-      </w:r>
-      <w:proofErr w:type="gramEnd"/>
-    </w:p>
-    <w:p>
-      <w:pPr>
-        <w:pStyle w:val="ListParagraph"/>
-        <w:numPr>
-          <w:ilvl w:val="0"/>
-          <w:numId w:val="3"/>
-        </w:numPr>
-        <w:jc w:val="both"/>
+        <w:t>S</w:t>
+      </w:r>
+      <w:r>
         <w:rPr>
           <w:iCs/>
           <w:sz w:val="24"/>
           <w:szCs w:val="24"/>
         </w:rPr>
-      </w:pPr>
+        <w:t xml:space="preserve">how chart depicting good things about a </w:t>
+      </w:r>
+      <w:proofErr w:type="gramStart"/>
       <w:r>
         <w:rPr>
           <w:iCs/>
           <w:sz w:val="24"/>
           <w:szCs w:val="24"/>
         </w:rPr>
-        <w:t>S</w:t>
-      </w:r>
-      <w:r>
+        <w:t>listing</w:t>
+      </w:r>
+      <w:proofErr w:type="gramEnd"/>
+    </w:p>
+    <w:p>
+      <w:pPr>
+        <w:pStyle w:val="ListParagraph"/>
+        <w:numPr>
+          <w:ilvl w:val="0"/>
+          <w:numId w:val="3"/>
+        </w:numPr>
+        <w:jc w:val="both"/>
         <w:rPr>
           <w:iCs/>
           <w:sz w:val="24"/>
           <w:szCs w:val="24"/>
         </w:rPr>
-        <w:t xml:space="preserve">how number of times a property has been </w:t>
-      </w:r>
-      <w:proofErr w:type="gramStart"/>
+      </w:pPr>
       <w:r>
         <w:rPr>
           <w:iCs/>
           <w:sz w:val="24"/>
           <w:szCs w:val="24"/>
         </w:rPr>
+        <w:t>S</w:t>
+      </w:r>
+      <w:r>
+        <w:rPr>
+          <w:iCs/>
+          <w:sz w:val="24"/>
+          <w:szCs w:val="24"/>
+        </w:rPr>
+        <w:t xml:space="preserve">how number of times a property has been </w:t>
+      </w:r>
+      <w:proofErr w:type="gramStart"/>
+      <w:r>
+        <w:rPr>
+          <w:iCs/>
+          <w:sz w:val="24"/>
+          <w:szCs w:val="24"/>
+        </w:rPr>
         <w:t>used</w:t>
       </w:r>
       <w:proofErr w:type="gramEnd"/>
@@ -1056,13 +1072,11 @@
       <w:r>
         <w:t xml:space="preserve">The scope of this document is to give detailed information about how the above program will be developed. It includes a Gantt chart depicting time it will take to complete each part of the program. This will be useful to track the progress of the project. This document is quite useful as it includes estimates of time for each part of the project, this will allow company to present it to its stakeholders and let them know how much time </w:t>
       </w:r>
-      <w:proofErr w:type="gramStart"/>
-      <w:r>
-        <w:t>will it</w:t>
-      </w:r>
-      <w:proofErr w:type="gramEnd"/>
-      <w:r>
-        <w:t xml:space="preserve"> take to develop the program.</w:t>
+      <w:r>
+        <w:t xml:space="preserve">it </w:t>
+      </w:r>
+      <w:r>
+        <w:t>will take to develop the program.</w:t>
       </w:r>
     </w:p>
     <w:p>
@@ -1682,17 +1696,15 @@
           <w:b/>
           <w:bCs/>
         </w:rPr>
-        <w:t xml:space="preserve">Adding Modules to the </w:t>
-      </w:r>
-      <w:proofErr w:type="gramStart"/>
+        <w:t>Adding Modules to the Code</w:t>
+      </w:r>
       <w:r>
         <w:rPr>
           <w:b/>
           <w:bCs/>
         </w:rPr>
-        <w:t>Code;</w:t>
-      </w:r>
-      <w:proofErr w:type="gramEnd"/>
+        <w:t>:</w:t>
+      </w:r>
     </w:p>
     <w:p>
       <w:pPr>
@@ -2197,13 +2209,14 @@
         </w:rPr>
       </w:pPr>
       <w:r>
-        <w:t xml:space="preserve">Continuously monitor, </w:t>
-      </w:r>
-      <w:proofErr w:type="gramStart"/>
-      <w:r>
-        <w:t>update</w:t>
-      </w:r>
-      <w:proofErr w:type="gramEnd"/>
+        <w:t xml:space="preserve">Continuously </w:t>
+      </w:r>
+      <w:r>
+        <w:t>monitor</w:t>
+      </w:r>
+      <w:r>
+        <w:t>, update,</w:t>
+      </w:r>
       <w:r>
         <w:t xml:space="preserve"> </w:t>
       </w:r>

</xml_diff>

<commit_message>
Updated Project Plan Doc
</commit_message>
<xml_diff>
--- a/Project Plan.docx
+++ b/Project Plan.docx
@@ -877,18 +877,8 @@
           <w:sz w:val="24"/>
           <w:szCs w:val="24"/>
         </w:rPr>
-        <w:t xml:space="preserve">resent listings information in a specified suburb when user selects a particular </w:t>
-      </w:r>
-      <w:proofErr w:type="gramStart"/>
-      <w:r>
-        <w:rPr>
-          <w:iCs/>
-          <w:sz w:val="24"/>
-          <w:szCs w:val="24"/>
-        </w:rPr>
-        <w:t>time period</w:t>
-      </w:r>
-      <w:proofErr w:type="gramEnd"/>
+        <w:t>resent listings information in a specified suburb when user selects a particular time period</w:t>
+      </w:r>
       <w:r>
         <w:rPr>
           <w:iCs/>
@@ -926,18 +916,8 @@
           <w:sz w:val="24"/>
           <w:szCs w:val="24"/>
         </w:rPr>
-        <w:t xml:space="preserve">reate a chart displaying property prices for a selected </w:t>
-      </w:r>
-      <w:proofErr w:type="gramStart"/>
-      <w:r>
-        <w:rPr>
-          <w:iCs/>
-          <w:sz w:val="24"/>
-          <w:szCs w:val="24"/>
-        </w:rPr>
-        <w:t>time period</w:t>
-      </w:r>
-      <w:proofErr w:type="gramEnd"/>
+        <w:t>reate a chart displaying property prices for a selected time period</w:t>
+      </w:r>
       <w:r>
         <w:rPr>
           <w:iCs/>
@@ -2323,12 +2303,113 @@
     </w:p>
     <w:p>
       <w:r>
-        <w:t>Gantt chart is separately created and submitted.</w:t>
-      </w:r>
-    </w:p>
+        <w:t>Images below represent the Gantt Chart of the project.</w:t>
+      </w:r>
+      <w:r>
+        <w:br/>
+      </w:r>
+      <w:r>
+        <w:br/>
+      </w:r>
+      <w:r>
+        <w:rPr>
+          <w:noProof/>
+        </w:rPr>
+        <w:drawing>
+          <wp:inline distT="0" distB="0" distL="0" distR="0" wp14:anchorId="77F909CA" wp14:editId="02F05EAA">
+            <wp:extent cx="5731510" cy="3059430"/>
+            <wp:effectExtent l="0" t="0" r="0" b="1270"/>
+            <wp:docPr id="1259411506" name="Picture 1" descr="A table with text on it&#10;&#10;Description automatically generated"/>
+            <wp:cNvGraphicFramePr>
+              <a:graphicFrameLocks xmlns:a="http://schemas.openxmlformats.org/drawingml/2006/main" noChangeAspect="1"/>
+            </wp:cNvGraphicFramePr>
+            <a:graphic xmlns:a="http://schemas.openxmlformats.org/drawingml/2006/main">
+              <a:graphicData uri="http://schemas.openxmlformats.org/drawingml/2006/picture">
+                <pic:pic xmlns:pic="http://schemas.openxmlformats.org/drawingml/2006/picture">
+                  <pic:nvPicPr>
+                    <pic:cNvPr id="1259411506" name="Picture 1" descr="A table with text on it&#10;&#10;Description automatically generated"/>
+                    <pic:cNvPicPr/>
+                  </pic:nvPicPr>
+                  <pic:blipFill>
+                    <a:blip r:embed="rId9">
+                      <a:extLst>
+                        <a:ext uri="{28A0092B-C50C-407E-A947-70E740481C1C}">
+                          <a14:useLocalDpi xmlns:a14="http://schemas.microsoft.com/office/drawing/2010/main" val="0"/>
+                        </a:ext>
+                      </a:extLst>
+                    </a:blip>
+                    <a:stretch>
+                      <a:fillRect/>
+                    </a:stretch>
+                  </pic:blipFill>
+                  <pic:spPr>
+                    <a:xfrm>
+                      <a:off x="0" y="0"/>
+                      <a:ext cx="5731510" cy="3059430"/>
+                    </a:xfrm>
+                    <a:prstGeom prst="rect">
+                      <a:avLst/>
+                    </a:prstGeom>
+                  </pic:spPr>
+                </pic:pic>
+              </a:graphicData>
+            </a:graphic>
+          </wp:inline>
+        </w:drawing>
+      </w:r>
+    </w:p>
+    <w:p>
+      <w:r>
+        <w:rPr>
+          <w:noProof/>
+        </w:rPr>
+        <w:drawing>
+          <wp:inline distT="0" distB="0" distL="0" distR="0" wp14:anchorId="538BA41B" wp14:editId="20EE27DB">
+            <wp:extent cx="5731510" cy="2733870"/>
+            <wp:effectExtent l="0" t="0" r="0" b="0"/>
+            <wp:docPr id="1890528594" name="Picture 2" descr="A graph with orange lines&#10;&#10;Description automatically generated with medium confidence"/>
+            <wp:cNvGraphicFramePr>
+              <a:graphicFrameLocks xmlns:a="http://schemas.openxmlformats.org/drawingml/2006/main" noChangeAspect="1"/>
+            </wp:cNvGraphicFramePr>
+            <a:graphic xmlns:a="http://schemas.openxmlformats.org/drawingml/2006/main">
+              <a:graphicData uri="http://schemas.openxmlformats.org/drawingml/2006/picture">
+                <pic:pic xmlns:pic="http://schemas.openxmlformats.org/drawingml/2006/picture">
+                  <pic:nvPicPr>
+                    <pic:cNvPr id="1890528594" name="Picture 2" descr="A graph with orange lines&#10;&#10;Description automatically generated with medium confidence"/>
+                    <pic:cNvPicPr/>
+                  </pic:nvPicPr>
+                  <pic:blipFill>
+                    <a:blip r:embed="rId10">
+                      <a:extLst>
+                        <a:ext uri="{28A0092B-C50C-407E-A947-70E740481C1C}">
+                          <a14:useLocalDpi xmlns:a14="http://schemas.microsoft.com/office/drawing/2010/main" val="0"/>
+                        </a:ext>
+                      </a:extLst>
+                    </a:blip>
+                    <a:stretch>
+                      <a:fillRect/>
+                    </a:stretch>
+                  </pic:blipFill>
+                  <pic:spPr>
+                    <a:xfrm>
+                      <a:off x="0" y="0"/>
+                      <a:ext cx="5735613" cy="2735827"/>
+                    </a:xfrm>
+                    <a:prstGeom prst="rect">
+                      <a:avLst/>
+                    </a:prstGeom>
+                  </pic:spPr>
+                </pic:pic>
+              </a:graphicData>
+            </a:graphic>
+          </wp:inline>
+        </w:drawing>
+      </w:r>
+    </w:p>
+    <w:p/>
     <w:sectPr>
-      <w:footerReference w:type="even" r:id="rId9"/>
-      <w:footerReference w:type="default" r:id="rId10"/>
+      <w:footerReference w:type="even" r:id="rId11"/>
+      <w:footerReference w:type="default" r:id="rId12"/>
       <w:pgSz w:w="11906" w:h="16838"/>
       <w:pgMar w:top="1440" w:right="1440" w:bottom="1440" w:left="1440" w:header="708" w:footer="708" w:gutter="0"/>
       <w:cols w:space="708"/>

</xml_diff>

<commit_message>
Written points with reason in project plan document.
</commit_message>
<xml_diff>
--- a/Project Plan.docx
+++ b/Project Plan.docx
@@ -86,15 +86,14 @@
           <w:pPr>
             <w:pStyle w:val="TOC1"/>
             <w:tabs>
-              <w:tab w:val="left" w:pos="720"/>
+              <w:tab w:val="left" w:pos="660"/>
               <w:tab w:val="right" w:leader="dot" w:pos="9016"/>
             </w:tabs>
+            <w:outlineLvl w:val="0"/>
             <w:rPr>
               <w:noProof/>
               <w:kern w:val="2"/>
-              <w:sz w:val="24"/>
-              <w:szCs w:val="24"/>
-              <w:lang w:eastAsia="en-GB"/>
+              <w:lang w:eastAsia="en-AU"/>
               <w14:ligatures w14:val="standardContextual"/>
             </w:rPr>
           </w:pPr>
@@ -122,7 +121,7 @@
             </w:rPr>
             <w:fldChar w:fldCharType="separate"/>
           </w:r>
-          <w:hyperlink w:anchor="_Toc144673173" w:history="1">
+          <w:hyperlink w:anchor="_Toc147679814" w:history="1">
             <w:r>
               <w:rPr>
                 <w:rStyle w:val="Hyperlink"/>
@@ -134,9 +133,7 @@
               <w:rPr>
                 <w:noProof/>
                 <w:kern w:val="2"/>
-                <w:sz w:val="24"/>
-                <w:szCs w:val="24"/>
-                <w:lang w:eastAsia="en-GB"/>
+                <w:lang w:eastAsia="en-AU"/>
                 <w14:ligatures w14:val="standardContextual"/>
               </w:rPr>
               <w:tab/>
@@ -167,7 +164,7 @@
                 <w:noProof/>
                 <w:webHidden/>
               </w:rPr>
-              <w:instrText xml:space="preserve"> PAGEREF _Toc144673173 \h </w:instrText>
+              <w:instrText xml:space="preserve"> PAGEREF _Toc147679814 \h </w:instrText>
             </w:r>
             <w:r>
               <w:rPr>
@@ -202,19 +199,18 @@
           <w:pPr>
             <w:pStyle w:val="TOC2"/>
             <w:tabs>
-              <w:tab w:val="left" w:pos="960"/>
+              <w:tab w:val="left" w:pos="880"/>
               <w:tab w:val="right" w:leader="dot" w:pos="9016"/>
             </w:tabs>
+            <w:outlineLvl w:val="0"/>
             <w:rPr>
               <w:noProof/>
               <w:kern w:val="2"/>
-              <w:sz w:val="24"/>
-              <w:szCs w:val="24"/>
-              <w:lang w:eastAsia="en-GB"/>
+              <w:lang w:eastAsia="en-AU"/>
               <w14:ligatures w14:val="standardContextual"/>
             </w:rPr>
           </w:pPr>
-          <w:hyperlink w:anchor="_Toc144673174" w:history="1">
+          <w:hyperlink w:anchor="_Toc147679815" w:history="1">
             <w:r>
               <w:rPr>
                 <w:rStyle w:val="Hyperlink"/>
@@ -226,9 +222,7 @@
               <w:rPr>
                 <w:noProof/>
                 <w:kern w:val="2"/>
-                <w:sz w:val="24"/>
-                <w:szCs w:val="24"/>
-                <w:lang w:eastAsia="en-GB"/>
+                <w:lang w:eastAsia="en-AU"/>
                 <w14:ligatures w14:val="standardContextual"/>
               </w:rPr>
               <w:tab/>
@@ -259,7 +253,7 @@
                 <w:noProof/>
                 <w:webHidden/>
               </w:rPr>
-              <w:instrText xml:space="preserve"> PAGEREF _Toc144673174 \h </w:instrText>
+              <w:instrText xml:space="preserve"> PAGEREF _Toc147679815 \h </w:instrText>
             </w:r>
             <w:r>
               <w:rPr>
@@ -294,19 +288,18 @@
           <w:pPr>
             <w:pStyle w:val="TOC2"/>
             <w:tabs>
-              <w:tab w:val="left" w:pos="960"/>
+              <w:tab w:val="left" w:pos="880"/>
               <w:tab w:val="right" w:leader="dot" w:pos="9016"/>
             </w:tabs>
+            <w:outlineLvl w:val="0"/>
             <w:rPr>
               <w:noProof/>
               <w:kern w:val="2"/>
-              <w:sz w:val="24"/>
-              <w:szCs w:val="24"/>
-              <w:lang w:eastAsia="en-GB"/>
+              <w:lang w:eastAsia="en-AU"/>
               <w14:ligatures w14:val="standardContextual"/>
             </w:rPr>
           </w:pPr>
-          <w:hyperlink w:anchor="_Toc144673175" w:history="1">
+          <w:hyperlink w:anchor="_Toc147679816" w:history="1">
             <w:r>
               <w:rPr>
                 <w:rStyle w:val="Hyperlink"/>
@@ -318,9 +311,7 @@
               <w:rPr>
                 <w:noProof/>
                 <w:kern w:val="2"/>
-                <w:sz w:val="24"/>
-                <w:szCs w:val="24"/>
-                <w:lang w:eastAsia="en-GB"/>
+                <w:lang w:eastAsia="en-AU"/>
                 <w14:ligatures w14:val="standardContextual"/>
               </w:rPr>
               <w:tab/>
@@ -351,7 +342,7 @@
                 <w:noProof/>
                 <w:webHidden/>
               </w:rPr>
-              <w:instrText xml:space="preserve"> PAGEREF _Toc144673175 \h </w:instrText>
+              <w:instrText xml:space="preserve"> PAGEREF _Toc147679816 \h </w:instrText>
             </w:r>
             <w:r>
               <w:rPr>
@@ -386,19 +377,18 @@
           <w:pPr>
             <w:pStyle w:val="TOC2"/>
             <w:tabs>
-              <w:tab w:val="left" w:pos="960"/>
+              <w:tab w:val="left" w:pos="880"/>
               <w:tab w:val="right" w:leader="dot" w:pos="9016"/>
             </w:tabs>
+            <w:outlineLvl w:val="0"/>
             <w:rPr>
               <w:noProof/>
               <w:kern w:val="2"/>
-              <w:sz w:val="24"/>
-              <w:szCs w:val="24"/>
-              <w:lang w:eastAsia="en-GB"/>
+              <w:lang w:eastAsia="en-AU"/>
               <w14:ligatures w14:val="standardContextual"/>
             </w:rPr>
           </w:pPr>
-          <w:hyperlink w:anchor="_Toc144673176" w:history="1">
+          <w:hyperlink w:anchor="_Toc147679817" w:history="1">
             <w:r>
               <w:rPr>
                 <w:rStyle w:val="Hyperlink"/>
@@ -410,9 +400,7 @@
               <w:rPr>
                 <w:noProof/>
                 <w:kern w:val="2"/>
-                <w:sz w:val="24"/>
-                <w:szCs w:val="24"/>
-                <w:lang w:eastAsia="en-GB"/>
+                <w:lang w:eastAsia="en-AU"/>
                 <w14:ligatures w14:val="standardContextual"/>
               </w:rPr>
               <w:tab/>
@@ -443,7 +431,7 @@
                 <w:noProof/>
                 <w:webHidden/>
               </w:rPr>
-              <w:instrText xml:space="preserve"> PAGEREF _Toc144673176 \h </w:instrText>
+              <w:instrText xml:space="preserve"> PAGEREF _Toc147679817 \h </w:instrText>
             </w:r>
             <w:r>
               <w:rPr>
@@ -478,19 +466,18 @@
           <w:pPr>
             <w:pStyle w:val="TOC1"/>
             <w:tabs>
-              <w:tab w:val="left" w:pos="720"/>
+              <w:tab w:val="left" w:pos="660"/>
               <w:tab w:val="right" w:leader="dot" w:pos="9016"/>
             </w:tabs>
+            <w:outlineLvl w:val="0"/>
             <w:rPr>
               <w:noProof/>
               <w:kern w:val="2"/>
-              <w:sz w:val="24"/>
-              <w:szCs w:val="24"/>
-              <w:lang w:eastAsia="en-GB"/>
+              <w:lang w:eastAsia="en-AU"/>
               <w14:ligatures w14:val="standardContextual"/>
             </w:rPr>
           </w:pPr>
-          <w:hyperlink w:anchor="_Toc144673177" w:history="1">
+          <w:hyperlink w:anchor="_Toc147679818" w:history="1">
             <w:r>
               <w:rPr>
                 <w:rStyle w:val="Hyperlink"/>
@@ -502,9 +489,7 @@
               <w:rPr>
                 <w:noProof/>
                 <w:kern w:val="2"/>
-                <w:sz w:val="24"/>
-                <w:szCs w:val="24"/>
-                <w:lang w:eastAsia="en-GB"/>
+                <w:lang w:eastAsia="en-AU"/>
                 <w14:ligatures w14:val="standardContextual"/>
               </w:rPr>
               <w:tab/>
@@ -535,7 +520,7 @@
                 <w:noProof/>
                 <w:webHidden/>
               </w:rPr>
-              <w:instrText xml:space="preserve"> PAGEREF _Toc144673177 \h </w:instrText>
+              <w:instrText xml:space="preserve"> PAGEREF _Toc147679818 \h </w:instrText>
             </w:r>
             <w:r>
               <w:rPr>
@@ -570,19 +555,18 @@
           <w:pPr>
             <w:pStyle w:val="TOC1"/>
             <w:tabs>
-              <w:tab w:val="left" w:pos="720"/>
+              <w:tab w:val="left" w:pos="660"/>
               <w:tab w:val="right" w:leader="dot" w:pos="9016"/>
             </w:tabs>
+            <w:outlineLvl w:val="0"/>
             <w:rPr>
               <w:noProof/>
               <w:kern w:val="2"/>
-              <w:sz w:val="24"/>
-              <w:szCs w:val="24"/>
-              <w:lang w:eastAsia="en-GB"/>
+              <w:lang w:eastAsia="en-AU"/>
               <w14:ligatures w14:val="standardContextual"/>
             </w:rPr>
           </w:pPr>
-          <w:hyperlink w:anchor="_Toc144673178" w:history="1">
+          <w:hyperlink w:anchor="_Toc147679819" w:history="1">
             <w:r>
               <w:rPr>
                 <w:rStyle w:val="Hyperlink"/>
@@ -594,9 +578,7 @@
               <w:rPr>
                 <w:noProof/>
                 <w:kern w:val="2"/>
-                <w:sz w:val="24"/>
-                <w:szCs w:val="24"/>
-                <w:lang w:eastAsia="en-GB"/>
+                <w:lang w:eastAsia="en-AU"/>
                 <w14:ligatures w14:val="standardContextual"/>
               </w:rPr>
               <w:tab/>
@@ -627,7 +609,7 @@
                 <w:noProof/>
                 <w:webHidden/>
               </w:rPr>
-              <w:instrText xml:space="preserve"> PAGEREF _Toc144673178 \h </w:instrText>
+              <w:instrText xml:space="preserve"> PAGEREF _Toc147679819 \h </w:instrText>
             </w:r>
             <w:r>
               <w:rPr>
@@ -662,19 +644,18 @@
           <w:pPr>
             <w:pStyle w:val="TOC1"/>
             <w:tabs>
-              <w:tab w:val="left" w:pos="720"/>
+              <w:tab w:val="left" w:pos="660"/>
               <w:tab w:val="right" w:leader="dot" w:pos="9016"/>
             </w:tabs>
+            <w:outlineLvl w:val="0"/>
             <w:rPr>
               <w:noProof/>
               <w:kern w:val="2"/>
-              <w:sz w:val="24"/>
-              <w:szCs w:val="24"/>
-              <w:lang w:eastAsia="en-GB"/>
+              <w:lang w:eastAsia="en-AU"/>
               <w14:ligatures w14:val="standardContextual"/>
             </w:rPr>
           </w:pPr>
-          <w:hyperlink w:anchor="_Toc144673179" w:history="1">
+          <w:hyperlink w:anchor="_Toc147679820" w:history="1">
             <w:r>
               <w:rPr>
                 <w:rStyle w:val="Hyperlink"/>
@@ -686,9 +667,7 @@
               <w:rPr>
                 <w:noProof/>
                 <w:kern w:val="2"/>
-                <w:sz w:val="24"/>
-                <w:szCs w:val="24"/>
-                <w:lang w:eastAsia="en-GB"/>
+                <w:lang w:eastAsia="en-AU"/>
                 <w14:ligatures w14:val="standardContextual"/>
               </w:rPr>
               <w:tab/>
@@ -719,7 +698,7 @@
                 <w:noProof/>
                 <w:webHidden/>
               </w:rPr>
-              <w:instrText xml:space="preserve"> PAGEREF _Toc144673179 \h </w:instrText>
+              <w:instrText xml:space="preserve"> PAGEREF _Toc147679820 \h </w:instrText>
             </w:r>
             <w:r>
               <w:rPr>
@@ -751,6 +730,9 @@
           </w:hyperlink>
         </w:p>
         <w:p>
+          <w:pPr>
+            <w:outlineLvl w:val="0"/>
+          </w:pPr>
           <w:r>
             <w:rPr>
               <w:b/>
@@ -759,6 +741,14 @@
             </w:rPr>
             <w:fldChar w:fldCharType="end"/>
           </w:r>
+          <w:r>
+            <w:rPr>
+              <w:b/>
+              <w:bCs/>
+              <w:noProof/>
+            </w:rPr>
+            <w:t>5.0 Changes Made…………………………………………………………………………………………………………………………8</w:t>
+          </w:r>
         </w:p>
       </w:sdtContent>
     </w:sdt>
@@ -778,7 +768,7 @@
           <w:numId w:val="2"/>
         </w:numPr>
       </w:pPr>
-      <w:bookmarkStart w:id="0" w:name="_Toc144673173"/>
+      <w:bookmarkStart w:id="0" w:name="_Toc147679814"/>
       <w:r>
         <w:lastRenderedPageBreak/>
         <w:t>Introduction</w:t>
@@ -793,7 +783,7 @@
           <w:numId w:val="2"/>
         </w:numPr>
       </w:pPr>
-      <w:bookmarkStart w:id="1" w:name="_Toc144673174"/>
+      <w:bookmarkStart w:id="1" w:name="_Toc147679815"/>
       <w:r>
         <w:t>Background</w:t>
       </w:r>
@@ -1108,7 +1098,7 @@
           <w:numId w:val="2"/>
         </w:numPr>
       </w:pPr>
-      <w:bookmarkStart w:id="2" w:name="_Toc144673175"/>
+      <w:bookmarkStart w:id="2" w:name="_Toc147679816"/>
       <w:r>
         <w:t>Scope</w:t>
       </w:r>
@@ -1136,7 +1126,7 @@
           <w:numId w:val="2"/>
         </w:numPr>
       </w:pPr>
-      <w:bookmarkStart w:id="3" w:name="_Toc144673176"/>
+      <w:bookmarkStart w:id="3" w:name="_Toc147679817"/>
       <w:r>
         <w:t>Document contents</w:t>
       </w:r>
@@ -1186,7 +1176,7 @@
           <w:numId w:val="2"/>
         </w:numPr>
       </w:pPr>
-      <w:bookmarkStart w:id="4" w:name="_Toc144673177"/>
+      <w:bookmarkStart w:id="4" w:name="_Toc147679818"/>
       <w:r>
         <w:lastRenderedPageBreak/>
         <w:t>Work Breakdown Structure</w:t>
@@ -1253,7 +1243,7 @@
           <w:numId w:val="2"/>
         </w:numPr>
       </w:pPr>
-      <w:bookmarkStart w:id="5" w:name="_Toc144673178"/>
+      <w:bookmarkStart w:id="5" w:name="_Toc147679819"/>
       <w:r>
         <w:lastRenderedPageBreak/>
         <w:t>Activity Definition</w:t>
@@ -1675,11 +1665,6 @@
     </w:p>
     <w:p>
       <w:pPr>
-        <w:jc w:val="both"/>
-      </w:pPr>
-    </w:p>
-    <w:p>
-      <w:pPr>
         <w:pStyle w:val="ListParagraph"/>
         <w:numPr>
           <w:ilvl w:val="0"/>
@@ -1809,6 +1794,7 @@
           <w:b/>
           <w:bCs/>
         </w:rPr>
+        <w:lastRenderedPageBreak/>
         <w:t>Integration Testing</w:t>
       </w:r>
       <w:r>
@@ -2256,10 +2242,6 @@
     <w:p>
       <w:pPr>
         <w:jc w:val="both"/>
-        <w:rPr>
-          <w:i/>
-          <w:color w:val="FF0000"/>
-        </w:rPr>
       </w:pPr>
       <w:r>
         <w:t xml:space="preserve">Continuously </w:t>
@@ -2276,6 +2258,16 @@
       <w:r>
         <w:t>and provide support as needed.</w:t>
       </w:r>
+    </w:p>
+    <w:p>
+      <w:pPr>
+        <w:jc w:val="both"/>
+      </w:pPr>
+    </w:p>
+    <w:p>
+      <w:pPr>
+        <w:jc w:val="both"/>
+      </w:pPr>
       <w:r>
         <w:br w:type="page"/>
       </w:r>
@@ -2288,7 +2280,7 @@
           <w:numId w:val="2"/>
         </w:numPr>
       </w:pPr>
-      <w:bookmarkStart w:id="6" w:name="_Toc144673179"/>
+      <w:bookmarkStart w:id="6" w:name="_Toc147679820"/>
       <w:r>
         <w:lastRenderedPageBreak/>
         <w:t>Gantt Chart</w:t>
@@ -2407,6 +2399,88 @@
       </w:r>
     </w:p>
     <w:p/>
+    <w:p/>
+    <w:p/>
+    <w:p/>
+    <w:p/>
+    <w:p/>
+    <w:p>
+      <w:pPr>
+        <w:rPr>
+          <w:rFonts w:asciiTheme="majorHAnsi" w:hAnsiTheme="majorHAnsi" w:cstheme="majorHAnsi"/>
+          <w:color w:val="374C80" w:themeColor="accent1" w:themeShade="BF"/>
+          <w:sz w:val="28"/>
+          <w:szCs w:val="28"/>
+        </w:rPr>
+      </w:pPr>
+      <w:r>
+        <w:rPr>
+          <w:rFonts w:asciiTheme="majorHAnsi" w:hAnsiTheme="majorHAnsi" w:cstheme="majorHAnsi"/>
+          <w:color w:val="374C80" w:themeColor="accent1" w:themeShade="BF"/>
+          <w:sz w:val="28"/>
+          <w:szCs w:val="28"/>
+        </w:rPr>
+        <w:lastRenderedPageBreak/>
+        <w:t xml:space="preserve">5.0 </w:t>
+      </w:r>
+      <w:r>
+        <w:rPr>
+          <w:rFonts w:asciiTheme="majorHAnsi" w:hAnsiTheme="majorHAnsi" w:cstheme="majorHAnsi"/>
+          <w:color w:val="374C80" w:themeColor="accent1" w:themeShade="BF"/>
+          <w:sz w:val="28"/>
+          <w:szCs w:val="28"/>
+        </w:rPr>
+        <w:t>CHANGES MADE</w:t>
+      </w:r>
+    </w:p>
+    <w:p>
+      <w:r>
+        <w:t>The following changes were made in actual GUI as to what was mentioned in Software Design Document:</w:t>
+      </w:r>
+    </w:p>
+    <w:p>
+      <w:pPr>
+        <w:pStyle w:val="ListParagraph"/>
+        <w:numPr>
+          <w:ilvl w:val="0"/>
+          <w:numId w:val="21"/>
+        </w:numPr>
+      </w:pPr>
+      <w:r>
+        <w:t>User Interface is implemented with changes. These changes are giving title at header of the application which is Sydney Airbnb Dataset Analysis Tool. This was earlier in the menu section.</w:t>
+      </w:r>
+      <w:r>
+        <w:t xml:space="preserve"> This is done to have space for buttons which allow users to navigate to other pages.</w:t>
+      </w:r>
+    </w:p>
+    <w:p>
+      <w:pPr>
+        <w:pStyle w:val="ListParagraph"/>
+        <w:numPr>
+          <w:ilvl w:val="0"/>
+          <w:numId w:val="21"/>
+        </w:numPr>
+      </w:pPr>
+      <w:r>
+        <w:t xml:space="preserve">In the menu, new button is added of name </w:t>
+      </w:r>
+      <w:proofErr w:type="spellStart"/>
+      <w:r>
+        <w:t>UserSpecific</w:t>
+      </w:r>
+      <w:proofErr w:type="spellEnd"/>
+      <w:r>
+        <w:t>, which allows users to enter the keywords and search listings in a date range.</w:t>
+      </w:r>
+      <w:r>
+        <w:t xml:space="preserve"> Earlier, it was just mentioned in listings button. This is created as a separate page to allow users to give option to separate if they want to find specific rooms.</w:t>
+      </w:r>
+    </w:p>
+    <w:p>
+      <w:pPr>
+        <w:pStyle w:val="ListParagraph"/>
+      </w:pPr>
+    </w:p>
     <w:sectPr>
       <w:footerReference w:type="even" r:id="rId11"/>
       <w:footerReference w:type="default" r:id="rId12"/>
@@ -4058,6 +4132,92 @@
     </w:lvl>
   </w:abstractNum>
   <w:abstractNum w:abstractNumId="13" w15:restartNumberingAfterBreak="0">
+    <w:nsid w:val="61A82D9A"/>
+    <w:multiLevelType w:val="hybridMultilevel"/>
+    <w:tmpl w:val="7318D9A2"/>
+    <w:lvl w:ilvl="0" w:tplc="0C09000F">
+      <w:start w:val="1"/>
+      <w:numFmt w:val="decimal"/>
+      <w:lvlText w:val="%1."/>
+      <w:lvlJc w:val="left"/>
+      <w:pPr>
+        <w:ind w:left="720" w:hanging="360"/>
+      </w:pPr>
+    </w:lvl>
+    <w:lvl w:ilvl="1" w:tplc="0C090019" w:tentative="1">
+      <w:start w:val="1"/>
+      <w:numFmt w:val="lowerLetter"/>
+      <w:lvlText w:val="%2."/>
+      <w:lvlJc w:val="left"/>
+      <w:pPr>
+        <w:ind w:left="1440" w:hanging="360"/>
+      </w:pPr>
+    </w:lvl>
+    <w:lvl w:ilvl="2" w:tplc="0C09001B" w:tentative="1">
+      <w:start w:val="1"/>
+      <w:numFmt w:val="lowerRoman"/>
+      <w:lvlText w:val="%3."/>
+      <w:lvlJc w:val="right"/>
+      <w:pPr>
+        <w:ind w:left="2160" w:hanging="180"/>
+      </w:pPr>
+    </w:lvl>
+    <w:lvl w:ilvl="3" w:tplc="0C09000F" w:tentative="1">
+      <w:start w:val="1"/>
+      <w:numFmt w:val="decimal"/>
+      <w:lvlText w:val="%4."/>
+      <w:lvlJc w:val="left"/>
+      <w:pPr>
+        <w:ind w:left="2880" w:hanging="360"/>
+      </w:pPr>
+    </w:lvl>
+    <w:lvl w:ilvl="4" w:tplc="0C090019" w:tentative="1">
+      <w:start w:val="1"/>
+      <w:numFmt w:val="lowerLetter"/>
+      <w:lvlText w:val="%5."/>
+      <w:lvlJc w:val="left"/>
+      <w:pPr>
+        <w:ind w:left="3600" w:hanging="360"/>
+      </w:pPr>
+    </w:lvl>
+    <w:lvl w:ilvl="5" w:tplc="0C09001B" w:tentative="1">
+      <w:start w:val="1"/>
+      <w:numFmt w:val="lowerRoman"/>
+      <w:lvlText w:val="%6."/>
+      <w:lvlJc w:val="right"/>
+      <w:pPr>
+        <w:ind w:left="4320" w:hanging="180"/>
+      </w:pPr>
+    </w:lvl>
+    <w:lvl w:ilvl="6" w:tplc="0C09000F" w:tentative="1">
+      <w:start w:val="1"/>
+      <w:numFmt w:val="decimal"/>
+      <w:lvlText w:val="%7."/>
+      <w:lvlJc w:val="left"/>
+      <w:pPr>
+        <w:ind w:left="5040" w:hanging="360"/>
+      </w:pPr>
+    </w:lvl>
+    <w:lvl w:ilvl="7" w:tplc="0C090019" w:tentative="1">
+      <w:start w:val="1"/>
+      <w:numFmt w:val="lowerLetter"/>
+      <w:lvlText w:val="%8."/>
+      <w:lvlJc w:val="left"/>
+      <w:pPr>
+        <w:ind w:left="5760" w:hanging="360"/>
+      </w:pPr>
+    </w:lvl>
+    <w:lvl w:ilvl="8" w:tplc="0C09001B" w:tentative="1">
+      <w:start w:val="1"/>
+      <w:numFmt w:val="lowerRoman"/>
+      <w:lvlText w:val="%9."/>
+      <w:lvlJc w:val="right"/>
+      <w:pPr>
+        <w:ind w:left="6480" w:hanging="180"/>
+      </w:pPr>
+    </w:lvl>
+  </w:abstractNum>
+  <w:abstractNum w:abstractNumId="14" w15:restartNumberingAfterBreak="0">
     <w:nsid w:val="64962403"/>
     <w:multiLevelType w:val="hybridMultilevel"/>
     <w:tmpl w:val="974A785A"/>
@@ -4170,7 +4330,7 @@
       </w:rPr>
     </w:lvl>
   </w:abstractNum>
-  <w:abstractNum w:abstractNumId="14" w15:restartNumberingAfterBreak="0">
+  <w:abstractNum w:abstractNumId="15" w15:restartNumberingAfterBreak="0">
     <w:nsid w:val="682C2838"/>
     <w:multiLevelType w:val="hybridMultilevel"/>
     <w:tmpl w:val="42A6357E"/>
@@ -4283,7 +4443,7 @@
       </w:rPr>
     </w:lvl>
   </w:abstractNum>
-  <w:abstractNum w:abstractNumId="15" w15:restartNumberingAfterBreak="0">
+  <w:abstractNum w:abstractNumId="16" w15:restartNumberingAfterBreak="0">
     <w:nsid w:val="6B3E091A"/>
     <w:multiLevelType w:val="hybridMultilevel"/>
     <w:tmpl w:val="85082AB2"/>
@@ -4397,7 +4557,7 @@
       </w:rPr>
     </w:lvl>
   </w:abstractNum>
-  <w:abstractNum w:abstractNumId="16" w15:restartNumberingAfterBreak="0">
+  <w:abstractNum w:abstractNumId="17" w15:restartNumberingAfterBreak="0">
     <w:nsid w:val="6E1A30C0"/>
     <w:multiLevelType w:val="hybridMultilevel"/>
     <w:tmpl w:val="D5909060"/>
@@ -4510,7 +4670,7 @@
       </w:rPr>
     </w:lvl>
   </w:abstractNum>
-  <w:abstractNum w:abstractNumId="17" w15:restartNumberingAfterBreak="0">
+  <w:abstractNum w:abstractNumId="18" w15:restartNumberingAfterBreak="0">
     <w:nsid w:val="72DF3049"/>
     <w:multiLevelType w:val="hybridMultilevel"/>
     <w:tmpl w:val="4A366B9C"/>
@@ -4623,7 +4783,7 @@
       </w:rPr>
     </w:lvl>
   </w:abstractNum>
-  <w:abstractNum w:abstractNumId="18" w15:restartNumberingAfterBreak="0">
+  <w:abstractNum w:abstractNumId="19" w15:restartNumberingAfterBreak="0">
     <w:nsid w:val="74D968FE"/>
     <w:multiLevelType w:val="hybridMultilevel"/>
     <w:tmpl w:val="61382620"/>
@@ -4736,7 +4896,7 @@
       </w:rPr>
     </w:lvl>
   </w:abstractNum>
-  <w:abstractNum w:abstractNumId="19" w15:restartNumberingAfterBreak="0">
+  <w:abstractNum w:abstractNumId="20" w15:restartNumberingAfterBreak="0">
     <w:nsid w:val="765D23A3"/>
     <w:multiLevelType w:val="multilevel"/>
     <w:tmpl w:val="D2A25216"/>
@@ -4853,10 +5013,10 @@
     <w:abstractNumId w:val="6"/>
   </w:num>
   <w:num w:numId="2" w16cid:durableId="892472733">
-    <w:abstractNumId w:val="19"/>
+    <w:abstractNumId w:val="20"/>
   </w:num>
   <w:num w:numId="3" w16cid:durableId="643509867">
-    <w:abstractNumId w:val="14"/>
+    <w:abstractNumId w:val="15"/>
   </w:num>
   <w:num w:numId="4" w16cid:durableId="201210639">
     <w:abstractNumId w:val="9"/>
@@ -4865,13 +5025,13 @@
     <w:abstractNumId w:val="1"/>
   </w:num>
   <w:num w:numId="6" w16cid:durableId="992101280">
-    <w:abstractNumId w:val="16"/>
+    <w:abstractNumId w:val="17"/>
   </w:num>
   <w:num w:numId="7" w16cid:durableId="103234862">
     <w:abstractNumId w:val="2"/>
   </w:num>
   <w:num w:numId="8" w16cid:durableId="996611396">
-    <w:abstractNumId w:val="13"/>
+    <w:abstractNumId w:val="14"/>
   </w:num>
   <w:num w:numId="9" w16cid:durableId="103502861">
     <w:abstractNumId w:val="0"/>
@@ -4898,16 +5058,19 @@
     <w:abstractNumId w:val="3"/>
   </w:num>
   <w:num w:numId="17" w16cid:durableId="1606423400">
-    <w:abstractNumId w:val="18"/>
+    <w:abstractNumId w:val="19"/>
   </w:num>
   <w:num w:numId="18" w16cid:durableId="1082335535">
     <w:abstractNumId w:val="5"/>
   </w:num>
   <w:num w:numId="19" w16cid:durableId="881134302">
-    <w:abstractNumId w:val="17"/>
+    <w:abstractNumId w:val="18"/>
   </w:num>
   <w:num w:numId="20" w16cid:durableId="143359102">
-    <w:abstractNumId w:val="15"/>
+    <w:abstractNumId w:val="16"/>
+  </w:num>
+  <w:num w:numId="21" w16cid:durableId="833641740">
+    <w:abstractNumId w:val="13"/>
   </w:num>
 </w:numbering>
 </file>

</xml_diff>